<commit_message>
🐛 Latest working version.
</commit_message>
<xml_diff>
--- a/Writeups/09_30_21_jkm100_CSDS_391_P1_writeup.docx
+++ b/Writeups/09_30_21_jkm100_CSDS_391_P1_writeup.docx
@@ -86,7 +86,25 @@
         <w:rPr>
           <w:rFonts w:ascii="Latin Modern Roman 8" w:hAnsi="Latin Modern Roman 8" w:cs="Times New Roman"/>
         </w:rPr>
-        <w:t>Due and submitted on 09/30/21</w:t>
+        <w:t>Due on 09/30/21</w:t>
+      </w:r>
+      <w:r>
+        <w:rPr>
+          <w:rFonts w:ascii="Latin Modern Roman 8" w:hAnsi="Latin Modern Roman 8" w:cs="Times New Roman"/>
+        </w:rPr>
+        <w:t>, Submitted 10/0</w:t>
+      </w:r>
+      <w:r>
+        <w:rPr>
+          <w:rFonts w:ascii="Latin Modern Roman 8" w:hAnsi="Latin Modern Roman 8" w:cs="Times New Roman"/>
+        </w:rPr>
+        <w:t>2</w:t>
+      </w:r>
+      <w:r>
+        <w:rPr>
+          <w:rFonts w:ascii="Latin Modern Roman 8" w:hAnsi="Latin Modern Roman 8" w:cs="Times New Roman"/>
+        </w:rPr>
+        <w:t>/21</w:t>
       </w:r>
     </w:p>
     <w:p>
@@ -186,49 +204,19 @@
         <w:rPr>
           <w:rFonts w:ascii="Latin Modern Roman 8" w:hAnsi="Latin Modern Roman 8" w:cs="Times New Roman"/>
         </w:rPr>
-        <w:t xml:space="preserve"> file with the bulk of the code in it, </w:t>
-      </w:r>
-      <w:r>
-        <w:rPr>
-          <w:rFonts w:ascii="Latin Modern Roman 8" w:hAnsi="Latin Modern Roman 8" w:cs="Times New Roman"/>
-        </w:rPr>
-        <w:t>a</w:t>
-      </w:r>
-      <w:r>
-        <w:rPr>
-          <w:rFonts w:ascii="Latin Modern Roman 8" w:hAnsi="Latin Modern Roman 8" w:cs="Times New Roman"/>
-        </w:rPr>
-        <w:t>n</w:t>
-      </w:r>
-      <w:r>
-        <w:rPr>
-          <w:rFonts w:ascii="Latin Modern Roman 8" w:hAnsi="Latin Modern Roman 8" w:cs="Times New Roman"/>
-        </w:rPr>
-        <w:t xml:space="preserve"> </w:t>
-      </w:r>
-      <w:r>
-        <w:rPr>
-          <w:rFonts w:ascii="Latin Modern Mono 8" w:hAnsi="Latin Modern Mono 8" w:cs="Times New Roman"/>
-        </w:rPr>
-        <w:t>exceptions</w:t>
-      </w:r>
-      <w:r>
-        <w:rPr>
-          <w:rFonts w:ascii="Latin Modern Mono 8" w:hAnsi="Latin Modern Mono 8" w:cs="Times New Roman"/>
-        </w:rPr>
-        <w:t>.py</w:t>
-      </w:r>
-      <w:r>
-        <w:rPr>
-          <w:rFonts w:ascii="Latin Modern Roman 8" w:hAnsi="Latin Modern Roman 8" w:cs="Times New Roman"/>
-        </w:rPr>
-        <w:t xml:space="preserve"> file</w:t>
-      </w:r>
-      <w:r>
-        <w:rPr>
-          <w:rFonts w:ascii="Latin Modern Roman 8" w:hAnsi="Latin Modern Roman 8" w:cs="Times New Roman"/>
-        </w:rPr>
-        <w:t xml:space="preserve"> for my custom errors, my test file: </w:t>
+        <w:t xml:space="preserve"> file with the bulk of the code in it, an </w:t>
+      </w:r>
+      <w:r>
+        <w:rPr>
+          <w:rFonts w:ascii="Latin Modern Mono 8" w:hAnsi="Latin Modern Mono 8" w:cs="Times New Roman"/>
+        </w:rPr>
+        <w:t>exceptions.py</w:t>
+      </w:r>
+      <w:r>
+        <w:rPr>
+          <w:rFonts w:ascii="Latin Modern Roman 8" w:hAnsi="Latin Modern Roman 8" w:cs="Times New Roman"/>
+        </w:rPr>
+        <w:t xml:space="preserve"> file for my custom errors, my test file: </w:t>
       </w:r>
       <w:r>
         <w:rPr>
@@ -352,15 +340,84 @@
           <w:rFonts w:ascii="Latin Modern Roman 8" w:hAnsi="Latin Modern Roman 8" w:cs="Times New Roman"/>
           <w:b/>
         </w:rPr>
-        <w:t>Running Code, Briefly</w:t>
-      </w:r>
-      <w:r>
+        <w:t>Running Code, Briefly:</w:t>
+      </w:r>
+    </w:p>
+    <w:p>
+      <w:pPr>
         <w:rPr>
           <w:rFonts w:ascii="Latin Modern Roman 8" w:hAnsi="Latin Modern Roman 8" w:cs="Times New Roman"/>
           <w:b/>
         </w:rPr>
-        <w:t>:</w:t>
-      </w:r>
+      </w:pPr>
+    </w:p>
+    <w:p>
+      <w:pPr>
+        <w:rPr>
+          <w:rFonts w:ascii="Latin Modern Roman 8" w:hAnsi="Latin Modern Roman 8" w:cs="Times New Roman"/>
+        </w:rPr>
+      </w:pPr>
+      <w:r>
+        <w:rPr>
+          <w:rFonts w:ascii="Latin Modern Roman 8" w:hAnsi="Latin Modern Roman 8" w:cs="Times New Roman"/>
+        </w:rPr>
+        <w:t>So, in order to run my code, I would open my terminal, navigate to the P1 directory, type this command:</w:t>
+      </w:r>
+    </w:p>
+    <w:p>
+      <w:pPr>
+        <w:rPr>
+          <w:rFonts w:ascii="Latin Modern Roman 8" w:hAnsi="Latin Modern Roman 8" w:cs="Times New Roman"/>
+        </w:rPr>
+      </w:pPr>
+    </w:p>
+    <w:p>
+      <w:pPr>
+        <w:jc w:val="center"/>
+        <w:rPr>
+          <w:rFonts w:ascii="Latin Modern Mono 8" w:hAnsi="Latin Modern Mono 8" w:cs="Times New Roman"/>
+        </w:rPr>
+      </w:pPr>
+      <w:r>
+        <w:rPr>
+          <w:rFonts w:ascii="Latin Modern Mono 8" w:hAnsi="Latin Modern Mono 8" w:cs="Times New Roman"/>
+        </w:rPr>
+        <w:t>Python3 main.py P1_jkm100_test_file.txt</w:t>
+      </w:r>
+    </w:p>
+    <w:p>
+      <w:pPr>
+        <w:jc w:val="center"/>
+        <w:rPr>
+          <w:rFonts w:ascii="Latin Modern Mono 8" w:hAnsi="Latin Modern Mono 8" w:cs="Times New Roman"/>
+        </w:rPr>
+      </w:pPr>
+    </w:p>
+    <w:p>
+      <w:pPr>
+        <w:rPr>
+          <w:rFonts w:ascii="Latin Modern Roman 8" w:hAnsi="Latin Modern Roman 8" w:cs="Times New Roman"/>
+        </w:rPr>
+      </w:pPr>
+      <w:r>
+        <w:rPr>
+          <w:rFonts w:ascii="Latin Modern Roman 8" w:hAnsi="Latin Modern Roman 8" w:cs="Times New Roman"/>
+        </w:rPr>
+        <w:t>…and press enter.</w:t>
+      </w:r>
+      <w:r>
+        <w:rPr>
+          <w:rFonts w:ascii="Latin Modern Roman 8" w:hAnsi="Latin Modern Roman 8" w:cs="Times New Roman"/>
+        </w:rPr>
+        <w:t xml:space="preserve">  The output should show up in the command line.</w:t>
+      </w:r>
+    </w:p>
+    <w:p>
+      <w:pPr>
+        <w:rPr>
+          <w:rFonts w:ascii="Latin Modern Roman 8" w:hAnsi="Latin Modern Roman 8" w:cs="Times New Roman"/>
+        </w:rPr>
+      </w:pPr>
     </w:p>
     <w:p>
       <w:pPr>
@@ -369,102 +426,12 @@
           <w:b/>
         </w:rPr>
       </w:pPr>
-    </w:p>
-    <w:p>
-      <w:pPr>
-        <w:rPr>
-          <w:rFonts w:ascii="Latin Modern Roman 8" w:hAnsi="Latin Modern Roman 8" w:cs="Times New Roman"/>
-        </w:rPr>
-      </w:pPr>
-      <w:r>
-        <w:rPr>
-          <w:rFonts w:ascii="Latin Modern Roman 8" w:hAnsi="Latin Modern Roman 8" w:cs="Times New Roman"/>
-        </w:rPr>
-        <w:t>So, in order to run my code, I would open my terminal, navigate to the P1 directory, type this command:</w:t>
-      </w:r>
-    </w:p>
-    <w:p>
-      <w:pPr>
-        <w:rPr>
-          <w:rFonts w:ascii="Latin Modern Roman 8" w:hAnsi="Latin Modern Roman 8" w:cs="Times New Roman"/>
-        </w:rPr>
-      </w:pPr>
-    </w:p>
-    <w:p>
-      <w:pPr>
-        <w:jc w:val="center"/>
-        <w:rPr>
-          <w:rFonts w:ascii="Latin Modern Mono 8" w:hAnsi="Latin Modern Mono 8" w:cs="Times New Roman"/>
-        </w:rPr>
-      </w:pPr>
-      <w:r>
-        <w:rPr>
-          <w:rFonts w:ascii="Latin Modern Mono 8" w:hAnsi="Latin Modern Mono 8" w:cs="Times New Roman"/>
-        </w:rPr>
-        <w:t>Python3 main.py P1_jkm100_test_file.txt</w:t>
-      </w:r>
-    </w:p>
-    <w:p>
-      <w:pPr>
-        <w:jc w:val="center"/>
-        <w:rPr>
-          <w:rFonts w:ascii="Latin Modern Mono 8" w:hAnsi="Latin Modern Mono 8" w:cs="Times New Roman"/>
-        </w:rPr>
-      </w:pPr>
-    </w:p>
-    <w:p>
-      <w:pPr>
-        <w:rPr>
-          <w:rFonts w:ascii="Latin Modern Roman 8" w:hAnsi="Latin Modern Roman 8" w:cs="Times New Roman"/>
-        </w:rPr>
-      </w:pPr>
-      <w:r>
-        <w:rPr>
-          <w:rFonts w:ascii="Latin Modern Roman 8" w:hAnsi="Latin Modern Roman 8" w:cs="Times New Roman"/>
-        </w:rPr>
-        <w:t>…and press enter.</w:t>
-      </w:r>
-      <w:r>
-        <w:rPr>
-          <w:rFonts w:ascii="Latin Modern Roman 8" w:hAnsi="Latin Modern Roman 8" w:cs="Times New Roman"/>
-        </w:rPr>
-        <w:t xml:space="preserve">  The output should show up in the command line.</w:t>
-      </w:r>
-    </w:p>
-    <w:p>
-      <w:pPr>
-        <w:rPr>
-          <w:rFonts w:ascii="Latin Modern Roman 8" w:hAnsi="Latin Modern Roman 8" w:cs="Times New Roman"/>
-        </w:rPr>
-      </w:pPr>
-    </w:p>
-    <w:p>
-      <w:pPr>
+      <w:r>
         <w:rPr>
           <w:rFonts w:ascii="Latin Modern Roman 8" w:hAnsi="Latin Modern Roman 8" w:cs="Times New Roman"/>
           <w:b/>
         </w:rPr>
-      </w:pPr>
-      <w:r>
-        <w:rPr>
-          <w:rFonts w:ascii="Latin Modern Roman 8" w:hAnsi="Latin Modern Roman 8" w:cs="Times New Roman"/>
-          <w:b/>
-        </w:rPr>
-        <w:t xml:space="preserve">The </w:t>
-      </w:r>
-      <w:r>
-        <w:rPr>
-          <w:rFonts w:ascii="Latin Modern Roman 8" w:hAnsi="Latin Modern Roman 8" w:cs="Times New Roman"/>
-          <w:b/>
-        </w:rPr>
-        <w:t>Data Structures</w:t>
-      </w:r>
-      <w:r>
-        <w:rPr>
-          <w:rFonts w:ascii="Latin Modern Roman 8" w:hAnsi="Latin Modern Roman 8" w:cs="Times New Roman"/>
-          <w:b/>
-        </w:rPr>
-        <w:t>:</w:t>
+        <w:t>The Data Structures:</w:t>
       </w:r>
     </w:p>
     <w:p>
@@ -800,28 +767,12 @@
           <w:b/>
         </w:rPr>
       </w:pPr>
-      <w:proofErr w:type="spellStart"/>
       <w:r>
         <w:rPr>
           <w:rFonts w:ascii="Latin Modern Roman 8" w:hAnsi="Latin Modern Roman 8" w:cs="Times New Roman"/>
           <w:b/>
         </w:rPr>
-        <w:t>Th</w:t>
-      </w:r>
-      <w:proofErr w:type="spellEnd"/>
-      <w:r>
-        <w:rPr>
-          <w:rFonts w:ascii="Latin Modern Roman 8" w:hAnsi="Latin Modern Roman 8" w:cs="Times New Roman"/>
-          <w:b/>
-        </w:rPr>
-        <w:t>e Functions</w:t>
-      </w:r>
-      <w:r>
-        <w:rPr>
-          <w:rFonts w:ascii="Latin Modern Roman 8" w:hAnsi="Latin Modern Roman 8" w:cs="Times New Roman"/>
-          <w:b/>
-        </w:rPr>
-        <w:t>:</w:t>
+        <w:t>The Functions:</w:t>
       </w:r>
     </w:p>
     <w:p>
@@ -1442,56 +1393,125 @@
           <w:rFonts w:ascii="Latin Modern Mono 8" w:hAnsi="Latin Modern Mono 8" w:cs="Times New Roman"/>
         </w:rPr>
         <w:tab/>
-        <w:t>check to see if children are the goal state;</w:t>
-      </w:r>
-    </w:p>
-    <w:p>
-      <w:pPr>
-        <w:rPr>
-          <w:rFonts w:ascii="Latin Modern Mono 8" w:hAnsi="Latin Modern Mono 8" w:cs="Times New Roman"/>
-        </w:rPr>
-      </w:pPr>
-      <w:r>
-        <w:rPr>
-          <w:rFonts w:ascii="Latin Modern Mono 8" w:hAnsi="Latin Modern Mono 8" w:cs="Times New Roman"/>
-        </w:rPr>
-        <w:tab/>
-      </w:r>
-      <w:r>
-        <w:rPr>
-          <w:rFonts w:ascii="Latin Modern Mono 8" w:hAnsi="Latin Modern Mono 8" w:cs="Times New Roman"/>
-        </w:rPr>
-        <w:tab/>
-      </w:r>
-      <w:r>
-        <w:rPr>
-          <w:rFonts w:ascii="Latin Modern Mono 8" w:hAnsi="Latin Modern Mono 8" w:cs="Times New Roman"/>
-        </w:rPr>
-        <w:tab/>
-        <w:t>if they are: print success messages and return</w:t>
-      </w:r>
-    </w:p>
-    <w:p>
-      <w:pPr>
-        <w:ind w:left="1440" w:firstLine="720"/>
-        <w:rPr>
-          <w:rFonts w:ascii="Latin Modern Mono 8" w:hAnsi="Latin Modern Mono 8" w:cs="Times New Roman"/>
-        </w:rPr>
-      </w:pPr>
-      <w:r>
-        <w:rPr>
-          <w:rFonts w:ascii="Latin Modern Mono 8" w:hAnsi="Latin Modern Mono 8" w:cs="Times New Roman"/>
-        </w:rPr>
-        <w:t>else: keep going.</w:t>
-      </w:r>
-    </w:p>
-    <w:p>
-      <w:pPr>
-        <w:ind w:left="1440" w:firstLine="720"/>
-        <w:rPr>
-          <w:rFonts w:ascii="Latin Modern Mono 8" w:hAnsi="Latin Modern Mono 8" w:cs="Times New Roman"/>
-        </w:rPr>
-      </w:pPr>
+        <w:t>if children are the goal state;</w:t>
+      </w:r>
+    </w:p>
+    <w:p>
+      <w:pPr>
+        <w:rPr>
+          <w:rFonts w:ascii="Latin Modern Mono 8" w:hAnsi="Latin Modern Mono 8" w:cs="Times New Roman"/>
+        </w:rPr>
+      </w:pPr>
+      <w:r>
+        <w:rPr>
+          <w:rFonts w:ascii="Latin Modern Mono 8" w:hAnsi="Latin Modern Mono 8" w:cs="Times New Roman"/>
+        </w:rPr>
+        <w:tab/>
+      </w:r>
+      <w:r>
+        <w:rPr>
+          <w:rFonts w:ascii="Latin Modern Mono 8" w:hAnsi="Latin Modern Mono 8" w:cs="Times New Roman"/>
+        </w:rPr>
+        <w:tab/>
+      </w:r>
+      <w:r>
+        <w:rPr>
+          <w:rFonts w:ascii="Latin Modern Mono 8" w:hAnsi="Latin Modern Mono 8" w:cs="Times New Roman"/>
+        </w:rPr>
+        <w:tab/>
+      </w:r>
+      <w:r>
+        <w:rPr>
+          <w:rFonts w:ascii="Latin Modern Mono 8" w:hAnsi="Latin Modern Mono 8" w:cs="Times New Roman"/>
+        </w:rPr>
+        <w:t>if f(child) &lt; f(</w:t>
+      </w:r>
+      <w:proofErr w:type="spellStart"/>
+      <w:r>
+        <w:rPr>
+          <w:rFonts w:ascii="Latin Modern Mono 8" w:hAnsi="Latin Modern Mono 8" w:cs="Times New Roman"/>
+        </w:rPr>
+        <w:t>frontier.pop</w:t>
+      </w:r>
+      <w:proofErr w:type="spellEnd"/>
+      <w:r>
+        <w:rPr>
+          <w:rFonts w:ascii="Latin Modern Mono 8" w:hAnsi="Latin Modern Mono 8" w:cs="Times New Roman"/>
+        </w:rPr>
+        <w:t>)</w:t>
+      </w:r>
+    </w:p>
+    <w:p>
+      <w:pPr>
+        <w:rPr>
+          <w:rFonts w:ascii="Latin Modern Mono 8" w:hAnsi="Latin Modern Mono 8" w:cs="Times New Roman"/>
+        </w:rPr>
+      </w:pPr>
+      <w:r>
+        <w:rPr>
+          <w:rFonts w:ascii="Latin Modern Mono 8" w:hAnsi="Latin Modern Mono 8" w:cs="Times New Roman"/>
+        </w:rPr>
+        <w:tab/>
+      </w:r>
+      <w:r>
+        <w:rPr>
+          <w:rFonts w:ascii="Latin Modern Mono 8" w:hAnsi="Latin Modern Mono 8" w:cs="Times New Roman"/>
+        </w:rPr>
+        <w:tab/>
+      </w:r>
+      <w:r>
+        <w:rPr>
+          <w:rFonts w:ascii="Latin Modern Mono 8" w:hAnsi="Latin Modern Mono 8" w:cs="Times New Roman"/>
+        </w:rPr>
+        <w:tab/>
+      </w:r>
+      <w:r>
+        <w:rPr>
+          <w:rFonts w:ascii="Latin Modern Mono 8" w:hAnsi="Latin Modern Mono 8" w:cs="Times New Roman"/>
+        </w:rPr>
+        <w:tab/>
+        <w:t>return &amp; print success messages</w:t>
+      </w:r>
+    </w:p>
+    <w:p>
+      <w:pPr>
+        <w:rPr>
+          <w:rFonts w:ascii="Latin Modern Mono 8" w:hAnsi="Latin Modern Mono 8" w:cs="Times New Roman"/>
+        </w:rPr>
+      </w:pPr>
+      <w:r>
+        <w:rPr>
+          <w:rFonts w:ascii="Latin Modern Mono 8" w:hAnsi="Latin Modern Mono 8" w:cs="Times New Roman"/>
+        </w:rPr>
+        <w:tab/>
+      </w:r>
+      <w:r>
+        <w:rPr>
+          <w:rFonts w:ascii="Latin Modern Mono 8" w:hAnsi="Latin Modern Mono 8" w:cs="Times New Roman"/>
+        </w:rPr>
+        <w:tab/>
+      </w:r>
+      <w:r>
+        <w:rPr>
+          <w:rFonts w:ascii="Latin Modern Mono 8" w:hAnsi="Latin Modern Mono 8" w:cs="Times New Roman"/>
+        </w:rPr>
+        <w:tab/>
+        <w:t>else:</w:t>
+      </w:r>
+    </w:p>
+    <w:p>
+      <w:pPr>
+        <w:ind w:left="2160" w:firstLine="720"/>
+        <w:rPr>
+          <w:rFonts w:ascii="Latin Modern Mono 8" w:hAnsi="Latin Modern Mono 8" w:cs="Times New Roman"/>
+        </w:rPr>
+      </w:pPr>
+      <w:r>
+        <w:rPr>
+          <w:rFonts w:ascii="Latin Modern Mono 8" w:hAnsi="Latin Modern Mono 8" w:cs="Times New Roman"/>
+        </w:rPr>
+        <w:t>return child to frontier and keep going</w:t>
+      </w:r>
     </w:p>
     <w:p>
       <w:pPr>
@@ -2132,8 +2152,6 @@
           <w:b/>
         </w:rPr>
       </w:pPr>
-      <w:bookmarkStart w:id="0" w:name="_GoBack"/>
-      <w:bookmarkEnd w:id="0"/>
     </w:p>
     <w:p>
       <w:pPr>
@@ -2159,6 +2177,19 @@
       <w:pPr>
         <w:rPr>
           <w:rFonts w:ascii="Latin Modern Roman 8" w:hAnsi="Latin Modern Roman 8" w:cs="Times New Roman"/>
+        </w:rPr>
+      </w:pPr>
+      <w:r>
+        <w:rPr>
+          <w:rFonts w:ascii="Latin Modern Roman 8" w:hAnsi="Latin Modern Roman 8" w:cs="Times New Roman"/>
+        </w:rPr>
+        <w:t>Demo</w:t>
+      </w:r>
+    </w:p>
+    <w:p>
+      <w:pPr>
+        <w:rPr>
+          <w:rFonts w:ascii="Latin Modern Roman 8" w:hAnsi="Latin Modern Roman 8" w:cs="Times New Roman"/>
           <w:b/>
           <w:sz w:val="28"/>
           <w:szCs w:val="28"/>
@@ -2197,8 +2228,128 @@
       <w:pPr>
         <w:rPr>
           <w:rFonts w:ascii="Latin Modern Roman 8" w:hAnsi="Latin Modern Roman 8" w:cs="Times New Roman"/>
-        </w:rPr>
-      </w:pPr>
+          <w:b/>
+        </w:rPr>
+      </w:pPr>
+      <w:r>
+        <w:rPr>
+          <w:rFonts w:ascii="Latin Modern Roman 8" w:hAnsi="Latin Modern Roman 8" w:cs="Times New Roman"/>
+          <w:b/>
+        </w:rPr>
+        <w:t>a.</w:t>
+      </w:r>
+    </w:p>
+    <w:p>
+      <w:pPr>
+        <w:rPr>
+          <w:rFonts w:ascii="Latin Modern Roman 8" w:hAnsi="Latin Modern Roman 8" w:cs="Times New Roman"/>
+        </w:rPr>
+      </w:pPr>
+      <w:r>
+        <w:rPr>
+          <w:rFonts w:ascii="Latin Modern Roman 8" w:hAnsi="Latin Modern Roman 8" w:cs="Times New Roman"/>
+        </w:rPr>
+        <w:t xml:space="preserve">A* search is optimal, because it will not give up searching until the priority queue has no better options to pursue, implying that it will only return a solution after it has discovered the shortest one.  Meanwhile the beam search has nothing to check for this, and returns the first solution it encounters.  </w:t>
+      </w:r>
+      <w:r>
+        <w:rPr>
+          <w:rFonts w:ascii="Latin Modern Roman 8" w:hAnsi="Latin Modern Roman 8" w:cs="Times New Roman"/>
+        </w:rPr>
+        <w:t>Therefore,</w:t>
+      </w:r>
+      <w:r>
+        <w:rPr>
+          <w:rFonts w:ascii="Latin Modern Roman 8" w:hAnsi="Latin Modern Roman 8" w:cs="Times New Roman"/>
+        </w:rPr>
+        <w:t xml:space="preserve"> the A* search finds the shorter solutions, in general.  On the other hand, beam search is superior in terms of time and space in </w:t>
+      </w:r>
+      <w:r>
+        <w:rPr>
+          <w:rFonts w:ascii="Latin Modern Roman 8" w:hAnsi="Latin Modern Roman 8" w:cs="Times New Roman"/>
+        </w:rPr>
+        <w:t>plenty of cases</w:t>
+      </w:r>
+      <w:r>
+        <w:rPr>
+          <w:rFonts w:ascii="Latin Modern Roman 8" w:hAnsi="Latin Modern Roman 8" w:cs="Times New Roman"/>
+        </w:rPr>
+        <w:t xml:space="preserve">.  There are </w:t>
+      </w:r>
+      <w:r>
+        <w:rPr>
+          <w:rFonts w:ascii="Latin Modern Roman 8" w:hAnsi="Latin Modern Roman 8" w:cs="Times New Roman"/>
+        </w:rPr>
+        <w:t>some</w:t>
+      </w:r>
+      <w:r>
+        <w:rPr>
+          <w:rFonts w:ascii="Latin Modern Roman 8" w:hAnsi="Latin Modern Roman 8" w:cs="Times New Roman"/>
+        </w:rPr>
+        <w:t xml:space="preserve"> cases in which beam search could throw out routes to solutions before exploring them</w:t>
+      </w:r>
+      <w:r>
+        <w:rPr>
+          <w:rFonts w:ascii="Latin Modern Roman 8" w:hAnsi="Latin Modern Roman 8" w:cs="Times New Roman"/>
+        </w:rPr>
+        <w:t xml:space="preserve">, where A* would have gotten there beforehand, but because A* is optimal, beam tends to quit first.  Additionally, the </w:t>
+      </w:r>
+      <w:r>
+        <w:rPr>
+          <w:rFonts w:ascii="Latin Modern Roman 8" w:hAnsi="Latin Modern Roman 8" w:cs="Times New Roman"/>
+        </w:rPr>
+        <w:t>worst-case</w:t>
+      </w:r>
+      <w:r>
+        <w:rPr>
+          <w:rFonts w:ascii="Latin Modern Roman 8" w:hAnsi="Latin Modern Roman 8" w:cs="Times New Roman"/>
+        </w:rPr>
+        <w:t xml:space="preserve"> space complexity for A* is one in which the frontier could end up holding ~4</w:t>
+      </w:r>
+      <w:r>
+        <w:rPr>
+          <w:rFonts w:ascii="Latin Modern Roman 8" w:hAnsi="Latin Modern Roman 8" w:cs="Times New Roman"/>
+          <w:vertAlign w:val="superscript"/>
+        </w:rPr>
+        <w:t>d</w:t>
+      </w:r>
+      <w:r>
+        <w:rPr>
+          <w:rFonts w:ascii="Latin Modern Roman 8" w:hAnsi="Latin Modern Roman 8" w:cs="Times New Roman"/>
+        </w:rPr>
+        <w:t xml:space="preserve"> nodes</w:t>
+      </w:r>
+      <w:r>
+        <w:rPr>
+          <w:rFonts w:ascii="Latin Modern Roman 8" w:hAnsi="Latin Modern Roman 8" w:cs="Times New Roman"/>
+        </w:rPr>
+        <w:t>, which becomes large very quickly</w:t>
+      </w:r>
+      <w:r>
+        <w:rPr>
+          <w:rFonts w:ascii="Latin Modern Roman 8" w:hAnsi="Latin Modern Roman 8" w:cs="Times New Roman"/>
+        </w:rPr>
+        <w:t xml:space="preserve">.  Meanwhile beam could only ever consider 4k nodes, which would </w:t>
+      </w:r>
+      <w:r>
+        <w:rPr>
+          <w:rFonts w:ascii="Latin Modern Roman 8" w:hAnsi="Latin Modern Roman 8" w:cs="Times New Roman"/>
+        </w:rPr>
+        <w:t>remain</w:t>
+      </w:r>
+      <w:r>
+        <w:rPr>
+          <w:rFonts w:ascii="Latin Modern Roman 8" w:hAnsi="Latin Modern Roman 8" w:cs="Times New Roman"/>
+        </w:rPr>
+        <w:t xml:space="preserve"> quite small considering traditional k values.</w:t>
+      </w:r>
+      <w:r>
+        <w:rPr>
+          <w:rFonts w:ascii="Latin Modern Roman 8" w:hAnsi="Latin Modern Roman 8" w:cs="Times New Roman"/>
+        </w:rPr>
+        <w:t xml:space="preserve">  So for this problem, whe</w:t>
+      </w:r>
+      <w:bookmarkStart w:id="0" w:name="_GoBack"/>
+      <w:bookmarkEnd w:id="0"/>
     </w:p>
     <w:sectPr>
       <w:pgSz w:w="12240" w:h="15840"/>

</xml_diff>

<commit_message>
🐛 All test cases functional.  Fixed h2.
heuristic_two now calculates the euclidean norm, as opposed to the Manhattan distance.  Solves many bugs.
</commit_message>
<xml_diff>
--- a/Writeups/09_30_21_jkm100_CSDS_391_P1_writeup.docx
+++ b/Writeups/09_30_21_jkm100_CSDS_391_P1_writeup.docx
@@ -298,7 +298,19 @@
         <w:rPr>
           <w:rFonts w:ascii="Latin Modern Roman 8" w:hAnsi="Latin Modern Roman 8" w:cs="Times New Roman"/>
         </w:rPr>
-        <w:t xml:space="preserve"> function calls a function called </w:t>
+        <w:t xml:space="preserve"> function calls a function </w:t>
+      </w:r>
+      <w:r>
+        <w:rPr>
+          <w:rFonts w:ascii="Latin Modern Roman 8" w:hAnsi="Latin Modern Roman 8" w:cs="Times New Roman"/>
+        </w:rPr>
+        <w:t>named</w:t>
+      </w:r>
+      <w:r>
+        <w:rPr>
+          <w:rFonts w:ascii="Latin Modern Roman 8" w:hAnsi="Latin Modern Roman 8" w:cs="Times New Roman"/>
+        </w:rPr>
+        <w:t xml:space="preserve"> </w:t>
       </w:r>
       <w:proofErr w:type="gramStart"/>
       <w:r>
@@ -409,7 +421,13 @@
         <w:rPr>
           <w:rFonts w:ascii="Latin Modern Roman 8" w:hAnsi="Latin Modern Roman 8" w:cs="Times New Roman"/>
         </w:rPr>
-        <w:t xml:space="preserve">  The output should show up in the command line.</w:t>
+        <w:t xml:space="preserve">  The output should show up in the </w:t>
+      </w:r>
+      <w:r>
+        <w:rPr>
+          <w:rFonts w:ascii="Latin Modern Roman 8" w:hAnsi="Latin Modern Roman 8" w:cs="Times New Roman"/>
+        </w:rPr>
+        <w:t>terminal.</w:t>
       </w:r>
     </w:p>
     <w:p>
@@ -451,7 +469,19 @@
         <w:rPr>
           <w:rFonts w:ascii="Latin Modern Roman 8" w:hAnsi="Latin Modern Roman 8" w:cs="Times New Roman"/>
         </w:rPr>
-        <w:t xml:space="preserve">There are two important data structures that I created.  </w:t>
+        <w:t xml:space="preserve">There are </w:t>
+      </w:r>
+      <w:r>
+        <w:rPr>
+          <w:rFonts w:ascii="Latin Modern Roman 8" w:hAnsi="Latin Modern Roman 8" w:cs="Times New Roman"/>
+        </w:rPr>
+        <w:t>three</w:t>
+      </w:r>
+      <w:r>
+        <w:rPr>
+          <w:rFonts w:ascii="Latin Modern Roman 8" w:hAnsi="Latin Modern Roman 8" w:cs="Times New Roman"/>
+        </w:rPr>
+        <w:t xml:space="preserve"> important data structures that I created.  </w:t>
       </w:r>
     </w:p>
     <w:p>
@@ -555,21 +585,33 @@
         <w:rPr>
           <w:rFonts w:ascii="Latin Modern Roman 8" w:hAnsi="Latin Modern Roman 8" w:cs="Times New Roman"/>
         </w:rPr>
-        <w:t xml:space="preserve"> important data structure is my </w:t>
+        <w:t xml:space="preserve"> important data structure </w:t>
+      </w:r>
+      <w:r>
+        <w:rPr>
+          <w:rFonts w:ascii="Latin Modern Roman 8" w:hAnsi="Latin Modern Roman 8" w:cs="Times New Roman"/>
+        </w:rPr>
+        <w:t xml:space="preserve">are is my </w:t>
       </w:r>
       <w:proofErr w:type="spellStart"/>
       <w:r>
         <w:rPr>
           <w:rFonts w:ascii="Latin Modern Mono 8" w:hAnsi="Latin Modern Mono 8" w:cs="Times New Roman"/>
         </w:rPr>
-        <w:t>priority_queue</w:t>
+        <w:t>a_star_priority_queue</w:t>
       </w:r>
       <w:proofErr w:type="spellEnd"/>
       <w:r>
         <w:rPr>
           <w:rFonts w:ascii="Latin Modern Roman 8" w:hAnsi="Latin Modern Roman 8" w:cs="Times New Roman"/>
         </w:rPr>
-        <w:t xml:space="preserve">.  It stores individual nodes, has a very simple </w:t>
+        <w:t>.  It</w:t>
+      </w:r>
+      <w:r>
+        <w:rPr>
+          <w:rFonts w:ascii="Latin Modern Roman 8" w:hAnsi="Latin Modern Roman 8" w:cs="Times New Roman"/>
+        </w:rPr>
+        <w:t xml:space="preserve"> stores individual nodes, has a very simple </w:t>
       </w:r>
       <w:proofErr w:type="gramStart"/>
       <w:r>
@@ -673,7 +715,7 @@
                     <pic:cNvPicPr/>
                   </pic:nvPicPr>
                   <pic:blipFill>
-                    <a:blip r:embed="rId4">
+                    <a:blip r:embed="rId5">
                       <a:extLst>
                         <a:ext uri="{28A0092B-C50C-407E-A947-70E740481C1C}">
                           <a14:useLocalDpi xmlns:a14="http://schemas.microsoft.com/office/drawing/2010/main" val="0"/>
@@ -859,6 +901,12 @@
         <w:rPr>
           <w:rFonts w:ascii="Latin Modern Mono 9" w:hAnsi="Latin Modern Mono 9" w:cs="Times New Roman"/>
         </w:rPr>
+        <w:t>a_star_</w:t>
+      </w:r>
+      <w:r>
+        <w:rPr>
+          <w:rFonts w:ascii="Latin Modern Mono 9" w:hAnsi="Latin Modern Mono 9" w:cs="Times New Roman"/>
+        </w:rPr>
         <w:t>priority_queue</w:t>
       </w:r>
       <w:proofErr w:type="spellEnd"/>
@@ -880,6 +928,56 @@
         </w:rPr>
         <w:t>)</w:t>
       </w:r>
+      <w:r>
+        <w:rPr>
+          <w:rFonts w:ascii="Latin Modern Mono 9" w:hAnsi="Latin Modern Mono 9" w:cs="Times New Roman"/>
+        </w:rPr>
+        <w:t xml:space="preserve"> </w:t>
+      </w:r>
+      <w:r>
+        <w:rPr>
+          <w:rFonts w:ascii="Latin Modern Roman 8" w:hAnsi="Latin Modern Roman 8" w:cs="Times New Roman"/>
+        </w:rPr>
+        <w:t>and</w:t>
+      </w:r>
+      <w:r>
+        <w:rPr>
+          <w:rFonts w:ascii="Latin Modern Mono 9" w:hAnsi="Latin Modern Mono 9" w:cs="Times New Roman"/>
+        </w:rPr>
+        <w:t xml:space="preserve"> </w:t>
+      </w:r>
+      <w:proofErr w:type="spellStart"/>
+      <w:r>
+        <w:rPr>
+          <w:rFonts w:ascii="Latin Modern Mono 9" w:hAnsi="Latin Modern Mono 9" w:cs="Times New Roman"/>
+        </w:rPr>
+        <w:t>beam</w:t>
+      </w:r>
+      <w:r>
+        <w:rPr>
+          <w:rFonts w:ascii="Latin Modern Mono 9" w:hAnsi="Latin Modern Mono 9" w:cs="Times New Roman"/>
+        </w:rPr>
+        <w:t>_priority_queue</w:t>
+      </w:r>
+      <w:proofErr w:type="spellEnd"/>
+      <w:r>
+        <w:rPr>
+          <w:rFonts w:ascii="Latin Modern Mono 9" w:hAnsi="Latin Modern Mono 9" w:cs="Times New Roman"/>
+        </w:rPr>
+        <w:t>(</w:t>
+      </w:r>
+      <w:r>
+        <w:rPr>
+          <w:rFonts w:ascii="Latin Modern Mono 9" w:hAnsi="Latin Modern Mono 9" w:cs="Times New Roman"/>
+        </w:rPr>
+        <w:t>heuristic</w:t>
+      </w:r>
+      <w:r>
+        <w:rPr>
+          <w:rFonts w:ascii="Latin Modern Mono 9" w:hAnsi="Latin Modern Mono 9" w:cs="Times New Roman"/>
+        </w:rPr>
+        <w:t>)</w:t>
+      </w:r>
     </w:p>
     <w:p>
       <w:pPr>
@@ -912,13 +1010,25 @@
         <w:rPr>
           <w:rFonts w:ascii="Latin Modern Mono 8" w:hAnsi="Latin Modern Mono 8" w:cs="Times New Roman"/>
         </w:rPr>
-        <w:t>heuristic</w:t>
-      </w:r>
-      <w:r>
-        <w:rPr>
-          <w:rFonts w:ascii="Latin Modern Mono 8" w:hAnsi="Latin Modern Mono 8" w:cs="Times New Roman"/>
-        </w:rPr>
-        <w:t>One</w:t>
+        <w:t>h</w:t>
+      </w:r>
+      <w:r>
+        <w:rPr>
+          <w:rFonts w:ascii="Latin Modern Mono 8" w:hAnsi="Latin Modern Mono 8" w:cs="Times New Roman"/>
+        </w:rPr>
+        <w:t>euristic</w:t>
+      </w:r>
+      <w:r>
+        <w:rPr>
+          <w:rFonts w:ascii="Latin Modern Mono 8" w:hAnsi="Latin Modern Mono 8" w:cs="Times New Roman"/>
+        </w:rPr>
+        <w:t>_o</w:t>
+      </w:r>
+      <w:r>
+        <w:rPr>
+          <w:rFonts w:ascii="Latin Modern Mono 8" w:hAnsi="Latin Modern Mono 8" w:cs="Times New Roman"/>
+        </w:rPr>
+        <w:t>ne</w:t>
       </w:r>
       <w:proofErr w:type="spellEnd"/>
       <w:r>
@@ -991,7 +1101,25 @@
         <w:rPr>
           <w:rFonts w:ascii="Latin Modern Mono 8" w:hAnsi="Latin Modern Mono 8" w:cs="Times New Roman"/>
         </w:rPr>
-        <w:t>heuristicTwo</w:t>
+        <w:t>h</w:t>
+      </w:r>
+      <w:r>
+        <w:rPr>
+          <w:rFonts w:ascii="Latin Modern Mono 8" w:hAnsi="Latin Modern Mono 8" w:cs="Times New Roman"/>
+        </w:rPr>
+        <w:t>euristic</w:t>
+      </w:r>
+      <w:r>
+        <w:rPr>
+          <w:rFonts w:ascii="Latin Modern Mono 8" w:hAnsi="Latin Modern Mono 8" w:cs="Times New Roman"/>
+        </w:rPr>
+        <w:t>_t</w:t>
+      </w:r>
+      <w:r>
+        <w:rPr>
+          <w:rFonts w:ascii="Latin Modern Mono 8" w:hAnsi="Latin Modern Mono 8" w:cs="Times New Roman"/>
+        </w:rPr>
+        <w:t>wo</w:t>
       </w:r>
       <w:proofErr w:type="spellEnd"/>
       <w:r>
@@ -1029,7 +1157,19 @@
         <w:rPr>
           <w:rFonts w:ascii="Latin Modern Roman 8" w:hAnsi="Latin Modern Roman 8" w:cs="Times New Roman"/>
         </w:rPr>
-        <w:t xml:space="preserve">observes its state and returns the sum of the Manhattan distances of tiles from their positions in the </w:t>
+        <w:t xml:space="preserve">observes its state and returns the sum of the </w:t>
+      </w:r>
+      <w:r>
+        <w:rPr>
+          <w:rFonts w:ascii="Latin Modern Roman 8" w:hAnsi="Latin Modern Roman 8" w:cs="Times New Roman"/>
+        </w:rPr>
+        <w:t>Euclidean</w:t>
+      </w:r>
+      <w:r>
+        <w:rPr>
+          <w:rFonts w:ascii="Latin Modern Roman 8" w:hAnsi="Latin Modern Roman 8" w:cs="Times New Roman"/>
+        </w:rPr>
+        <w:t xml:space="preserve"> distances of tiles from their positions in the </w:t>
       </w:r>
       <w:proofErr w:type="spellStart"/>
       <w:r>
@@ -1155,6 +1295,14 @@
       <w:pPr>
         <w:rPr>
           <w:rFonts w:ascii="Latin Modern Roman 8" w:hAnsi="Latin Modern Roman 8" w:cs="Times New Roman"/>
+          <w:b/>
+        </w:rPr>
+      </w:pPr>
+    </w:p>
+    <w:p>
+      <w:pPr>
+        <w:rPr>
+          <w:rFonts w:ascii="Latin Modern Roman 8" w:hAnsi="Latin Modern Roman 8" w:cs="Times New Roman"/>
         </w:rPr>
       </w:pPr>
       <w:r>
@@ -1168,7 +1316,13 @@
         <w:rPr>
           <w:rFonts w:ascii="Latin Modern Mono 8" w:hAnsi="Latin Modern Mono 8" w:cs="Times New Roman"/>
         </w:rPr>
-        <w:t>priority_queue</w:t>
+        <w:t>a_star_p</w:t>
+      </w:r>
+      <w:r>
+        <w:rPr>
+          <w:rFonts w:ascii="Latin Modern Mono 8" w:hAnsi="Latin Modern Mono 8" w:cs="Times New Roman"/>
+        </w:rPr>
+        <w:t>riority_queue</w:t>
       </w:r>
       <w:proofErr w:type="spellEnd"/>
       <w:r>
@@ -1298,7 +1452,39 @@
         <w:rPr>
           <w:rFonts w:ascii="Latin Modern Mono 8" w:hAnsi="Latin Modern Mono 8" w:cs="Times New Roman"/>
         </w:rPr>
-        <w:t>check is root node the goal?</w:t>
+        <w:t xml:space="preserve">if </w:t>
+      </w:r>
+      <w:r>
+        <w:rPr>
+          <w:rFonts w:ascii="Latin Modern Mono 8" w:hAnsi="Latin Modern Mono 8" w:cs="Times New Roman"/>
+        </w:rPr>
+        <w:t>root node is</w:t>
+      </w:r>
+      <w:r>
+        <w:rPr>
+          <w:rFonts w:ascii="Latin Modern Mono 8" w:hAnsi="Latin Modern Mono 8" w:cs="Times New Roman"/>
+        </w:rPr>
+        <w:t xml:space="preserve"> the goal state</w:t>
+      </w:r>
+      <w:r>
+        <w:rPr>
+          <w:rFonts w:ascii="Latin Modern Mono 8" w:hAnsi="Latin Modern Mono 8" w:cs="Times New Roman"/>
+        </w:rPr>
+        <w:t>:</w:t>
+      </w:r>
+    </w:p>
+    <w:p>
+      <w:pPr>
+        <w:ind w:left="720" w:firstLine="720"/>
+        <w:rPr>
+          <w:rFonts w:ascii="Latin Modern Mono 8" w:hAnsi="Latin Modern Mono 8" w:cs="Times New Roman"/>
+        </w:rPr>
+      </w:pPr>
+      <w:r>
+        <w:rPr>
+          <w:rFonts w:ascii="Latin Modern Mono 8" w:hAnsi="Latin Modern Mono 8" w:cs="Times New Roman"/>
+        </w:rPr>
+        <w:t>return success</w:t>
       </w:r>
     </w:p>
     <w:p>
@@ -1393,7 +1579,33 @@
           <w:rFonts w:ascii="Latin Modern Mono 8" w:hAnsi="Latin Modern Mono 8" w:cs="Times New Roman"/>
         </w:rPr>
         <w:tab/>
-        <w:t>if children are the goal state;</w:t>
+        <w:t>if children are the goal state</w:t>
+      </w:r>
+      <w:r>
+        <w:rPr>
+          <w:rFonts w:ascii="Latin Modern Mono 8" w:hAnsi="Latin Modern Mono 8" w:cs="Times New Roman"/>
+        </w:rPr>
+        <w:t>:</w:t>
+      </w:r>
+    </w:p>
+    <w:p>
+      <w:pPr>
+        <w:ind w:left="1440" w:firstLine="720"/>
+        <w:rPr>
+          <w:rFonts w:ascii="Latin Modern Mono 8" w:hAnsi="Latin Modern Mono 8" w:cs="Times New Roman"/>
+        </w:rPr>
+      </w:pPr>
+      <w:r>
+        <w:rPr>
+          <w:rFonts w:ascii="Latin Modern Mono 8" w:hAnsi="Latin Modern Mono 8" w:cs="Times New Roman"/>
+        </w:rPr>
+        <w:t>return</w:t>
+      </w:r>
+      <w:r>
+        <w:rPr>
+          <w:rFonts w:ascii="Latin Modern Mono 8" w:hAnsi="Latin Modern Mono 8" w:cs="Times New Roman"/>
+        </w:rPr>
+        <w:t xml:space="preserve"> success</w:t>
       </w:r>
     </w:p>
     <w:p>
@@ -1413,132 +1625,82 @@
           <w:rFonts w:ascii="Latin Modern Mono 8" w:hAnsi="Latin Modern Mono 8" w:cs="Times New Roman"/>
         </w:rPr>
         <w:tab/>
-      </w:r>
+        <w:t>else: add them to the frontier</w:t>
+      </w:r>
+    </w:p>
+    <w:p>
+      <w:pPr>
+        <w:rPr>
+          <w:rFonts w:ascii="Latin Modern Mono 8" w:hAnsi="Latin Modern Mono 8" w:cs="Times New Roman"/>
+        </w:rPr>
+      </w:pPr>
       <w:r>
         <w:rPr>
           <w:rFonts w:ascii="Latin Modern Mono 8" w:hAnsi="Latin Modern Mono 8" w:cs="Times New Roman"/>
         </w:rPr>
         <w:tab/>
-      </w:r>
-      <w:r>
-        <w:rPr>
-          <w:rFonts w:ascii="Latin Modern Mono 8" w:hAnsi="Latin Modern Mono 8" w:cs="Times New Roman"/>
-        </w:rPr>
-        <w:t>if f(child) &lt; f(</w:t>
+        <w:t>return failure: the number of nodes has exceeded max nodes</w:t>
+      </w:r>
+    </w:p>
+    <w:p>
+      <w:pPr>
+        <w:rPr>
+          <w:rFonts w:ascii="Latin Modern Mono 8" w:hAnsi="Latin Modern Mono 8" w:cs="Times New Roman"/>
+        </w:rPr>
+      </w:pPr>
+    </w:p>
+    <w:p>
+      <w:pPr>
+        <w:rPr>
+          <w:rFonts w:ascii="Latin Modern Roman 8" w:hAnsi="Latin Modern Roman 8" w:cs="Times New Roman"/>
+        </w:rPr>
+      </w:pPr>
+      <w:r>
+        <w:rPr>
+          <w:rFonts w:ascii="Latin Modern Roman 8" w:hAnsi="Latin Modern Roman 8" w:cs="Times New Roman"/>
+        </w:rPr>
+        <w:t xml:space="preserve">This leaves out arguably the most important part: comparing the evaluation functions.  It occurs within the priority queue.  When the </w:t>
+      </w:r>
+      <w:proofErr w:type="gramStart"/>
+      <w:r>
+        <w:rPr>
+          <w:rFonts w:ascii="Latin Modern Mono 8" w:hAnsi="Latin Modern Mono 8" w:cs="Times New Roman"/>
+        </w:rPr>
+        <w:t>pop(</w:t>
+      </w:r>
+      <w:proofErr w:type="gramEnd"/>
+      <w:r>
+        <w:rPr>
+          <w:rFonts w:ascii="Latin Modern Mono 8" w:hAnsi="Latin Modern Mono 8" w:cs="Times New Roman"/>
+        </w:rPr>
+        <w:t xml:space="preserve">) </w:t>
+      </w:r>
+      <w:r>
+        <w:rPr>
+          <w:rFonts w:ascii="Latin Modern Roman 8" w:hAnsi="Latin Modern Roman 8" w:cs="Times New Roman"/>
+        </w:rPr>
+        <w:t xml:space="preserve">function is called, the priority queue iterates through every element it has, calling the </w:t>
       </w:r>
       <w:proofErr w:type="spellStart"/>
       <w:r>
         <w:rPr>
           <w:rFonts w:ascii="Latin Modern Mono 8" w:hAnsi="Latin Modern Mono 8" w:cs="Times New Roman"/>
         </w:rPr>
-        <w:t>frontier.pop</w:t>
+        <w:t>evaluation_function</w:t>
       </w:r>
       <w:proofErr w:type="spellEnd"/>
       <w:r>
         <w:rPr>
           <w:rFonts w:ascii="Latin Modern Mono 8" w:hAnsi="Latin Modern Mono 8" w:cs="Times New Roman"/>
         </w:rPr>
-        <w:t>)</w:t>
-      </w:r>
-    </w:p>
-    <w:p>
-      <w:pPr>
-        <w:rPr>
-          <w:rFonts w:ascii="Latin Modern Mono 8" w:hAnsi="Latin Modern Mono 8" w:cs="Times New Roman"/>
-        </w:rPr>
-      </w:pPr>
-      <w:r>
-        <w:rPr>
-          <w:rFonts w:ascii="Latin Modern Mono 8" w:hAnsi="Latin Modern Mono 8" w:cs="Times New Roman"/>
-        </w:rPr>
-        <w:tab/>
-      </w:r>
-      <w:r>
-        <w:rPr>
-          <w:rFonts w:ascii="Latin Modern Mono 8" w:hAnsi="Latin Modern Mono 8" w:cs="Times New Roman"/>
-        </w:rPr>
-        <w:tab/>
-      </w:r>
-      <w:r>
-        <w:rPr>
-          <w:rFonts w:ascii="Latin Modern Mono 8" w:hAnsi="Latin Modern Mono 8" w:cs="Times New Roman"/>
-        </w:rPr>
-        <w:tab/>
-      </w:r>
-      <w:r>
-        <w:rPr>
-          <w:rFonts w:ascii="Latin Modern Mono 8" w:hAnsi="Latin Modern Mono 8" w:cs="Times New Roman"/>
-        </w:rPr>
-        <w:tab/>
-        <w:t>return &amp; print success messages</w:t>
-      </w:r>
-    </w:p>
-    <w:p>
-      <w:pPr>
-        <w:rPr>
-          <w:rFonts w:ascii="Latin Modern Mono 8" w:hAnsi="Latin Modern Mono 8" w:cs="Times New Roman"/>
-        </w:rPr>
-      </w:pPr>
-      <w:r>
-        <w:rPr>
-          <w:rFonts w:ascii="Latin Modern Mono 8" w:hAnsi="Latin Modern Mono 8" w:cs="Times New Roman"/>
-        </w:rPr>
-        <w:tab/>
-      </w:r>
-      <w:r>
-        <w:rPr>
-          <w:rFonts w:ascii="Latin Modern Mono 8" w:hAnsi="Latin Modern Mono 8" w:cs="Times New Roman"/>
-        </w:rPr>
-        <w:tab/>
-      </w:r>
-      <w:r>
-        <w:rPr>
-          <w:rFonts w:ascii="Latin Modern Mono 8" w:hAnsi="Latin Modern Mono 8" w:cs="Times New Roman"/>
-        </w:rPr>
-        <w:tab/>
-        <w:t>else:</w:t>
-      </w:r>
-    </w:p>
-    <w:p>
-      <w:pPr>
-        <w:ind w:left="2160" w:firstLine="720"/>
-        <w:rPr>
-          <w:rFonts w:ascii="Latin Modern Mono 8" w:hAnsi="Latin Modern Mono 8" w:cs="Times New Roman"/>
-        </w:rPr>
-      </w:pPr>
-      <w:r>
-        <w:rPr>
-          <w:rFonts w:ascii="Latin Modern Mono 8" w:hAnsi="Latin Modern Mono 8" w:cs="Times New Roman"/>
-        </w:rPr>
-        <w:t>return child to frontier and keep going</w:t>
-      </w:r>
-    </w:p>
-    <w:p>
-      <w:pPr>
-        <w:rPr>
-          <w:rFonts w:ascii="Latin Modern Roman 8" w:hAnsi="Latin Modern Roman 8" w:cs="Times New Roman"/>
-        </w:rPr>
-      </w:pPr>
-      <w:r>
-        <w:rPr>
-          <w:rFonts w:ascii="Latin Modern Roman 8" w:hAnsi="Latin Modern Roman 8" w:cs="Times New Roman"/>
-          <w:u w:val="single"/>
-        </w:rPr>
-        <w:t>As well as the code itself</w:t>
-      </w:r>
-      <w:r>
-        <w:rPr>
-          <w:rFonts w:ascii="Latin Modern Roman 8" w:hAnsi="Latin Modern Roman 8" w:cs="Times New Roman"/>
-        </w:rPr>
-        <w:t>:</w:t>
-      </w:r>
-    </w:p>
-    <w:p>
-      <w:pPr>
-        <w:rPr>
-          <w:rFonts w:ascii="Latin Modern Roman 8" w:hAnsi="Latin Modern Roman 8" w:cs="Times New Roman"/>
-        </w:rPr>
-      </w:pPr>
+        <w:t xml:space="preserve">() </w:t>
+      </w:r>
+      <w:r>
+        <w:rPr>
+          <w:rFonts w:ascii="Latin Modern Roman 8" w:hAnsi="Latin Modern Roman 8" w:cs="Times New Roman"/>
+        </w:rPr>
+        <w:t>function on all of them, and returns the one with the lowest value.</w:t>
+      </w:r>
     </w:p>
     <w:p>
       <w:pPr>
@@ -1559,10 +1721,10 @@
           <w:szCs w:val="36"/>
         </w:rPr>
         <w:drawing>
-          <wp:inline distT="0" distB="0" distL="0" distR="0" wp14:anchorId="498D9204" wp14:editId="6CBA2620">
-            <wp:extent cx="3865673" cy="3104928"/>
-            <wp:effectExtent l="0" t="0" r="0" b="0"/>
-            <wp:docPr id="2" name="Picture 2"/>
+          <wp:inline distT="0" distB="0" distL="0" distR="0" wp14:anchorId="146948B1" wp14:editId="30F58F75">
+            <wp:extent cx="3539905" cy="787402"/>
+            <wp:effectExtent l="0" t="0" r="3810" b="0"/>
+            <wp:docPr id="4" name="Picture 4"/>
             <wp:cNvGraphicFramePr>
               <a:graphicFrameLocks xmlns:a="http://schemas.openxmlformats.org/drawingml/2006/main" noChangeAspect="1"/>
             </wp:cNvGraphicFramePr>
@@ -1570,551 +1732,7 @@
               <a:graphicData uri="http://schemas.openxmlformats.org/drawingml/2006/picture">
                 <pic:pic xmlns:pic="http://schemas.openxmlformats.org/drawingml/2006/picture">
                   <pic:nvPicPr>
-                    <pic:cNvPr id="2" name="Screen Shot 2021-09-30 at 10.16.28 PM.png"/>
-                    <pic:cNvPicPr/>
-                  </pic:nvPicPr>
-                  <pic:blipFill>
-                    <a:blip r:embed="rId5">
-                      <a:extLst>
-                        <a:ext uri="{28A0092B-C50C-407E-A947-70E740481C1C}">
-                          <a14:useLocalDpi xmlns:a14="http://schemas.microsoft.com/office/drawing/2010/main" val="0"/>
-                        </a:ext>
-                      </a:extLst>
-                    </a:blip>
-                    <a:stretch>
-                      <a:fillRect/>
-                    </a:stretch>
-                  </pic:blipFill>
-                  <pic:spPr>
-                    <a:xfrm>
-                      <a:off x="0" y="0"/>
-                      <a:ext cx="3872971" cy="3110790"/>
-                    </a:xfrm>
-                    <a:prstGeom prst="rect">
-                      <a:avLst/>
-                    </a:prstGeom>
-                  </pic:spPr>
-                </pic:pic>
-              </a:graphicData>
-            </a:graphic>
-          </wp:inline>
-        </w:drawing>
-      </w:r>
-    </w:p>
-    <w:p>
-      <w:pPr>
-        <w:rPr>
-          <w:rFonts w:ascii="Latin Modern Roman 8" w:hAnsi="Latin Modern Roman 8" w:cs="Times New Roman"/>
-          <w:b/>
-          <w:sz w:val="10"/>
-          <w:szCs w:val="10"/>
-        </w:rPr>
-      </w:pPr>
-    </w:p>
-    <w:p>
-      <w:pPr>
-        <w:rPr>
-          <w:rFonts w:ascii="Latin Modern Roman 8" w:hAnsi="Latin Modern Roman 8" w:cs="Times New Roman"/>
-          <w:b/>
-        </w:rPr>
-      </w:pPr>
-      <w:r>
-        <w:rPr>
-          <w:rFonts w:ascii="Latin Modern Roman 8" w:hAnsi="Latin Modern Roman 8" w:cs="Times New Roman"/>
-          <w:b/>
-        </w:rPr>
-        <w:lastRenderedPageBreak/>
-        <w:t>Beam Search:</w:t>
-      </w:r>
-    </w:p>
-    <w:p>
-      <w:pPr>
-        <w:rPr>
-          <w:rFonts w:ascii="Latin Modern Roman 8" w:hAnsi="Latin Modern Roman 8" w:cs="Times New Roman"/>
-        </w:rPr>
-      </w:pPr>
-      <w:r>
-        <w:rPr>
-          <w:rFonts w:ascii="Latin Modern Roman 8" w:hAnsi="Latin Modern Roman 8" w:cs="Times New Roman"/>
-        </w:rPr>
-        <w:t xml:space="preserve">My beam search is structurally similar in certain ways to my A* search.  It uses </w:t>
-      </w:r>
-      <w:proofErr w:type="spellStart"/>
-      <w:r>
-        <w:rPr>
-          <w:rFonts w:ascii="Latin Modern Mono 8" w:hAnsi="Latin Modern Mono 8" w:cs="Times New Roman"/>
-        </w:rPr>
-        <w:t>beam_priority_queue</w:t>
-      </w:r>
-      <w:proofErr w:type="spellEnd"/>
-      <w:r>
-        <w:rPr>
-          <w:rFonts w:ascii="Latin Modern Roman 8" w:hAnsi="Latin Modern Roman 8" w:cs="Times New Roman"/>
-        </w:rPr>
-        <w:t xml:space="preserve">, which is almost the exact same as </w:t>
-      </w:r>
-      <w:proofErr w:type="spellStart"/>
-      <w:r>
-        <w:rPr>
-          <w:rFonts w:ascii="Latin Modern Mono 8" w:hAnsi="Latin Modern Mono 8" w:cs="Times New Roman"/>
-        </w:rPr>
-        <w:t>priority_queue</w:t>
-      </w:r>
-      <w:proofErr w:type="spellEnd"/>
-      <w:r>
-        <w:rPr>
-          <w:rFonts w:ascii="Latin Modern Mono 8" w:hAnsi="Latin Modern Mono 8" w:cs="Times New Roman"/>
-        </w:rPr>
-        <w:t>,</w:t>
-      </w:r>
-      <w:r>
-        <w:rPr>
-          <w:rFonts w:ascii="Latin Modern Roman 8" w:hAnsi="Latin Modern Roman 8" w:cs="Times New Roman"/>
-        </w:rPr>
-        <w:t xml:space="preserve"> except for the fact that it uses an evaluation function f(node) = h1(node), which is zero at the goal state and &gt;2 everywhere else.</w:t>
-      </w:r>
-    </w:p>
-    <w:p>
-      <w:pPr>
-        <w:rPr>
-          <w:rFonts w:ascii="Latin Modern Roman 8" w:hAnsi="Latin Modern Roman 8" w:cs="Times New Roman"/>
-        </w:rPr>
-      </w:pPr>
-    </w:p>
-    <w:p>
-      <w:pPr>
-        <w:rPr>
-          <w:rFonts w:ascii="Latin Modern Roman 8" w:hAnsi="Latin Modern Roman 8" w:cs="Times New Roman"/>
-        </w:rPr>
-      </w:pPr>
-      <w:r>
-        <w:rPr>
-          <w:rFonts w:ascii="Latin Modern Roman 8" w:hAnsi="Latin Modern Roman 8" w:cs="Times New Roman"/>
-          <w:u w:val="single"/>
-        </w:rPr>
-        <w:t>The pseudocode is as follows</w:t>
-      </w:r>
-      <w:r>
-        <w:rPr>
-          <w:rFonts w:ascii="Latin Modern Roman 8" w:hAnsi="Latin Modern Roman 8" w:cs="Times New Roman"/>
-        </w:rPr>
-        <w:t>:</w:t>
-      </w:r>
-    </w:p>
-    <w:p>
-      <w:pPr>
-        <w:rPr>
-          <w:rFonts w:ascii="Latin Modern Mono 8" w:hAnsi="Latin Modern Mono 8" w:cs="Times New Roman"/>
-        </w:rPr>
-      </w:pPr>
-      <w:proofErr w:type="spellStart"/>
-      <w:r>
-        <w:rPr>
-          <w:rFonts w:ascii="Latin Modern Mono 8" w:hAnsi="Latin Modern Mono 8" w:cs="Times New Roman"/>
-        </w:rPr>
-        <w:t>solve_</w:t>
-      </w:r>
-      <w:r>
-        <w:rPr>
-          <w:rFonts w:ascii="Latin Modern Mono 8" w:hAnsi="Latin Modern Mono 8" w:cs="Times New Roman"/>
-        </w:rPr>
-        <w:t>beam</w:t>
-      </w:r>
-      <w:proofErr w:type="spellEnd"/>
-      <w:r>
-        <w:rPr>
-          <w:rFonts w:ascii="Latin Modern Mono 8" w:hAnsi="Latin Modern Mono 8" w:cs="Times New Roman"/>
-        </w:rPr>
-        <w:t>(</w:t>
-      </w:r>
-      <w:r>
-        <w:rPr>
-          <w:rFonts w:ascii="Latin Modern Mono 8" w:hAnsi="Latin Modern Mono 8" w:cs="Times New Roman"/>
-        </w:rPr>
-        <w:t>k</w:t>
-      </w:r>
-      <w:r>
-        <w:rPr>
-          <w:rFonts w:ascii="Latin Modern Mono 8" w:hAnsi="Latin Modern Mono 8" w:cs="Times New Roman"/>
-        </w:rPr>
-        <w:t>)</w:t>
-      </w:r>
-    </w:p>
-    <w:p>
-      <w:pPr>
-        <w:rPr>
-          <w:rFonts w:ascii="Latin Modern Mono 8" w:hAnsi="Latin Modern Mono 8" w:cs="Times New Roman"/>
-        </w:rPr>
-      </w:pPr>
-      <w:r>
-        <w:rPr>
-          <w:rFonts w:ascii="Latin Modern Mono 8" w:hAnsi="Latin Modern Mono 8" w:cs="Times New Roman"/>
-        </w:rPr>
-        <w:tab/>
-        <w:t>create root node</w:t>
-      </w:r>
-    </w:p>
-    <w:p>
-      <w:pPr>
-        <w:rPr>
-          <w:rFonts w:ascii="Latin Modern Mono 8" w:hAnsi="Latin Modern Mono 8" w:cs="Times New Roman"/>
-        </w:rPr>
-      </w:pPr>
-      <w:r>
-        <w:rPr>
-          <w:rFonts w:ascii="Latin Modern Mono 8" w:hAnsi="Latin Modern Mono 8" w:cs="Times New Roman"/>
-        </w:rPr>
-        <w:tab/>
-        <w:t>create frontier</w:t>
-      </w:r>
-      <w:r>
-        <w:rPr>
-          <w:rFonts w:ascii="Latin Modern Mono 8" w:hAnsi="Latin Modern Mono 8" w:cs="Times New Roman"/>
-        </w:rPr>
-        <w:t xml:space="preserve"> (with special priority queue)</w:t>
-      </w:r>
-    </w:p>
-    <w:p>
-      <w:pPr>
-        <w:rPr>
-          <w:rFonts w:ascii="Latin Modern Mono 8" w:hAnsi="Latin Modern Mono 8" w:cs="Times New Roman"/>
-        </w:rPr>
-      </w:pPr>
-      <w:r>
-        <w:rPr>
-          <w:rFonts w:ascii="Latin Modern Mono 8" w:hAnsi="Latin Modern Mono 8" w:cs="Times New Roman"/>
-        </w:rPr>
-        <w:tab/>
-        <w:t>place root node in frontier</w:t>
-      </w:r>
-    </w:p>
-    <w:p>
-      <w:pPr>
-        <w:rPr>
-          <w:rFonts w:ascii="Latin Modern Mono 8" w:hAnsi="Latin Modern Mono 8" w:cs="Times New Roman"/>
-        </w:rPr>
-      </w:pPr>
-      <w:r>
-        <w:rPr>
-          <w:rFonts w:ascii="Latin Modern Mono 8" w:hAnsi="Latin Modern Mono 8" w:cs="Times New Roman"/>
-        </w:rPr>
-        <w:tab/>
-        <w:t>check is root node the goal?</w:t>
-      </w:r>
-    </w:p>
-    <w:p>
-      <w:pPr>
-        <w:rPr>
-          <w:rFonts w:ascii="Latin Modern Mono 8" w:hAnsi="Latin Modern Mono 8" w:cs="Times New Roman"/>
-        </w:rPr>
-      </w:pPr>
-      <w:r>
-        <w:rPr>
-          <w:rFonts w:ascii="Latin Modern Mono 8" w:hAnsi="Latin Modern Mono 8" w:cs="Times New Roman"/>
-        </w:rPr>
-        <w:tab/>
-        <w:t xml:space="preserve">while frontier is full &amp; number of nodes has not exceeded </w:t>
-      </w:r>
-      <w:proofErr w:type="spellStart"/>
-      <w:r>
-        <w:rPr>
-          <w:rFonts w:ascii="Latin Modern Mono 8" w:hAnsi="Latin Modern Mono 8" w:cs="Times New Roman"/>
-        </w:rPr>
-        <w:t>max_nodes</w:t>
-      </w:r>
-      <w:proofErr w:type="spellEnd"/>
-    </w:p>
-    <w:p>
-      <w:pPr>
-        <w:rPr>
-          <w:rFonts w:ascii="Latin Modern Mono 8" w:hAnsi="Latin Modern Mono 8" w:cs="Times New Roman"/>
-        </w:rPr>
-      </w:pPr>
-      <w:r>
-        <w:rPr>
-          <w:rFonts w:ascii="Latin Modern Mono 8" w:hAnsi="Latin Modern Mono 8" w:cs="Times New Roman"/>
-        </w:rPr>
-        <w:tab/>
-      </w:r>
-      <w:r>
-        <w:rPr>
-          <w:rFonts w:ascii="Latin Modern Mono 8" w:hAnsi="Latin Modern Mono 8" w:cs="Times New Roman"/>
-        </w:rPr>
-        <w:tab/>
-      </w:r>
-      <w:r>
-        <w:rPr>
-          <w:rFonts w:ascii="Latin Modern Mono 8" w:hAnsi="Latin Modern Mono 8" w:cs="Times New Roman"/>
-        </w:rPr>
-        <w:t>for the elements currently in the frontier</w:t>
-      </w:r>
-    </w:p>
-    <w:p>
-      <w:pPr>
-        <w:rPr>
-          <w:rFonts w:ascii="Latin Modern Mono 8" w:hAnsi="Latin Modern Mono 8" w:cs="Times New Roman"/>
-        </w:rPr>
-      </w:pPr>
-      <w:r>
-        <w:rPr>
-          <w:rFonts w:ascii="Latin Modern Mono 8" w:hAnsi="Latin Modern Mono 8" w:cs="Times New Roman"/>
-        </w:rPr>
-        <w:tab/>
-      </w:r>
-      <w:r>
-        <w:rPr>
-          <w:rFonts w:ascii="Latin Modern Mono 8" w:hAnsi="Latin Modern Mono 8" w:cs="Times New Roman"/>
-        </w:rPr>
-        <w:tab/>
-      </w:r>
-      <w:r>
-        <w:rPr>
-          <w:rFonts w:ascii="Latin Modern Mono 8" w:hAnsi="Latin Modern Mono 8" w:cs="Times New Roman"/>
-        </w:rPr>
-        <w:tab/>
-      </w:r>
-      <w:proofErr w:type="spellStart"/>
-      <w:r>
-        <w:rPr>
-          <w:rFonts w:ascii="Latin Modern Mono 8" w:hAnsi="Latin Modern Mono 8" w:cs="Times New Roman"/>
-        </w:rPr>
-        <w:t>cur_node</w:t>
-      </w:r>
-      <w:proofErr w:type="spellEnd"/>
-      <w:r>
-        <w:rPr>
-          <w:rFonts w:ascii="Latin Modern Mono 8" w:hAnsi="Latin Modern Mono 8" w:cs="Times New Roman"/>
-        </w:rPr>
-        <w:t xml:space="preserve"> = pop from frontier</w:t>
-      </w:r>
-    </w:p>
-    <w:p>
-      <w:pPr>
-        <w:rPr>
-          <w:rFonts w:ascii="Latin Modern Mono 8" w:hAnsi="Latin Modern Mono 8" w:cs="Times New Roman"/>
-        </w:rPr>
-      </w:pPr>
-      <w:r>
-        <w:rPr>
-          <w:rFonts w:ascii="Latin Modern Mono 8" w:hAnsi="Latin Modern Mono 8" w:cs="Times New Roman"/>
-        </w:rPr>
-        <w:tab/>
-      </w:r>
-      <w:r>
-        <w:rPr>
-          <w:rFonts w:ascii="Latin Modern Mono 8" w:hAnsi="Latin Modern Mono 8" w:cs="Times New Roman"/>
-        </w:rPr>
-        <w:tab/>
-      </w:r>
-      <w:r>
-        <w:rPr>
-          <w:rFonts w:ascii="Latin Modern Mono 8" w:hAnsi="Latin Modern Mono 8" w:cs="Times New Roman"/>
-        </w:rPr>
-        <w:tab/>
-        <w:t>generate children for it</w:t>
-      </w:r>
-    </w:p>
-    <w:p>
-      <w:pPr>
-        <w:rPr>
-          <w:rFonts w:ascii="Latin Modern Mono 8" w:hAnsi="Latin Modern Mono 8" w:cs="Times New Roman"/>
-        </w:rPr>
-      </w:pPr>
-      <w:r>
-        <w:rPr>
-          <w:rFonts w:ascii="Latin Modern Mono 8" w:hAnsi="Latin Modern Mono 8" w:cs="Times New Roman"/>
-        </w:rPr>
-        <w:tab/>
-      </w:r>
-      <w:r>
-        <w:rPr>
-          <w:rFonts w:ascii="Latin Modern Mono 8" w:hAnsi="Latin Modern Mono 8" w:cs="Times New Roman"/>
-        </w:rPr>
-        <w:tab/>
-      </w:r>
-      <w:r>
-        <w:rPr>
-          <w:rFonts w:ascii="Latin Modern Mono 8" w:hAnsi="Latin Modern Mono 8" w:cs="Times New Roman"/>
-        </w:rPr>
-        <w:tab/>
-        <w:t>check if they are success</w:t>
-      </w:r>
-    </w:p>
-    <w:p>
-      <w:pPr>
-        <w:rPr>
-          <w:rFonts w:ascii="Latin Modern Mono 8" w:hAnsi="Latin Modern Mono 8" w:cs="Times New Roman"/>
-        </w:rPr>
-      </w:pPr>
-      <w:r>
-        <w:rPr>
-          <w:rFonts w:ascii="Latin Modern Mono 8" w:hAnsi="Latin Modern Mono 8" w:cs="Times New Roman"/>
-        </w:rPr>
-        <w:tab/>
-      </w:r>
-      <w:r>
-        <w:rPr>
-          <w:rFonts w:ascii="Latin Modern Mono 8" w:hAnsi="Latin Modern Mono 8" w:cs="Times New Roman"/>
-        </w:rPr>
-        <w:tab/>
-        <w:t>add parents and children back in</w:t>
-      </w:r>
-    </w:p>
-    <w:p>
-      <w:pPr>
-        <w:rPr>
-          <w:rFonts w:ascii="Latin Modern Mono 8" w:hAnsi="Latin Modern Mono 8" w:cs="Times New Roman"/>
-        </w:rPr>
-      </w:pPr>
-      <w:r>
-        <w:rPr>
-          <w:rFonts w:ascii="Latin Modern Mono 8" w:hAnsi="Latin Modern Mono 8" w:cs="Times New Roman"/>
-        </w:rPr>
-        <w:tab/>
-      </w:r>
-      <w:r>
-        <w:rPr>
-          <w:rFonts w:ascii="Latin Modern Mono 8" w:hAnsi="Latin Modern Mono 8" w:cs="Times New Roman"/>
-        </w:rPr>
-        <w:tab/>
-        <w:t>refine queue:</w:t>
-      </w:r>
-    </w:p>
-    <w:p>
-      <w:pPr>
-        <w:rPr>
-          <w:rFonts w:ascii="Latin Modern Mono 8" w:hAnsi="Latin Modern Mono 8" w:cs="Times New Roman"/>
-        </w:rPr>
-      </w:pPr>
-      <w:r>
-        <w:rPr>
-          <w:rFonts w:ascii="Latin Modern Mono 8" w:hAnsi="Latin Modern Mono 8" w:cs="Times New Roman"/>
-        </w:rPr>
-        <w:tab/>
-      </w:r>
-      <w:r>
-        <w:rPr>
-          <w:rFonts w:ascii="Latin Modern Mono 8" w:hAnsi="Latin Modern Mono 8" w:cs="Times New Roman"/>
-        </w:rPr>
-        <w:tab/>
-      </w:r>
-      <w:r>
-        <w:rPr>
-          <w:rFonts w:ascii="Latin Modern Mono 8" w:hAnsi="Latin Modern Mono 8" w:cs="Times New Roman"/>
-        </w:rPr>
-        <w:tab/>
-        <w:t>pop k nodes from queue</w:t>
-      </w:r>
-    </w:p>
-    <w:p>
-      <w:pPr>
-        <w:rPr>
-          <w:rFonts w:ascii="Latin Modern Mono 8" w:hAnsi="Latin Modern Mono 8" w:cs="Times New Roman"/>
-        </w:rPr>
-      </w:pPr>
-      <w:r>
-        <w:rPr>
-          <w:rFonts w:ascii="Latin Modern Mono 8" w:hAnsi="Latin Modern Mono 8" w:cs="Times New Roman"/>
-        </w:rPr>
-        <w:tab/>
-      </w:r>
-      <w:r>
-        <w:rPr>
-          <w:rFonts w:ascii="Latin Modern Mono 8" w:hAnsi="Latin Modern Mono 8" w:cs="Times New Roman"/>
-        </w:rPr>
-        <w:tab/>
-      </w:r>
-      <w:r>
-        <w:rPr>
-          <w:rFonts w:ascii="Latin Modern Mono 8" w:hAnsi="Latin Modern Mono 8" w:cs="Times New Roman"/>
-        </w:rPr>
-        <w:tab/>
-        <w:t>clear the rest of the queue</w:t>
-      </w:r>
-    </w:p>
-    <w:p>
-      <w:pPr>
-        <w:rPr>
-          <w:rFonts w:ascii="Latin Modern Mono 8" w:hAnsi="Latin Modern Mono 8" w:cs="Times New Roman"/>
-        </w:rPr>
-      </w:pPr>
-      <w:r>
-        <w:rPr>
-          <w:rFonts w:ascii="Latin Modern Mono 8" w:hAnsi="Latin Modern Mono 8" w:cs="Times New Roman"/>
-        </w:rPr>
-        <w:tab/>
-      </w:r>
-      <w:r>
-        <w:rPr>
-          <w:rFonts w:ascii="Latin Modern Mono 8" w:hAnsi="Latin Modern Mono 8" w:cs="Times New Roman"/>
-        </w:rPr>
-        <w:tab/>
-      </w:r>
-      <w:r>
-        <w:rPr>
-          <w:rFonts w:ascii="Latin Modern Mono 8" w:hAnsi="Latin Modern Mono 8" w:cs="Times New Roman"/>
-        </w:rPr>
-        <w:tab/>
-        <w:t>add the k nodes back in</w:t>
-      </w:r>
-    </w:p>
-    <w:p>
-      <w:pPr>
-        <w:rPr>
-          <w:rFonts w:ascii="Latin Modern Mono 8" w:hAnsi="Latin Modern Mono 8" w:cs="Times New Roman"/>
-        </w:rPr>
-      </w:pPr>
-    </w:p>
-    <w:p>
-      <w:pPr>
-        <w:rPr>
-          <w:rFonts w:ascii="Latin Modern Roman 8" w:hAnsi="Latin Modern Roman 8" w:cs="Times New Roman"/>
-          <w:u w:val="single"/>
-        </w:rPr>
-      </w:pPr>
-      <w:r>
-        <w:rPr>
-          <w:rFonts w:ascii="Latin Modern Roman 8" w:hAnsi="Latin Modern Roman 8" w:cs="Times New Roman"/>
-          <w:u w:val="single"/>
-        </w:rPr>
-        <w:t>I am going to refrain from including the entire function, because it is very long, but here is the central loop:</w:t>
-      </w:r>
-    </w:p>
-    <w:p>
-      <w:pPr>
-        <w:rPr>
-          <w:rFonts w:ascii="Latin Modern Roman 8" w:hAnsi="Latin Modern Roman 8" w:cs="Times New Roman"/>
-          <w:u w:val="single"/>
-        </w:rPr>
-      </w:pPr>
-    </w:p>
-    <w:p>
-      <w:pPr>
-        <w:jc w:val="center"/>
-        <w:rPr>
-          <w:rFonts w:ascii="Latin Modern Mono 8" w:hAnsi="Latin Modern Mono 8" w:cs="Times New Roman"/>
-          <w:u w:val="single"/>
-        </w:rPr>
-      </w:pPr>
-      <w:r>
-        <w:rPr>
-          <w:rFonts w:ascii="Latin Modern Mono 8" w:hAnsi="Latin Modern Mono 8" w:cs="Times New Roman"/>
-          <w:noProof/>
-          <w:u w:val="single"/>
-        </w:rPr>
-        <w:drawing>
-          <wp:inline distT="0" distB="0" distL="0" distR="0" wp14:anchorId="010F49D6" wp14:editId="66CE7E95">
-            <wp:extent cx="4110361" cy="2491248"/>
-            <wp:effectExtent l="0" t="0" r="4445" b="0"/>
-            <wp:docPr id="3" name="Picture 3"/>
-            <wp:cNvGraphicFramePr>
-              <a:graphicFrameLocks xmlns:a="http://schemas.openxmlformats.org/drawingml/2006/main" noChangeAspect="1"/>
-            </wp:cNvGraphicFramePr>
-            <a:graphic xmlns:a="http://schemas.openxmlformats.org/drawingml/2006/main">
-              <a:graphicData uri="http://schemas.openxmlformats.org/drawingml/2006/picture">
-                <pic:pic xmlns:pic="http://schemas.openxmlformats.org/drawingml/2006/picture">
-                  <pic:nvPicPr>
-                    <pic:cNvPr id="3" name="Screen Shot 2021-09-30 at 10.45.29 PM.png"/>
+                    <pic:cNvPr id="4" name="Screen Shot 2021-10-02 at 8.04.21 PM.png"/>
                     <pic:cNvPicPr/>
                   </pic:nvPicPr>
                   <pic:blipFill>
@@ -2132,7 +1750,7 @@
                   <pic:spPr>
                     <a:xfrm>
                       <a:off x="0" y="0"/>
-                      <a:ext cx="4110361" cy="2491248"/>
+                      <a:ext cx="3571092" cy="794339"/>
                     </a:xfrm>
                     <a:prstGeom prst="rect">
                       <a:avLst/>
@@ -2150,6 +1768,602 @@
         <w:rPr>
           <w:rFonts w:ascii="Latin Modern Roman 8" w:hAnsi="Latin Modern Roman 8" w:cs="Times New Roman"/>
           <w:b/>
+          <w:sz w:val="10"/>
+          <w:szCs w:val="10"/>
+        </w:rPr>
+      </w:pPr>
+    </w:p>
+    <w:p>
+      <w:pPr>
+        <w:rPr>
+          <w:rFonts w:ascii="Latin Modern Roman 8" w:hAnsi="Latin Modern Roman 8" w:cs="Times New Roman"/>
+          <w:b/>
+        </w:rPr>
+      </w:pPr>
+    </w:p>
+    <w:p>
+      <w:pPr>
+        <w:rPr>
+          <w:rFonts w:ascii="Latin Modern Roman 8" w:hAnsi="Latin Modern Roman 8" w:cs="Times New Roman"/>
+          <w:b/>
+        </w:rPr>
+      </w:pPr>
+      <w:r>
+        <w:rPr>
+          <w:rFonts w:ascii="Latin Modern Roman 8" w:hAnsi="Latin Modern Roman 8" w:cs="Times New Roman"/>
+          <w:b/>
+        </w:rPr>
+        <w:t>Beam Search:</w:t>
+      </w:r>
+    </w:p>
+    <w:p>
+      <w:pPr>
+        <w:rPr>
+          <w:rFonts w:ascii="Latin Modern Roman 8" w:hAnsi="Latin Modern Roman 8" w:cs="Times New Roman"/>
+          <w:b/>
+        </w:rPr>
+      </w:pPr>
+    </w:p>
+    <w:p>
+      <w:pPr>
+        <w:rPr>
+          <w:rFonts w:ascii="Latin Modern Roman 8" w:hAnsi="Latin Modern Roman 8" w:cs="Times New Roman"/>
+        </w:rPr>
+      </w:pPr>
+      <w:r>
+        <w:rPr>
+          <w:rFonts w:ascii="Latin Modern Roman 8" w:hAnsi="Latin Modern Roman 8" w:cs="Times New Roman"/>
+        </w:rPr>
+        <w:t xml:space="preserve">My beam search is structurally similar in certain ways to my A* search.  It uses </w:t>
+      </w:r>
+      <w:proofErr w:type="spellStart"/>
+      <w:r>
+        <w:rPr>
+          <w:rFonts w:ascii="Latin Modern Mono 8" w:hAnsi="Latin Modern Mono 8" w:cs="Times New Roman"/>
+        </w:rPr>
+        <w:t>beam_priority_queue</w:t>
+      </w:r>
+      <w:proofErr w:type="spellEnd"/>
+      <w:r>
+        <w:rPr>
+          <w:rFonts w:ascii="Latin Modern Roman 8" w:hAnsi="Latin Modern Roman 8" w:cs="Times New Roman"/>
+        </w:rPr>
+        <w:t>, which</w:t>
+      </w:r>
+      <w:r>
+        <w:rPr>
+          <w:rFonts w:ascii="Latin Modern Roman 8" w:hAnsi="Latin Modern Roman 8" w:cs="Times New Roman"/>
+        </w:rPr>
+        <w:t xml:space="preserve"> </w:t>
+      </w:r>
+      <w:r>
+        <w:rPr>
+          <w:rFonts w:ascii="Latin Modern Roman 8" w:hAnsi="Latin Modern Roman 8" w:cs="Times New Roman"/>
+        </w:rPr>
+        <w:t xml:space="preserve">is almost the exact same as </w:t>
+      </w:r>
+      <w:proofErr w:type="spellStart"/>
+      <w:r>
+        <w:rPr>
+          <w:rFonts w:ascii="Latin Modern Mono 8" w:hAnsi="Latin Modern Mono 8" w:cs="Times New Roman"/>
+        </w:rPr>
+        <w:t>a_star_p</w:t>
+      </w:r>
+      <w:r>
+        <w:rPr>
+          <w:rFonts w:ascii="Latin Modern Mono 8" w:hAnsi="Latin Modern Mono 8" w:cs="Times New Roman"/>
+        </w:rPr>
+        <w:t>riority_queue</w:t>
+      </w:r>
+      <w:proofErr w:type="spellEnd"/>
+      <w:r>
+        <w:rPr>
+          <w:rFonts w:ascii="Latin Modern Mono 8" w:hAnsi="Latin Modern Mono 8" w:cs="Times New Roman"/>
+        </w:rPr>
+        <w:t>,</w:t>
+      </w:r>
+      <w:r>
+        <w:rPr>
+          <w:rFonts w:ascii="Latin Modern Roman 8" w:hAnsi="Latin Modern Roman 8" w:cs="Times New Roman"/>
+        </w:rPr>
+        <w:t xml:space="preserve"> </w:t>
+      </w:r>
+      <w:r>
+        <w:rPr>
+          <w:rFonts w:ascii="Latin Modern Roman 8" w:hAnsi="Latin Modern Roman 8" w:cs="Times New Roman"/>
+        </w:rPr>
+        <w:lastRenderedPageBreak/>
+        <w:t>except for the fact that it uses an evaluation function f(node) = h</w:t>
+      </w:r>
+      <w:r>
+        <w:rPr>
+          <w:rFonts w:ascii="Latin Modern Roman 8" w:hAnsi="Latin Modern Roman 8" w:cs="Times New Roman"/>
+        </w:rPr>
+        <w:t>2</w:t>
+      </w:r>
+      <w:r>
+        <w:rPr>
+          <w:rFonts w:ascii="Latin Modern Roman 8" w:hAnsi="Latin Modern Roman 8" w:cs="Times New Roman"/>
+        </w:rPr>
+        <w:t>(node), which is zero at the goal state and &gt;2 everywhere else.</w:t>
+      </w:r>
+    </w:p>
+    <w:p>
+      <w:pPr>
+        <w:rPr>
+          <w:rFonts w:ascii="Latin Modern Roman 8" w:hAnsi="Latin Modern Roman 8" w:cs="Times New Roman"/>
+        </w:rPr>
+      </w:pPr>
+    </w:p>
+    <w:p>
+      <w:pPr>
+        <w:rPr>
+          <w:rFonts w:ascii="Latin Modern Roman 8" w:hAnsi="Latin Modern Roman 8" w:cs="Times New Roman"/>
+        </w:rPr>
+      </w:pPr>
+      <w:r>
+        <w:rPr>
+          <w:rFonts w:ascii="Latin Modern Roman 8" w:hAnsi="Latin Modern Roman 8" w:cs="Times New Roman"/>
+          <w:u w:val="single"/>
+        </w:rPr>
+        <w:t>The pseudocode is as follows</w:t>
+      </w:r>
+      <w:r>
+        <w:rPr>
+          <w:rFonts w:ascii="Latin Modern Roman 8" w:hAnsi="Latin Modern Roman 8" w:cs="Times New Roman"/>
+        </w:rPr>
+        <w:t>:</w:t>
+      </w:r>
+    </w:p>
+    <w:p>
+      <w:pPr>
+        <w:rPr>
+          <w:rFonts w:ascii="Latin Modern Mono 8" w:hAnsi="Latin Modern Mono 8" w:cs="Times New Roman"/>
+        </w:rPr>
+      </w:pPr>
+      <w:proofErr w:type="spellStart"/>
+      <w:r>
+        <w:rPr>
+          <w:rFonts w:ascii="Latin Modern Mono 8" w:hAnsi="Latin Modern Mono 8" w:cs="Times New Roman"/>
+        </w:rPr>
+        <w:t>solve_</w:t>
+      </w:r>
+      <w:r>
+        <w:rPr>
+          <w:rFonts w:ascii="Latin Modern Mono 8" w:hAnsi="Latin Modern Mono 8" w:cs="Times New Roman"/>
+        </w:rPr>
+        <w:t>beam</w:t>
+      </w:r>
+      <w:proofErr w:type="spellEnd"/>
+      <w:r>
+        <w:rPr>
+          <w:rFonts w:ascii="Latin Modern Mono 8" w:hAnsi="Latin Modern Mono 8" w:cs="Times New Roman"/>
+        </w:rPr>
+        <w:t>(</w:t>
+      </w:r>
+      <w:r>
+        <w:rPr>
+          <w:rFonts w:ascii="Latin Modern Mono 8" w:hAnsi="Latin Modern Mono 8" w:cs="Times New Roman"/>
+        </w:rPr>
+        <w:t>k</w:t>
+      </w:r>
+      <w:r>
+        <w:rPr>
+          <w:rFonts w:ascii="Latin Modern Mono 8" w:hAnsi="Latin Modern Mono 8" w:cs="Times New Roman"/>
+        </w:rPr>
+        <w:t>)</w:t>
+      </w:r>
+    </w:p>
+    <w:p>
+      <w:pPr>
+        <w:rPr>
+          <w:rFonts w:ascii="Latin Modern Mono 8" w:hAnsi="Latin Modern Mono 8" w:cs="Times New Roman"/>
+        </w:rPr>
+      </w:pPr>
+      <w:r>
+        <w:rPr>
+          <w:rFonts w:ascii="Latin Modern Mono 8" w:hAnsi="Latin Modern Mono 8" w:cs="Times New Roman"/>
+        </w:rPr>
+        <w:tab/>
+        <w:t>create root node</w:t>
+      </w:r>
+    </w:p>
+    <w:p>
+      <w:pPr>
+        <w:rPr>
+          <w:rFonts w:ascii="Latin Modern Mono 8" w:hAnsi="Latin Modern Mono 8" w:cs="Times New Roman"/>
+        </w:rPr>
+      </w:pPr>
+      <w:r>
+        <w:rPr>
+          <w:rFonts w:ascii="Latin Modern Mono 8" w:hAnsi="Latin Modern Mono 8" w:cs="Times New Roman"/>
+        </w:rPr>
+        <w:tab/>
+        <w:t>create frontier</w:t>
+      </w:r>
+      <w:r>
+        <w:rPr>
+          <w:rFonts w:ascii="Latin Modern Mono 8" w:hAnsi="Latin Modern Mono 8" w:cs="Times New Roman"/>
+        </w:rPr>
+        <w:t xml:space="preserve"> (with </w:t>
+      </w:r>
+      <w:r>
+        <w:rPr>
+          <w:rFonts w:ascii="Latin Modern Mono 8" w:hAnsi="Latin Modern Mono 8" w:cs="Times New Roman"/>
+        </w:rPr>
+        <w:t>beam</w:t>
+      </w:r>
+      <w:r>
+        <w:rPr>
+          <w:rFonts w:ascii="Latin Modern Mono 8" w:hAnsi="Latin Modern Mono 8" w:cs="Times New Roman"/>
+        </w:rPr>
+        <w:t xml:space="preserve"> priority queue)</w:t>
+      </w:r>
+    </w:p>
+    <w:p>
+      <w:pPr>
+        <w:rPr>
+          <w:rFonts w:ascii="Latin Modern Mono 8" w:hAnsi="Latin Modern Mono 8" w:cs="Times New Roman"/>
+        </w:rPr>
+      </w:pPr>
+      <w:r>
+        <w:rPr>
+          <w:rFonts w:ascii="Latin Modern Mono 8" w:hAnsi="Latin Modern Mono 8" w:cs="Times New Roman"/>
+        </w:rPr>
+        <w:tab/>
+        <w:t>place root node in frontier</w:t>
+      </w:r>
+    </w:p>
+    <w:p>
+      <w:pPr>
+        <w:rPr>
+          <w:rFonts w:ascii="Latin Modern Mono 8" w:hAnsi="Latin Modern Mono 8" w:cs="Times New Roman"/>
+        </w:rPr>
+      </w:pPr>
+      <w:r>
+        <w:rPr>
+          <w:rFonts w:ascii="Latin Modern Mono 8" w:hAnsi="Latin Modern Mono 8" w:cs="Times New Roman"/>
+        </w:rPr>
+        <w:tab/>
+      </w:r>
+      <w:r>
+        <w:rPr>
+          <w:rFonts w:ascii="Latin Modern Mono 8" w:hAnsi="Latin Modern Mono 8" w:cs="Times New Roman"/>
+        </w:rPr>
+        <w:t xml:space="preserve">if </w:t>
+      </w:r>
+      <w:r>
+        <w:rPr>
+          <w:rFonts w:ascii="Latin Modern Mono 8" w:hAnsi="Latin Modern Mono 8" w:cs="Times New Roman"/>
+        </w:rPr>
+        <w:t>root node is</w:t>
+      </w:r>
+      <w:r>
+        <w:rPr>
+          <w:rFonts w:ascii="Latin Modern Mono 8" w:hAnsi="Latin Modern Mono 8" w:cs="Times New Roman"/>
+        </w:rPr>
+        <w:t xml:space="preserve"> the goal state: </w:t>
+      </w:r>
+    </w:p>
+    <w:p>
+      <w:pPr>
+        <w:ind w:left="720" w:firstLine="720"/>
+        <w:rPr>
+          <w:rFonts w:ascii="Latin Modern Mono 8" w:hAnsi="Latin Modern Mono 8" w:cs="Times New Roman"/>
+        </w:rPr>
+      </w:pPr>
+      <w:r>
+        <w:rPr>
+          <w:rFonts w:ascii="Latin Modern Mono 8" w:hAnsi="Latin Modern Mono 8" w:cs="Times New Roman"/>
+        </w:rPr>
+        <w:t>retur</w:t>
+      </w:r>
+      <w:r>
+        <w:rPr>
+          <w:rFonts w:ascii="Latin Modern Mono 8" w:hAnsi="Latin Modern Mono 8" w:cs="Times New Roman"/>
+        </w:rPr>
+        <w:t>n</w:t>
+      </w:r>
+    </w:p>
+    <w:p>
+      <w:pPr>
+        <w:rPr>
+          <w:rFonts w:ascii="Latin Modern Mono 8" w:hAnsi="Latin Modern Mono 8" w:cs="Times New Roman"/>
+        </w:rPr>
+      </w:pPr>
+      <w:r>
+        <w:rPr>
+          <w:rFonts w:ascii="Latin Modern Mono 8" w:hAnsi="Latin Modern Mono 8" w:cs="Times New Roman"/>
+        </w:rPr>
+        <w:tab/>
+        <w:t xml:space="preserve">while frontier is full &amp; number of nodes has not exceeded </w:t>
+      </w:r>
+      <w:proofErr w:type="spellStart"/>
+      <w:r>
+        <w:rPr>
+          <w:rFonts w:ascii="Latin Modern Mono 8" w:hAnsi="Latin Modern Mono 8" w:cs="Times New Roman"/>
+        </w:rPr>
+        <w:t>max_nodes</w:t>
+      </w:r>
+      <w:proofErr w:type="spellEnd"/>
+    </w:p>
+    <w:p>
+      <w:pPr>
+        <w:rPr>
+          <w:rFonts w:ascii="Latin Modern Mono 8" w:hAnsi="Latin Modern Mono 8" w:cs="Times New Roman"/>
+        </w:rPr>
+      </w:pPr>
+      <w:r>
+        <w:rPr>
+          <w:rFonts w:ascii="Latin Modern Mono 8" w:hAnsi="Latin Modern Mono 8" w:cs="Times New Roman"/>
+        </w:rPr>
+        <w:tab/>
+      </w:r>
+      <w:r>
+        <w:rPr>
+          <w:rFonts w:ascii="Latin Modern Mono 8" w:hAnsi="Latin Modern Mono 8" w:cs="Times New Roman"/>
+        </w:rPr>
+        <w:tab/>
+      </w:r>
+      <w:r>
+        <w:rPr>
+          <w:rFonts w:ascii="Latin Modern Mono 8" w:hAnsi="Latin Modern Mono 8" w:cs="Times New Roman"/>
+        </w:rPr>
+        <w:t>for the elements currently in the frontier</w:t>
+      </w:r>
+    </w:p>
+    <w:p>
+      <w:pPr>
+        <w:rPr>
+          <w:rFonts w:ascii="Latin Modern Mono 8" w:hAnsi="Latin Modern Mono 8" w:cs="Times New Roman"/>
+        </w:rPr>
+      </w:pPr>
+      <w:r>
+        <w:rPr>
+          <w:rFonts w:ascii="Latin Modern Mono 8" w:hAnsi="Latin Modern Mono 8" w:cs="Times New Roman"/>
+        </w:rPr>
+        <w:tab/>
+      </w:r>
+      <w:r>
+        <w:rPr>
+          <w:rFonts w:ascii="Latin Modern Mono 8" w:hAnsi="Latin Modern Mono 8" w:cs="Times New Roman"/>
+        </w:rPr>
+        <w:tab/>
+      </w:r>
+      <w:r>
+        <w:rPr>
+          <w:rFonts w:ascii="Latin Modern Mono 8" w:hAnsi="Latin Modern Mono 8" w:cs="Times New Roman"/>
+        </w:rPr>
+        <w:tab/>
+      </w:r>
+      <w:proofErr w:type="spellStart"/>
+      <w:r>
+        <w:rPr>
+          <w:rFonts w:ascii="Latin Modern Mono 8" w:hAnsi="Latin Modern Mono 8" w:cs="Times New Roman"/>
+        </w:rPr>
+        <w:t>cur_node</w:t>
+      </w:r>
+      <w:proofErr w:type="spellEnd"/>
+      <w:r>
+        <w:rPr>
+          <w:rFonts w:ascii="Latin Modern Mono 8" w:hAnsi="Latin Modern Mono 8" w:cs="Times New Roman"/>
+        </w:rPr>
+        <w:t xml:space="preserve"> = pop from frontier</w:t>
+      </w:r>
+    </w:p>
+    <w:p>
+      <w:pPr>
+        <w:rPr>
+          <w:rFonts w:ascii="Latin Modern Mono 8" w:hAnsi="Latin Modern Mono 8" w:cs="Times New Roman"/>
+        </w:rPr>
+      </w:pPr>
+      <w:r>
+        <w:rPr>
+          <w:rFonts w:ascii="Latin Modern Mono 8" w:hAnsi="Latin Modern Mono 8" w:cs="Times New Roman"/>
+        </w:rPr>
+        <w:tab/>
+      </w:r>
+      <w:r>
+        <w:rPr>
+          <w:rFonts w:ascii="Latin Modern Mono 8" w:hAnsi="Latin Modern Mono 8" w:cs="Times New Roman"/>
+        </w:rPr>
+        <w:tab/>
+      </w:r>
+      <w:r>
+        <w:rPr>
+          <w:rFonts w:ascii="Latin Modern Mono 8" w:hAnsi="Latin Modern Mono 8" w:cs="Times New Roman"/>
+        </w:rPr>
+        <w:tab/>
+        <w:t>generate children for it</w:t>
+      </w:r>
+    </w:p>
+    <w:p>
+      <w:pPr>
+        <w:rPr>
+          <w:rFonts w:ascii="Latin Modern Mono 8" w:hAnsi="Latin Modern Mono 8" w:cs="Times New Roman"/>
+        </w:rPr>
+      </w:pPr>
+      <w:r>
+        <w:rPr>
+          <w:rFonts w:ascii="Latin Modern Mono 8" w:hAnsi="Latin Modern Mono 8" w:cs="Times New Roman"/>
+        </w:rPr>
+        <w:tab/>
+      </w:r>
+      <w:r>
+        <w:rPr>
+          <w:rFonts w:ascii="Latin Modern Mono 8" w:hAnsi="Latin Modern Mono 8" w:cs="Times New Roman"/>
+        </w:rPr>
+        <w:tab/>
+      </w:r>
+      <w:r>
+        <w:rPr>
+          <w:rFonts w:ascii="Latin Modern Mono 8" w:hAnsi="Latin Modern Mono 8" w:cs="Times New Roman"/>
+        </w:rPr>
+        <w:tab/>
+      </w:r>
+      <w:r>
+        <w:rPr>
+          <w:rFonts w:ascii="Latin Modern Mono 8" w:hAnsi="Latin Modern Mono 8" w:cs="Times New Roman"/>
+        </w:rPr>
+        <w:t xml:space="preserve">if they are the goal state: </w:t>
+      </w:r>
+    </w:p>
+    <w:p>
+      <w:pPr>
+        <w:ind w:left="2160" w:firstLine="720"/>
+        <w:rPr>
+          <w:rFonts w:ascii="Latin Modern Mono 8" w:hAnsi="Latin Modern Mono 8" w:cs="Times New Roman"/>
+        </w:rPr>
+      </w:pPr>
+      <w:r>
+        <w:rPr>
+          <w:rFonts w:ascii="Latin Modern Mono 8" w:hAnsi="Latin Modern Mono 8" w:cs="Times New Roman"/>
+        </w:rPr>
+        <w:t>return</w:t>
+      </w:r>
+    </w:p>
+    <w:p>
+      <w:pPr>
+        <w:rPr>
+          <w:rFonts w:ascii="Latin Modern Mono 8" w:hAnsi="Latin Modern Mono 8" w:cs="Times New Roman"/>
+        </w:rPr>
+      </w:pPr>
+      <w:r>
+        <w:rPr>
+          <w:rFonts w:ascii="Latin Modern Mono 8" w:hAnsi="Latin Modern Mono 8" w:cs="Times New Roman"/>
+        </w:rPr>
+        <w:tab/>
+      </w:r>
+      <w:r>
+        <w:rPr>
+          <w:rFonts w:ascii="Latin Modern Mono 8" w:hAnsi="Latin Modern Mono 8" w:cs="Times New Roman"/>
+        </w:rPr>
+        <w:tab/>
+        <w:t>add parents back in</w:t>
+      </w:r>
+    </w:p>
+    <w:p>
+      <w:pPr>
+        <w:rPr>
+          <w:rFonts w:ascii="Latin Modern Mono 8" w:hAnsi="Latin Modern Mono 8" w:cs="Times New Roman"/>
+        </w:rPr>
+      </w:pPr>
+      <w:r>
+        <w:rPr>
+          <w:rFonts w:ascii="Latin Modern Mono 8" w:hAnsi="Latin Modern Mono 8" w:cs="Times New Roman"/>
+        </w:rPr>
+        <w:tab/>
+      </w:r>
+      <w:r>
+        <w:rPr>
+          <w:rFonts w:ascii="Latin Modern Mono 8" w:hAnsi="Latin Modern Mono 8" w:cs="Times New Roman"/>
+        </w:rPr>
+        <w:tab/>
+        <w:t>refine queue:</w:t>
+      </w:r>
+    </w:p>
+    <w:p>
+      <w:pPr>
+        <w:rPr>
+          <w:rFonts w:ascii="Latin Modern Mono 8" w:hAnsi="Latin Modern Mono 8" w:cs="Times New Roman"/>
+        </w:rPr>
+      </w:pPr>
+      <w:r>
+        <w:rPr>
+          <w:rFonts w:ascii="Latin Modern Mono 8" w:hAnsi="Latin Modern Mono 8" w:cs="Times New Roman"/>
+        </w:rPr>
+        <w:tab/>
+      </w:r>
+      <w:r>
+        <w:rPr>
+          <w:rFonts w:ascii="Latin Modern Mono 8" w:hAnsi="Latin Modern Mono 8" w:cs="Times New Roman"/>
+        </w:rPr>
+        <w:tab/>
+      </w:r>
+      <w:r>
+        <w:rPr>
+          <w:rFonts w:ascii="Latin Modern Mono 8" w:hAnsi="Latin Modern Mono 8" w:cs="Times New Roman"/>
+        </w:rPr>
+        <w:tab/>
+        <w:t>pop k nodes from queue</w:t>
+      </w:r>
+    </w:p>
+    <w:p>
+      <w:pPr>
+        <w:rPr>
+          <w:rFonts w:ascii="Latin Modern Mono 8" w:hAnsi="Latin Modern Mono 8" w:cs="Times New Roman"/>
+        </w:rPr>
+      </w:pPr>
+      <w:r>
+        <w:rPr>
+          <w:rFonts w:ascii="Latin Modern Mono 8" w:hAnsi="Latin Modern Mono 8" w:cs="Times New Roman"/>
+        </w:rPr>
+        <w:tab/>
+      </w:r>
+      <w:r>
+        <w:rPr>
+          <w:rFonts w:ascii="Latin Modern Mono 8" w:hAnsi="Latin Modern Mono 8" w:cs="Times New Roman"/>
+        </w:rPr>
+        <w:tab/>
+      </w:r>
+      <w:r>
+        <w:rPr>
+          <w:rFonts w:ascii="Latin Modern Mono 8" w:hAnsi="Latin Modern Mono 8" w:cs="Times New Roman"/>
+        </w:rPr>
+        <w:tab/>
+        <w:t>clear the rest of the queue</w:t>
+      </w:r>
+    </w:p>
+    <w:p>
+      <w:pPr>
+        <w:rPr>
+          <w:rFonts w:ascii="Latin Modern Mono 8" w:hAnsi="Latin Modern Mono 8" w:cs="Times New Roman"/>
+        </w:rPr>
+      </w:pPr>
+      <w:r>
+        <w:rPr>
+          <w:rFonts w:ascii="Latin Modern Mono 8" w:hAnsi="Latin Modern Mono 8" w:cs="Times New Roman"/>
+        </w:rPr>
+        <w:tab/>
+      </w:r>
+      <w:r>
+        <w:rPr>
+          <w:rFonts w:ascii="Latin Modern Mono 8" w:hAnsi="Latin Modern Mono 8" w:cs="Times New Roman"/>
+        </w:rPr>
+        <w:tab/>
+      </w:r>
+      <w:r>
+        <w:rPr>
+          <w:rFonts w:ascii="Latin Modern Mono 8" w:hAnsi="Latin Modern Mono 8" w:cs="Times New Roman"/>
+        </w:rPr>
+        <w:tab/>
+        <w:t>add the k nodes back in</w:t>
+      </w:r>
+    </w:p>
+    <w:p>
+      <w:pPr>
+        <w:rPr>
+          <w:rFonts w:ascii="Latin Modern Mono 8" w:hAnsi="Latin Modern Mono 8" w:cs="Times New Roman"/>
+        </w:rPr>
+      </w:pPr>
+      <w:r>
+        <w:rPr>
+          <w:rFonts w:ascii="Latin Modern Mono 8" w:hAnsi="Latin Modern Mono 8" w:cs="Times New Roman"/>
+        </w:rPr>
+        <w:tab/>
+      </w:r>
+      <w:r>
+        <w:rPr>
+          <w:rFonts w:ascii="Latin Modern Mono 8" w:hAnsi="Latin Modern Mono 8" w:cs="Times New Roman"/>
+        </w:rPr>
+        <w:t>return failure: the number of nodes has exceeded max nodes</w:t>
+      </w:r>
+    </w:p>
+    <w:p>
+      <w:pPr>
+        <w:rPr>
+          <w:rFonts w:ascii="Latin Modern Roman 8" w:hAnsi="Latin Modern Roman 8" w:cs="Times New Roman"/>
+          <w:b/>
         </w:rPr>
       </w:pPr>
     </w:p>
@@ -2169,21 +2383,7 @@
           <w:sz w:val="28"/>
           <w:szCs w:val="28"/>
         </w:rPr>
-        <w:lastRenderedPageBreak/>
         <w:t>2. Code Correctness</w:t>
-      </w:r>
-    </w:p>
-    <w:p>
-      <w:pPr>
-        <w:rPr>
-          <w:rFonts w:ascii="Latin Modern Roman 8" w:hAnsi="Latin Modern Roman 8" w:cs="Times New Roman"/>
-        </w:rPr>
-      </w:pPr>
-      <w:r>
-        <w:rPr>
-          <w:rFonts w:ascii="Latin Modern Roman 8" w:hAnsi="Latin Modern Roman 8" w:cs="Times New Roman"/>
-        </w:rPr>
-        <w:t>Demo</w:t>
       </w:r>
     </w:p>
     <w:p>
@@ -2195,32 +2395,1585 @@
           <w:szCs w:val="28"/>
         </w:rPr>
       </w:pPr>
-      <w:r>
+    </w:p>
+    <w:p>
+      <w:pPr>
+        <w:rPr>
+          <w:rFonts w:ascii="Latin Modern Roman 8" w:hAnsi="Latin Modern Roman 8" w:cs="Times New Roman"/>
+          <w:b/>
+        </w:rPr>
+      </w:pPr>
+      <w:r>
+        <w:rPr>
+          <w:rFonts w:ascii="Latin Modern Roman 8" w:hAnsi="Latin Modern Roman 8" w:cs="Times New Roman"/>
+          <w:b/>
+        </w:rPr>
+        <w:t xml:space="preserve">Demonstrating </w:t>
+      </w:r>
+      <w:proofErr w:type="gramStart"/>
+      <w:r>
+        <w:rPr>
+          <w:rFonts w:ascii="Latin Modern Mono 8" w:hAnsi="Latin Modern Mono 8" w:cs="Times New Roman"/>
+        </w:rPr>
+        <w:t>move(</w:t>
+      </w:r>
+      <w:proofErr w:type="gramEnd"/>
+      <w:r>
+        <w:rPr>
+          <w:rFonts w:ascii="Latin Modern Mono 8" w:hAnsi="Latin Modern Mono 8" w:cs="Times New Roman"/>
+        </w:rPr>
+        <w:t>)</w:t>
+      </w:r>
+      <w:r>
+        <w:rPr>
+          <w:rFonts w:ascii="Latin Modern Roman 8" w:hAnsi="Latin Modern Roman 8" w:cs="Times New Roman"/>
+          <w:b/>
+        </w:rPr>
+        <w:t xml:space="preserve"> and </w:t>
+      </w:r>
+      <w:proofErr w:type="spellStart"/>
+      <w:r>
+        <w:rPr>
+          <w:rFonts w:ascii="Latin Modern Mono 8" w:hAnsi="Latin Modern Mono 8" w:cs="Times New Roman"/>
+        </w:rPr>
+        <w:t>setState</w:t>
+      </w:r>
+      <w:proofErr w:type="spellEnd"/>
+      <w:r>
+        <w:rPr>
+          <w:rFonts w:ascii="Latin Modern Mono 8" w:hAnsi="Latin Modern Mono 8" w:cs="Times New Roman"/>
+        </w:rPr>
+        <w:t>()</w:t>
+      </w:r>
+      <w:r>
+        <w:rPr>
+          <w:rFonts w:ascii="Latin Modern Roman 8" w:hAnsi="Latin Modern Roman 8" w:cs="Times New Roman"/>
+          <w:b/>
+        </w:rPr>
+        <w:t>:</w:t>
+      </w:r>
+    </w:p>
+    <w:p>
+      <w:pPr>
+        <w:rPr>
+          <w:rFonts w:ascii="Latin Modern Roman 8" w:hAnsi="Latin Modern Roman 8" w:cs="Times New Roman"/>
+          <w:b/>
+        </w:rPr>
+      </w:pPr>
+    </w:p>
+    <w:p>
+      <w:pPr>
+        <w:rPr>
+          <w:rFonts w:ascii="Latin Modern Roman 8" w:hAnsi="Latin Modern Roman 8" w:cs="Times New Roman"/>
+        </w:rPr>
+      </w:pPr>
+      <w:r>
+        <w:rPr>
+          <w:rFonts w:ascii="Latin Modern Roman 8" w:hAnsi="Latin Modern Roman 8" w:cs="Times New Roman"/>
+        </w:rPr>
+        <w:t xml:space="preserve">Here I first set the state and print it.  After, I do some moves, the last of which should fail, </w:t>
+      </w:r>
+      <w:r>
+        <w:rPr>
+          <w:rFonts w:ascii="Latin Modern Roman 8" w:hAnsi="Latin Modern Roman 8" w:cs="Times New Roman"/>
+        </w:rPr>
+        <w:t>I</w:t>
+      </w:r>
+      <w:r>
+        <w:rPr>
+          <w:rFonts w:ascii="Latin Modern Roman 8" w:hAnsi="Latin Modern Roman 8" w:cs="Times New Roman"/>
+        </w:rPr>
+        <w:t xml:space="preserve"> print again</w:t>
+      </w:r>
+      <w:r>
+        <w:rPr>
+          <w:rFonts w:ascii="Latin Modern Roman 8" w:hAnsi="Latin Modern Roman 8" w:cs="Times New Roman"/>
+        </w:rPr>
+        <w:t>:</w:t>
+      </w:r>
+    </w:p>
+    <w:tbl>
+      <w:tblPr>
+        <w:tblStyle w:val="TableGrid"/>
+        <w:tblW w:w="0" w:type="auto"/>
+        <w:tblLook w:val="04A0" w:firstRow="1" w:lastRow="0" w:firstColumn="1" w:lastColumn="0" w:noHBand="0" w:noVBand="1"/>
+      </w:tblPr>
+      <w:tblGrid>
+        <w:gridCol w:w="3325"/>
+        <w:gridCol w:w="6025"/>
+      </w:tblGrid>
+      <w:tr>
+        <w:tc>
+          <w:tcPr>
+            <w:tcW w:w="3325" w:type="dxa"/>
+          </w:tcPr>
+          <w:p>
+            <w:pPr>
+              <w:rPr>
+                <w:rFonts w:ascii="Latin Modern Roman 8" w:hAnsi="Latin Modern Roman 8" w:cs="Times New Roman"/>
+                <w:u w:val="single"/>
+              </w:rPr>
+            </w:pPr>
+            <w:r>
+              <w:rPr>
+                <w:rFonts w:ascii="Latin Modern Roman 8" w:hAnsi="Latin Modern Roman 8" w:cs="Times New Roman"/>
+                <w:u w:val="single"/>
+              </w:rPr>
+              <w:t>Text Input:</w:t>
+            </w:r>
+          </w:p>
+        </w:tc>
+        <w:tc>
+          <w:tcPr>
+            <w:tcW w:w="6025" w:type="dxa"/>
+          </w:tcPr>
+          <w:p>
+            <w:pPr>
+              <w:rPr>
+                <w:rFonts w:ascii="Latin Modern Roman 8" w:hAnsi="Latin Modern Roman 8" w:cs="Times New Roman"/>
+                <w:u w:val="single"/>
+              </w:rPr>
+            </w:pPr>
+            <w:r>
+              <w:rPr>
+                <w:rFonts w:ascii="Latin Modern Roman 8" w:hAnsi="Latin Modern Roman 8" w:cs="Times New Roman"/>
+                <w:u w:val="single"/>
+              </w:rPr>
+              <w:t>Output:</w:t>
+            </w:r>
+          </w:p>
+        </w:tc>
+      </w:tr>
+      <w:tr>
+        <w:tc>
+          <w:tcPr>
+            <w:tcW w:w="3325" w:type="dxa"/>
+          </w:tcPr>
+          <w:p>
+            <w:pPr>
+              <w:rPr>
+                <w:rFonts w:ascii="Latin Modern Roman 8" w:hAnsi="Latin Modern Roman 8" w:cs="Times New Roman"/>
+              </w:rPr>
+            </w:pPr>
+            <w:r>
+              <w:rPr>
+                <w:rFonts w:ascii="Latin Modern Roman 8" w:hAnsi="Latin Modern Roman 8" w:cs="Times New Roman"/>
+                <w:noProof/>
+              </w:rPr>
+              <w:lastRenderedPageBreak/>
+              <w:drawing>
+                <wp:inline distT="0" distB="0" distL="0" distR="0" wp14:anchorId="6C349F15" wp14:editId="7CDCFC34">
+                  <wp:extent cx="1738265" cy="1390612"/>
+                  <wp:effectExtent l="0" t="0" r="1905" b="0"/>
+                  <wp:docPr id="7" name="Picture 7"/>
+                  <wp:cNvGraphicFramePr>
+                    <a:graphicFrameLocks xmlns:a="http://schemas.openxmlformats.org/drawingml/2006/main" noChangeAspect="1"/>
+                  </wp:cNvGraphicFramePr>
+                  <a:graphic xmlns:a="http://schemas.openxmlformats.org/drawingml/2006/main">
+                    <a:graphicData uri="http://schemas.openxmlformats.org/drawingml/2006/picture">
+                      <pic:pic xmlns:pic="http://schemas.openxmlformats.org/drawingml/2006/picture">
+                        <pic:nvPicPr>
+                          <pic:cNvPr id="7" name="Screen Shot 2021-10-02 at 8.38.17 PM.png"/>
+                          <pic:cNvPicPr/>
+                        </pic:nvPicPr>
+                        <pic:blipFill>
+                          <a:blip r:embed="rId7">
+                            <a:extLst>
+                              <a:ext uri="{28A0092B-C50C-407E-A947-70E740481C1C}">
+                                <a14:useLocalDpi xmlns:a14="http://schemas.microsoft.com/office/drawing/2010/main" val="0"/>
+                              </a:ext>
+                            </a:extLst>
+                          </a:blip>
+                          <a:stretch>
+                            <a:fillRect/>
+                          </a:stretch>
+                        </pic:blipFill>
+                        <pic:spPr>
+                          <a:xfrm>
+                            <a:off x="0" y="0"/>
+                            <a:ext cx="1745747" cy="1396598"/>
+                          </a:xfrm>
+                          <a:prstGeom prst="rect">
+                            <a:avLst/>
+                          </a:prstGeom>
+                        </pic:spPr>
+                      </pic:pic>
+                    </a:graphicData>
+                  </a:graphic>
+                </wp:inline>
+              </w:drawing>
+            </w:r>
+          </w:p>
+        </w:tc>
+        <w:tc>
+          <w:tcPr>
+            <w:tcW w:w="6025" w:type="dxa"/>
+          </w:tcPr>
+          <w:p>
+            <w:pPr>
+              <w:rPr>
+                <w:rFonts w:ascii="Latin Modern Roman 8" w:hAnsi="Latin Modern Roman 8" w:cs="Times New Roman"/>
+              </w:rPr>
+            </w:pPr>
+            <w:r>
+              <w:rPr>
+                <w:rFonts w:ascii="Latin Modern Roman 8" w:hAnsi="Latin Modern Roman 8" w:cs="Times New Roman"/>
+                <w:noProof/>
+              </w:rPr>
+              <w:drawing>
+                <wp:inline distT="0" distB="0" distL="0" distR="0" wp14:anchorId="01C9C3F9" wp14:editId="34B9430D">
+                  <wp:extent cx="2426329" cy="2189863"/>
+                  <wp:effectExtent l="0" t="0" r="0" b="0"/>
+                  <wp:docPr id="6" name="Picture 6"/>
+                  <wp:cNvGraphicFramePr>
+                    <a:graphicFrameLocks xmlns:a="http://schemas.openxmlformats.org/drawingml/2006/main" noChangeAspect="1"/>
+                  </wp:cNvGraphicFramePr>
+                  <a:graphic xmlns:a="http://schemas.openxmlformats.org/drawingml/2006/main">
+                    <a:graphicData uri="http://schemas.openxmlformats.org/drawingml/2006/picture">
+                      <pic:pic xmlns:pic="http://schemas.openxmlformats.org/drawingml/2006/picture">
+                        <pic:nvPicPr>
+                          <pic:cNvPr id="6" name="Screen Shot 2021-10-02 at 8.37.27 PM.png"/>
+                          <pic:cNvPicPr/>
+                        </pic:nvPicPr>
+                        <pic:blipFill>
+                          <a:blip r:embed="rId8">
+                            <a:extLst>
+                              <a:ext uri="{28A0092B-C50C-407E-A947-70E740481C1C}">
+                                <a14:useLocalDpi xmlns:a14="http://schemas.microsoft.com/office/drawing/2010/main" val="0"/>
+                              </a:ext>
+                            </a:extLst>
+                          </a:blip>
+                          <a:stretch>
+                            <a:fillRect/>
+                          </a:stretch>
+                        </pic:blipFill>
+                        <pic:spPr>
+                          <a:xfrm>
+                            <a:off x="0" y="0"/>
+                            <a:ext cx="2503669" cy="2259666"/>
+                          </a:xfrm>
+                          <a:prstGeom prst="rect">
+                            <a:avLst/>
+                          </a:prstGeom>
+                        </pic:spPr>
+                      </pic:pic>
+                    </a:graphicData>
+                  </a:graphic>
+                </wp:inline>
+              </w:drawing>
+            </w:r>
+          </w:p>
+        </w:tc>
+      </w:tr>
+    </w:tbl>
+    <w:p>
+      <w:pPr>
+        <w:rPr>
+          <w:rFonts w:ascii="Latin Modern Roman 8" w:hAnsi="Latin Modern Roman 8" w:cs="Times New Roman"/>
+          <w:b/>
+        </w:rPr>
+      </w:pPr>
+    </w:p>
+    <w:p>
+      <w:pPr>
+        <w:rPr>
+          <w:rFonts w:ascii="Latin Modern Roman 8" w:hAnsi="Latin Modern Roman 8" w:cs="Times New Roman"/>
+          <w:b/>
+        </w:rPr>
+      </w:pPr>
+      <w:r>
+        <w:rPr>
+          <w:rFonts w:ascii="Latin Modern Roman 8" w:hAnsi="Latin Modern Roman 8" w:cs="Times New Roman"/>
+          <w:b/>
+        </w:rPr>
+        <w:t>Demonstrating A*</w:t>
+      </w:r>
+      <w:r>
+        <w:rPr>
+          <w:rFonts w:ascii="Latin Modern Roman 8" w:hAnsi="Latin Modern Roman 8" w:cs="Times New Roman"/>
+          <w:b/>
+        </w:rPr>
+        <w:t>:</w:t>
+      </w:r>
+    </w:p>
+    <w:p>
+      <w:pPr>
+        <w:rPr>
+          <w:rFonts w:ascii="Latin Modern Roman 8" w:hAnsi="Latin Modern Roman 8" w:cs="Times New Roman"/>
+        </w:rPr>
+      </w:pPr>
+    </w:p>
+    <w:p>
+      <w:pPr>
+        <w:rPr>
+          <w:rFonts w:ascii="Latin Modern Roman 8" w:hAnsi="Latin Modern Roman 8" w:cs="Times New Roman"/>
+        </w:rPr>
+      </w:pPr>
+      <w:r>
+        <w:rPr>
+          <w:rFonts w:ascii="Latin Modern Roman 8" w:hAnsi="Latin Modern Roman 8" w:cs="Times New Roman"/>
+        </w:rPr>
+        <w:t xml:space="preserve">Given a fair </w:t>
+      </w:r>
+      <w:r>
+        <w:rPr>
+          <w:rFonts w:ascii="Latin Modern Roman 8" w:hAnsi="Latin Modern Roman 8" w:cs="Times New Roman"/>
+        </w:rPr>
+        <w:t>number</w:t>
+      </w:r>
+      <w:r>
+        <w:rPr>
+          <w:rFonts w:ascii="Latin Modern Roman 8" w:hAnsi="Latin Modern Roman 8" w:cs="Times New Roman"/>
+        </w:rPr>
+        <w:t xml:space="preserve"> of maximum nodes, my A* always works.  Here is an example with h1.</w:t>
+      </w:r>
+    </w:p>
+    <w:tbl>
+      <w:tblPr>
+        <w:tblStyle w:val="TableGrid"/>
+        <w:tblW w:w="9355" w:type="dxa"/>
+        <w:tblLook w:val="04A0" w:firstRow="1" w:lastRow="0" w:firstColumn="1" w:lastColumn="0" w:noHBand="0" w:noVBand="1"/>
+      </w:tblPr>
+      <w:tblGrid>
+        <w:gridCol w:w="3235"/>
+        <w:gridCol w:w="6120"/>
+      </w:tblGrid>
+      <w:tr>
+        <w:trPr>
+          <w:trHeight w:val="232"/>
+        </w:trPr>
+        <w:tc>
+          <w:tcPr>
+            <w:tcW w:w="3235" w:type="dxa"/>
+          </w:tcPr>
+          <w:p>
+            <w:pPr>
+              <w:rPr>
+                <w:rFonts w:ascii="Latin Modern Roman 8" w:hAnsi="Latin Modern Roman 8" w:cs="Times New Roman"/>
+                <w:u w:val="single"/>
+              </w:rPr>
+            </w:pPr>
+            <w:r>
+              <w:rPr>
+                <w:rFonts w:ascii="Latin Modern Roman 8" w:hAnsi="Latin Modern Roman 8" w:cs="Times New Roman"/>
+                <w:u w:val="single"/>
+              </w:rPr>
+              <w:t>Text Input:</w:t>
+            </w:r>
+          </w:p>
+        </w:tc>
+        <w:tc>
+          <w:tcPr>
+            <w:tcW w:w="6120" w:type="dxa"/>
+          </w:tcPr>
+          <w:p>
+            <w:pPr>
+              <w:rPr>
+                <w:rFonts w:ascii="Latin Modern Roman 8" w:hAnsi="Latin Modern Roman 8" w:cs="Times New Roman"/>
+                <w:u w:val="single"/>
+              </w:rPr>
+            </w:pPr>
+            <w:r>
+              <w:rPr>
+                <w:rFonts w:ascii="Latin Modern Roman 8" w:hAnsi="Latin Modern Roman 8" w:cs="Times New Roman"/>
+                <w:u w:val="single"/>
+              </w:rPr>
+              <w:t>Output:</w:t>
+            </w:r>
+          </w:p>
+        </w:tc>
+      </w:tr>
+      <w:tr>
+        <w:trPr>
+          <w:trHeight w:val="3726"/>
+        </w:trPr>
+        <w:tc>
+          <w:tcPr>
+            <w:tcW w:w="3235" w:type="dxa"/>
+          </w:tcPr>
+          <w:p>
+            <w:pPr>
+              <w:rPr>
+                <w:rFonts w:ascii="Latin Modern Roman 8" w:hAnsi="Latin Modern Roman 8" w:cs="Times New Roman"/>
+              </w:rPr>
+            </w:pPr>
+            <w:r>
+              <w:rPr>
+                <w:rFonts w:ascii="Latin Modern Roman 8" w:hAnsi="Latin Modern Roman 8" w:cs="Times New Roman"/>
+                <w:noProof/>
+              </w:rPr>
+              <w:drawing>
+                <wp:inline distT="0" distB="0" distL="0" distR="0" wp14:anchorId="588E7569" wp14:editId="3218B148">
+                  <wp:extent cx="1498600" cy="863600"/>
+                  <wp:effectExtent l="0" t="0" r="0" b="0"/>
+                  <wp:docPr id="8" name="Picture 8"/>
+                  <wp:cNvGraphicFramePr>
+                    <a:graphicFrameLocks xmlns:a="http://schemas.openxmlformats.org/drawingml/2006/main" noChangeAspect="1"/>
+                  </wp:cNvGraphicFramePr>
+                  <a:graphic xmlns:a="http://schemas.openxmlformats.org/drawingml/2006/main">
+                    <a:graphicData uri="http://schemas.openxmlformats.org/drawingml/2006/picture">
+                      <pic:pic xmlns:pic="http://schemas.openxmlformats.org/drawingml/2006/picture">
+                        <pic:nvPicPr>
+                          <pic:cNvPr id="8" name="Screen Shot 2021-10-02 at 8.40.50 PM.png"/>
+                          <pic:cNvPicPr/>
+                        </pic:nvPicPr>
+                        <pic:blipFill>
+                          <a:blip r:embed="rId9">
+                            <a:extLst>
+                              <a:ext uri="{28A0092B-C50C-407E-A947-70E740481C1C}">
+                                <a14:useLocalDpi xmlns:a14="http://schemas.microsoft.com/office/drawing/2010/main" val="0"/>
+                              </a:ext>
+                            </a:extLst>
+                          </a:blip>
+                          <a:stretch>
+                            <a:fillRect/>
+                          </a:stretch>
+                        </pic:blipFill>
+                        <pic:spPr>
+                          <a:xfrm>
+                            <a:off x="0" y="0"/>
+                            <a:ext cx="1498600" cy="863600"/>
+                          </a:xfrm>
+                          <a:prstGeom prst="rect">
+                            <a:avLst/>
+                          </a:prstGeom>
+                        </pic:spPr>
+                      </pic:pic>
+                    </a:graphicData>
+                  </a:graphic>
+                </wp:inline>
+              </w:drawing>
+            </w:r>
+          </w:p>
+        </w:tc>
+        <w:tc>
+          <w:tcPr>
+            <w:tcW w:w="6120" w:type="dxa"/>
+          </w:tcPr>
+          <w:p>
+            <w:pPr>
+              <w:rPr>
+                <w:rFonts w:ascii="Latin Modern Roman 8" w:hAnsi="Latin Modern Roman 8" w:cs="Times New Roman"/>
+              </w:rPr>
+            </w:pPr>
+            <w:r>
+              <w:rPr>
+                <w:rFonts w:ascii="Latin Modern Roman 8" w:hAnsi="Latin Modern Roman 8" w:cs="Times New Roman"/>
+                <w:noProof/>
+              </w:rPr>
+              <w:drawing>
+                <wp:inline distT="0" distB="0" distL="0" distR="0" wp14:anchorId="3E09208B" wp14:editId="77D927B5">
+                  <wp:extent cx="3539905" cy="2797340"/>
+                  <wp:effectExtent l="0" t="0" r="3810" b="0"/>
+                  <wp:docPr id="9" name="Picture 9"/>
+                  <wp:cNvGraphicFramePr>
+                    <a:graphicFrameLocks xmlns:a="http://schemas.openxmlformats.org/drawingml/2006/main" noChangeAspect="1"/>
+                  </wp:cNvGraphicFramePr>
+                  <a:graphic xmlns:a="http://schemas.openxmlformats.org/drawingml/2006/main">
+                    <a:graphicData uri="http://schemas.openxmlformats.org/drawingml/2006/picture">
+                      <pic:pic xmlns:pic="http://schemas.openxmlformats.org/drawingml/2006/picture">
+                        <pic:nvPicPr>
+                          <pic:cNvPr id="9" name="Screen Shot 2021-10-02 at 8.41.03 PM.png"/>
+                          <pic:cNvPicPr/>
+                        </pic:nvPicPr>
+                        <pic:blipFill>
+                          <a:blip r:embed="rId10">
+                            <a:extLst>
+                              <a:ext uri="{28A0092B-C50C-407E-A947-70E740481C1C}">
+                                <a14:useLocalDpi xmlns:a14="http://schemas.microsoft.com/office/drawing/2010/main" val="0"/>
+                              </a:ext>
+                            </a:extLst>
+                          </a:blip>
+                          <a:stretch>
+                            <a:fillRect/>
+                          </a:stretch>
+                        </pic:blipFill>
+                        <pic:spPr>
+                          <a:xfrm>
+                            <a:off x="0" y="0"/>
+                            <a:ext cx="3572859" cy="2823381"/>
+                          </a:xfrm>
+                          <a:prstGeom prst="rect">
+                            <a:avLst/>
+                          </a:prstGeom>
+                        </pic:spPr>
+                      </pic:pic>
+                    </a:graphicData>
+                  </a:graphic>
+                </wp:inline>
+              </w:drawing>
+            </w:r>
+          </w:p>
+        </w:tc>
+      </w:tr>
+    </w:tbl>
+    <w:p>
+      <w:pPr>
+        <w:rPr>
+          <w:rFonts w:ascii="Latin Modern Roman 8" w:hAnsi="Latin Modern Roman 8" w:cs="Times New Roman"/>
+        </w:rPr>
+      </w:pPr>
+    </w:p>
+    <w:p>
+      <w:pPr>
+        <w:rPr>
+          <w:rFonts w:ascii="Latin Modern Roman 8" w:hAnsi="Latin Modern Roman 8" w:cs="Times New Roman"/>
+        </w:rPr>
+      </w:pPr>
+      <w:r>
+        <w:rPr>
+          <w:rFonts w:ascii="Latin Modern Roman 8" w:hAnsi="Latin Modern Roman 8" w:cs="Times New Roman"/>
+        </w:rPr>
+        <w:t>Here it is again with a new input and h2.</w:t>
+      </w:r>
+    </w:p>
+    <w:tbl>
+      <w:tblPr>
+        <w:tblStyle w:val="TableGrid"/>
+        <w:tblW w:w="0" w:type="auto"/>
+        <w:tblLook w:val="04A0" w:firstRow="1" w:lastRow="0" w:firstColumn="1" w:lastColumn="0" w:noHBand="0" w:noVBand="1"/>
+      </w:tblPr>
+      <w:tblGrid>
+        <w:gridCol w:w="3235"/>
+        <w:gridCol w:w="6115"/>
+      </w:tblGrid>
+      <w:tr>
+        <w:tc>
+          <w:tcPr>
+            <w:tcW w:w="3235" w:type="dxa"/>
+          </w:tcPr>
+          <w:p>
+            <w:pPr>
+              <w:rPr>
+                <w:rFonts w:ascii="Latin Modern Roman 8" w:hAnsi="Latin Modern Roman 8" w:cs="Times New Roman"/>
+                <w:u w:val="single"/>
+              </w:rPr>
+            </w:pPr>
+            <w:r>
+              <w:rPr>
+                <w:rFonts w:ascii="Latin Modern Roman 8" w:hAnsi="Latin Modern Roman 8" w:cs="Times New Roman"/>
+                <w:u w:val="single"/>
+              </w:rPr>
+              <w:t>Text Input:</w:t>
+            </w:r>
+          </w:p>
+        </w:tc>
+        <w:tc>
+          <w:tcPr>
+            <w:tcW w:w="6115" w:type="dxa"/>
+          </w:tcPr>
+          <w:p>
+            <w:pPr>
+              <w:rPr>
+                <w:rFonts w:ascii="Latin Modern Roman 8" w:hAnsi="Latin Modern Roman 8" w:cs="Times New Roman"/>
+                <w:u w:val="single"/>
+              </w:rPr>
+            </w:pPr>
+            <w:r>
+              <w:rPr>
+                <w:rFonts w:ascii="Latin Modern Roman 8" w:hAnsi="Latin Modern Roman 8" w:cs="Times New Roman"/>
+                <w:u w:val="single"/>
+              </w:rPr>
+              <w:t>Output:</w:t>
+            </w:r>
+          </w:p>
+        </w:tc>
+      </w:tr>
+      <w:tr>
+        <w:tc>
+          <w:tcPr>
+            <w:tcW w:w="3235" w:type="dxa"/>
+          </w:tcPr>
+          <w:p>
+            <w:pPr>
+              <w:rPr>
+                <w:rFonts w:ascii="Latin Modern Roman 8" w:hAnsi="Latin Modern Roman 8" w:cs="Times New Roman"/>
+              </w:rPr>
+            </w:pPr>
+            <w:r>
+              <w:rPr>
+                <w:rFonts w:ascii="Latin Modern Roman 8" w:hAnsi="Latin Modern Roman 8" w:cs="Times New Roman"/>
+                <w:noProof/>
+              </w:rPr>
+              <w:lastRenderedPageBreak/>
+              <w:drawing>
+                <wp:inline distT="0" distB="0" distL="0" distR="0" wp14:anchorId="28B6ADB5" wp14:editId="4AAFBD7A">
+                  <wp:extent cx="1714500" cy="558800"/>
+                  <wp:effectExtent l="0" t="0" r="0" b="0"/>
+                  <wp:docPr id="10" name="Picture 10"/>
+                  <wp:cNvGraphicFramePr>
+                    <a:graphicFrameLocks xmlns:a="http://schemas.openxmlformats.org/drawingml/2006/main" noChangeAspect="1"/>
+                  </wp:cNvGraphicFramePr>
+                  <a:graphic xmlns:a="http://schemas.openxmlformats.org/drawingml/2006/main">
+                    <a:graphicData uri="http://schemas.openxmlformats.org/drawingml/2006/picture">
+                      <pic:pic xmlns:pic="http://schemas.openxmlformats.org/drawingml/2006/picture">
+                        <pic:nvPicPr>
+                          <pic:cNvPr id="10" name="Screen Shot 2021-10-02 at 8.43.17 PM.png"/>
+                          <pic:cNvPicPr/>
+                        </pic:nvPicPr>
+                        <pic:blipFill>
+                          <a:blip r:embed="rId11">
+                            <a:extLst>
+                              <a:ext uri="{28A0092B-C50C-407E-A947-70E740481C1C}">
+                                <a14:useLocalDpi xmlns:a14="http://schemas.microsoft.com/office/drawing/2010/main" val="0"/>
+                              </a:ext>
+                            </a:extLst>
+                          </a:blip>
+                          <a:stretch>
+                            <a:fillRect/>
+                          </a:stretch>
+                        </pic:blipFill>
+                        <pic:spPr>
+                          <a:xfrm>
+                            <a:off x="0" y="0"/>
+                            <a:ext cx="1714500" cy="558800"/>
+                          </a:xfrm>
+                          <a:prstGeom prst="rect">
+                            <a:avLst/>
+                          </a:prstGeom>
+                        </pic:spPr>
+                      </pic:pic>
+                    </a:graphicData>
+                  </a:graphic>
+                </wp:inline>
+              </w:drawing>
+            </w:r>
+          </w:p>
+        </w:tc>
+        <w:tc>
+          <w:tcPr>
+            <w:tcW w:w="6115" w:type="dxa"/>
+          </w:tcPr>
+          <w:p>
+            <w:pPr>
+              <w:rPr>
+                <w:rFonts w:ascii="Latin Modern Roman 8" w:hAnsi="Latin Modern Roman 8" w:cs="Times New Roman"/>
+              </w:rPr>
+            </w:pPr>
+            <w:r>
+              <w:rPr>
+                <w:rFonts w:ascii="Latin Modern Roman 8" w:hAnsi="Latin Modern Roman 8" w:cs="Times New Roman"/>
+                <w:noProof/>
+              </w:rPr>
+              <w:drawing>
+                <wp:inline distT="0" distB="0" distL="0" distR="0" wp14:anchorId="6A916E70" wp14:editId="71C43AB8">
+                  <wp:extent cx="3503691" cy="2956240"/>
+                  <wp:effectExtent l="0" t="0" r="1905" b="3175"/>
+                  <wp:docPr id="11" name="Picture 11"/>
+                  <wp:cNvGraphicFramePr>
+                    <a:graphicFrameLocks xmlns:a="http://schemas.openxmlformats.org/drawingml/2006/main" noChangeAspect="1"/>
+                  </wp:cNvGraphicFramePr>
+                  <a:graphic xmlns:a="http://schemas.openxmlformats.org/drawingml/2006/main">
+                    <a:graphicData uri="http://schemas.openxmlformats.org/drawingml/2006/picture">
+                      <pic:pic xmlns:pic="http://schemas.openxmlformats.org/drawingml/2006/picture">
+                        <pic:nvPicPr>
+                          <pic:cNvPr id="11" name="Screen Shot 2021-10-02 at 8.43.36 PM.png"/>
+                          <pic:cNvPicPr/>
+                        </pic:nvPicPr>
+                        <pic:blipFill>
+                          <a:blip r:embed="rId12">
+                            <a:extLst>
+                              <a:ext uri="{28A0092B-C50C-407E-A947-70E740481C1C}">
+                                <a14:useLocalDpi xmlns:a14="http://schemas.microsoft.com/office/drawing/2010/main" val="0"/>
+                              </a:ext>
+                            </a:extLst>
+                          </a:blip>
+                          <a:stretch>
+                            <a:fillRect/>
+                          </a:stretch>
+                        </pic:blipFill>
+                        <pic:spPr>
+                          <a:xfrm>
+                            <a:off x="0" y="0"/>
+                            <a:ext cx="3531427" cy="2979642"/>
+                          </a:xfrm>
+                          <a:prstGeom prst="rect">
+                            <a:avLst/>
+                          </a:prstGeom>
+                        </pic:spPr>
+                      </pic:pic>
+                    </a:graphicData>
+                  </a:graphic>
+                </wp:inline>
+              </w:drawing>
+            </w:r>
+          </w:p>
+        </w:tc>
+      </w:tr>
+    </w:tbl>
+    <w:p>
+      <w:pPr>
+        <w:rPr>
+          <w:rFonts w:ascii="Latin Modern Roman 8" w:hAnsi="Latin Modern Roman 8" w:cs="Times New Roman"/>
+        </w:rPr>
+      </w:pPr>
+    </w:p>
+    <w:p>
+      <w:pPr>
+        <w:rPr>
+          <w:rFonts w:ascii="Latin Modern Roman 8" w:hAnsi="Latin Modern Roman 8" w:cs="Times New Roman"/>
+          <w:b/>
+        </w:rPr>
+      </w:pPr>
+      <w:r>
+        <w:rPr>
+          <w:rFonts w:ascii="Latin Modern Roman 8" w:hAnsi="Latin Modern Roman 8" w:cs="Times New Roman"/>
+          <w:b/>
+        </w:rPr>
+        <w:t>Demonstrating Beam Search:</w:t>
+      </w:r>
+    </w:p>
+    <w:p>
+      <w:pPr>
+        <w:rPr>
+          <w:rFonts w:ascii="Latin Modern Roman 8" w:hAnsi="Latin Modern Roman 8" w:cs="Times New Roman"/>
+          <w:b/>
+        </w:rPr>
+      </w:pPr>
+    </w:p>
+    <w:p>
+      <w:pPr>
+        <w:rPr>
+          <w:rFonts w:ascii="Latin Modern Roman 8" w:hAnsi="Latin Modern Roman 8" w:cs="Times New Roman"/>
+        </w:rPr>
+      </w:pPr>
+      <w:r>
+        <w:rPr>
+          <w:rFonts w:ascii="Latin Modern Roman 8" w:hAnsi="Latin Modern Roman 8" w:cs="Times New Roman"/>
+        </w:rPr>
+        <w:t>Here, I give beam a k</w:t>
+      </w:r>
+      <w:r>
+        <w:rPr>
+          <w:rFonts w:ascii="Latin Modern Roman 8" w:hAnsi="Latin Modern Roman 8" w:cs="Times New Roman"/>
+        </w:rPr>
+        <w:t>-</w:t>
+      </w:r>
+      <w:r>
+        <w:rPr>
+          <w:rFonts w:ascii="Latin Modern Roman 8" w:hAnsi="Latin Modern Roman 8" w:cs="Times New Roman"/>
+        </w:rPr>
+        <w:t>value of 14.</w:t>
+      </w:r>
+    </w:p>
+    <w:tbl>
+      <w:tblPr>
+        <w:tblStyle w:val="TableGrid"/>
+        <w:tblW w:w="9445" w:type="dxa"/>
+        <w:tblLook w:val="04A0" w:firstRow="1" w:lastRow="0" w:firstColumn="1" w:lastColumn="0" w:noHBand="0" w:noVBand="1"/>
+      </w:tblPr>
+      <w:tblGrid>
+        <w:gridCol w:w="3235"/>
+        <w:gridCol w:w="6210"/>
+      </w:tblGrid>
+      <w:tr>
+        <w:trPr>
+          <w:trHeight w:val="206"/>
+        </w:trPr>
+        <w:tc>
+          <w:tcPr>
+            <w:tcW w:w="3235" w:type="dxa"/>
+          </w:tcPr>
+          <w:p>
+            <w:pPr>
+              <w:rPr>
+                <w:rFonts w:ascii="Latin Modern Roman 8" w:hAnsi="Latin Modern Roman 8" w:cs="Times New Roman"/>
+                <w:u w:val="single"/>
+              </w:rPr>
+            </w:pPr>
+            <w:r>
+              <w:rPr>
+                <w:rFonts w:ascii="Latin Modern Roman 8" w:hAnsi="Latin Modern Roman 8" w:cs="Times New Roman"/>
+                <w:u w:val="single"/>
+              </w:rPr>
+              <w:t>Text Input:</w:t>
+            </w:r>
+          </w:p>
+        </w:tc>
+        <w:tc>
+          <w:tcPr>
+            <w:tcW w:w="6210" w:type="dxa"/>
+          </w:tcPr>
+          <w:p>
+            <w:pPr>
+              <w:rPr>
+                <w:rFonts w:ascii="Latin Modern Roman 8" w:hAnsi="Latin Modern Roman 8" w:cs="Times New Roman"/>
+                <w:u w:val="single"/>
+              </w:rPr>
+            </w:pPr>
+            <w:r>
+              <w:rPr>
+                <w:rFonts w:ascii="Latin Modern Roman 8" w:hAnsi="Latin Modern Roman 8" w:cs="Times New Roman"/>
+                <w:u w:val="single"/>
+              </w:rPr>
+              <w:t>Output:</w:t>
+            </w:r>
+          </w:p>
+        </w:tc>
+      </w:tr>
+      <w:tr>
+        <w:trPr>
+          <w:trHeight w:val="3854"/>
+        </w:trPr>
+        <w:tc>
+          <w:tcPr>
+            <w:tcW w:w="3235" w:type="dxa"/>
+          </w:tcPr>
+          <w:p>
+            <w:pPr>
+              <w:rPr>
+                <w:rFonts w:ascii="Latin Modern Roman 8" w:hAnsi="Latin Modern Roman 8" w:cs="Times New Roman"/>
+              </w:rPr>
+            </w:pPr>
+            <w:r>
+              <w:rPr>
+                <w:rFonts w:ascii="Latin Modern Roman 8" w:hAnsi="Latin Modern Roman 8" w:cs="Times New Roman"/>
+                <w:noProof/>
+              </w:rPr>
+              <w:drawing>
+                <wp:inline distT="0" distB="0" distL="0" distR="0" wp14:anchorId="3EEAA06A" wp14:editId="33CD7668">
+                  <wp:extent cx="1524000" cy="762000"/>
+                  <wp:effectExtent l="0" t="0" r="0" b="0"/>
+                  <wp:docPr id="14" name="Picture 14"/>
+                  <wp:cNvGraphicFramePr>
+                    <a:graphicFrameLocks xmlns:a="http://schemas.openxmlformats.org/drawingml/2006/main" noChangeAspect="1"/>
+                  </wp:cNvGraphicFramePr>
+                  <a:graphic xmlns:a="http://schemas.openxmlformats.org/drawingml/2006/main">
+                    <a:graphicData uri="http://schemas.openxmlformats.org/drawingml/2006/picture">
+                      <pic:pic xmlns:pic="http://schemas.openxmlformats.org/drawingml/2006/picture">
+                        <pic:nvPicPr>
+                          <pic:cNvPr id="14" name="Screen Shot 2021-10-02 at 8.49.50 PM.png"/>
+                          <pic:cNvPicPr/>
+                        </pic:nvPicPr>
+                        <pic:blipFill>
+                          <a:blip r:embed="rId13">
+                            <a:extLst>
+                              <a:ext uri="{28A0092B-C50C-407E-A947-70E740481C1C}">
+                                <a14:useLocalDpi xmlns:a14="http://schemas.microsoft.com/office/drawing/2010/main" val="0"/>
+                              </a:ext>
+                            </a:extLst>
+                          </a:blip>
+                          <a:stretch>
+                            <a:fillRect/>
+                          </a:stretch>
+                        </pic:blipFill>
+                        <pic:spPr>
+                          <a:xfrm>
+                            <a:off x="0" y="0"/>
+                            <a:ext cx="1524000" cy="762000"/>
+                          </a:xfrm>
+                          <a:prstGeom prst="rect">
+                            <a:avLst/>
+                          </a:prstGeom>
+                        </pic:spPr>
+                      </pic:pic>
+                    </a:graphicData>
+                  </a:graphic>
+                </wp:inline>
+              </w:drawing>
+            </w:r>
+          </w:p>
+        </w:tc>
+        <w:tc>
+          <w:tcPr>
+            <w:tcW w:w="6210" w:type="dxa"/>
+          </w:tcPr>
+          <w:p>
+            <w:pPr>
+              <w:rPr>
+                <w:rFonts w:ascii="Latin Modern Roman 8" w:hAnsi="Latin Modern Roman 8" w:cs="Times New Roman"/>
+              </w:rPr>
+            </w:pPr>
+            <w:r>
+              <w:rPr>
+                <w:rFonts w:ascii="Latin Modern Roman 8" w:hAnsi="Latin Modern Roman 8" w:cs="Times New Roman"/>
+                <w:noProof/>
+              </w:rPr>
+              <w:drawing>
+                <wp:inline distT="0" distB="0" distL="0" distR="0" wp14:anchorId="7A8307A1" wp14:editId="0F709AB5">
+                  <wp:extent cx="3521546" cy="3219699"/>
+                  <wp:effectExtent l="0" t="0" r="0" b="0"/>
+                  <wp:docPr id="15" name="Picture 15"/>
+                  <wp:cNvGraphicFramePr>
+                    <a:graphicFrameLocks xmlns:a="http://schemas.openxmlformats.org/drawingml/2006/main" noChangeAspect="1"/>
+                  </wp:cNvGraphicFramePr>
+                  <a:graphic xmlns:a="http://schemas.openxmlformats.org/drawingml/2006/main">
+                    <a:graphicData uri="http://schemas.openxmlformats.org/drawingml/2006/picture">
+                      <pic:pic xmlns:pic="http://schemas.openxmlformats.org/drawingml/2006/picture">
+                        <pic:nvPicPr>
+                          <pic:cNvPr id="15" name="Screen Shot 2021-10-02 at 8.50.01 PM.png"/>
+                          <pic:cNvPicPr/>
+                        </pic:nvPicPr>
+                        <pic:blipFill>
+                          <a:blip r:embed="rId14">
+                            <a:extLst>
+                              <a:ext uri="{28A0092B-C50C-407E-A947-70E740481C1C}">
+                                <a14:useLocalDpi xmlns:a14="http://schemas.microsoft.com/office/drawing/2010/main" val="0"/>
+                              </a:ext>
+                            </a:extLst>
+                          </a:blip>
+                          <a:stretch>
+                            <a:fillRect/>
+                          </a:stretch>
+                        </pic:blipFill>
+                        <pic:spPr>
+                          <a:xfrm>
+                            <a:off x="0" y="0"/>
+                            <a:ext cx="3546312" cy="3242342"/>
+                          </a:xfrm>
+                          <a:prstGeom prst="rect">
+                            <a:avLst/>
+                          </a:prstGeom>
+                        </pic:spPr>
+                      </pic:pic>
+                    </a:graphicData>
+                  </a:graphic>
+                </wp:inline>
+              </w:drawing>
+            </w:r>
+          </w:p>
+        </w:tc>
+      </w:tr>
+    </w:tbl>
+    <w:p>
+      <w:pPr>
+        <w:rPr>
+          <w:rFonts w:ascii="Latin Modern Roman 8" w:hAnsi="Latin Modern Roman 8" w:cs="Times New Roman"/>
+          <w:b/>
+        </w:rPr>
+      </w:pPr>
+    </w:p>
+    <w:p>
+      <w:pPr>
+        <w:rPr>
+          <w:rFonts w:ascii="Latin Modern Roman 8" w:hAnsi="Latin Modern Roman 8" w:cs="Times New Roman"/>
+        </w:rPr>
+      </w:pPr>
+      <w:r>
+        <w:rPr>
+          <w:rFonts w:ascii="Latin Modern Roman 8" w:hAnsi="Latin Modern Roman 8" w:cs="Times New Roman"/>
+          <w:b/>
+        </w:rPr>
+        <w:t>FAILURES:</w:t>
+      </w:r>
+    </w:p>
+    <w:p>
+      <w:pPr>
+        <w:rPr>
+          <w:rFonts w:ascii="Latin Modern Roman 8" w:hAnsi="Latin Modern Roman 8" w:cs="Times New Roman"/>
+        </w:rPr>
+      </w:pPr>
+      <w:r>
+        <w:rPr>
+          <w:rFonts w:ascii="Latin Modern Roman 8" w:hAnsi="Latin Modern Roman 8" w:cs="Times New Roman"/>
+        </w:rPr>
+        <w:t xml:space="preserve">Two cases in which these searches fail </w:t>
+      </w:r>
+      <w:proofErr w:type="gramStart"/>
+      <w:r>
+        <w:rPr>
+          <w:rFonts w:ascii="Latin Modern Roman 8" w:hAnsi="Latin Modern Roman 8" w:cs="Times New Roman"/>
+        </w:rPr>
+        <w:t>are</w:t>
+      </w:r>
+      <w:proofErr w:type="gramEnd"/>
+      <w:r>
+        <w:rPr>
+          <w:rFonts w:ascii="Latin Modern Roman 8" w:hAnsi="Latin Modern Roman 8" w:cs="Times New Roman"/>
+        </w:rPr>
+        <w:t>:</w:t>
+      </w:r>
+    </w:p>
+    <w:p>
+      <w:pPr>
+        <w:rPr>
+          <w:rFonts w:ascii="Latin Modern Roman 8" w:hAnsi="Latin Modern Roman 8" w:cs="Times New Roman"/>
+        </w:rPr>
+      </w:pPr>
+    </w:p>
+    <w:p>
+      <w:pPr>
+        <w:pStyle w:val="ListParagraph"/>
+        <w:numPr>
+          <w:ilvl w:val="0"/>
+          <w:numId w:val="3"/>
+        </w:numPr>
+        <w:rPr>
+          <w:rFonts w:ascii="Latin Modern Roman 8" w:hAnsi="Latin Modern Roman 8" w:cs="Times New Roman"/>
+          <w:u w:val="single"/>
+        </w:rPr>
+      </w:pPr>
+      <w:r>
+        <w:rPr>
+          <w:rFonts w:ascii="Latin Modern Roman 8" w:hAnsi="Latin Modern Roman 8" w:cs="Times New Roman"/>
+          <w:u w:val="single"/>
+        </w:rPr>
+        <w:lastRenderedPageBreak/>
+        <w:t xml:space="preserve">When the </w:t>
+      </w:r>
+      <w:r>
+        <w:rPr>
+          <w:rFonts w:ascii="Latin Modern Roman 8" w:hAnsi="Latin Modern Roman 8" w:cs="Times New Roman"/>
+          <w:u w:val="single"/>
+        </w:rPr>
+        <w:t>maximum number of nodes</w:t>
+      </w:r>
+      <w:r>
+        <w:rPr>
+          <w:rFonts w:ascii="Latin Modern Roman 8" w:hAnsi="Latin Modern Roman 8" w:cs="Times New Roman"/>
+          <w:u w:val="single"/>
+        </w:rPr>
+        <w:t xml:space="preserve"> is smaller than the problem is large</w:t>
+      </w:r>
+      <w:r>
+        <w:rPr>
+          <w:rFonts w:ascii="Latin Modern Roman 8" w:hAnsi="Latin Modern Roman 8" w:cs="Times New Roman"/>
+        </w:rPr>
+        <w:t>:</w:t>
+      </w:r>
+    </w:p>
+    <w:p>
+      <w:pPr>
+        <w:rPr>
+          <w:rFonts w:ascii="Latin Modern Roman 8" w:hAnsi="Latin Modern Roman 8" w:cs="Times New Roman"/>
+        </w:rPr>
+      </w:pPr>
+      <w:r>
+        <w:rPr>
+          <w:rFonts w:ascii="Latin Modern Roman 8" w:hAnsi="Latin Modern Roman 8" w:cs="Times New Roman"/>
+        </w:rPr>
+        <w:t>Here, I set the maximum number of nodes to twenty, and A* does not find a solution before hitting the max:</w:t>
+      </w:r>
+    </w:p>
+    <w:tbl>
+      <w:tblPr>
+        <w:tblStyle w:val="TableGrid"/>
+        <w:tblW w:w="9445" w:type="dxa"/>
+        <w:tblLook w:val="04A0" w:firstRow="1" w:lastRow="0" w:firstColumn="1" w:lastColumn="0" w:noHBand="0" w:noVBand="1"/>
+      </w:tblPr>
+      <w:tblGrid>
+        <w:gridCol w:w="3235"/>
+        <w:gridCol w:w="6210"/>
+      </w:tblGrid>
+      <w:tr>
+        <w:trPr>
+          <w:trHeight w:val="206"/>
+        </w:trPr>
+        <w:tc>
+          <w:tcPr>
+            <w:tcW w:w="3235" w:type="dxa"/>
+          </w:tcPr>
+          <w:p>
+            <w:pPr>
+              <w:rPr>
+                <w:rFonts w:ascii="Latin Modern Roman 8" w:hAnsi="Latin Modern Roman 8" w:cs="Times New Roman"/>
+                <w:u w:val="single"/>
+              </w:rPr>
+            </w:pPr>
+            <w:r>
+              <w:rPr>
+                <w:rFonts w:ascii="Latin Modern Roman 8" w:hAnsi="Latin Modern Roman 8" w:cs="Times New Roman"/>
+                <w:u w:val="single"/>
+              </w:rPr>
+              <w:t>Text Input:</w:t>
+            </w:r>
+          </w:p>
+        </w:tc>
+        <w:tc>
+          <w:tcPr>
+            <w:tcW w:w="6210" w:type="dxa"/>
+          </w:tcPr>
+          <w:p>
+            <w:pPr>
+              <w:rPr>
+                <w:rFonts w:ascii="Latin Modern Roman 8" w:hAnsi="Latin Modern Roman 8" w:cs="Times New Roman"/>
+                <w:u w:val="single"/>
+              </w:rPr>
+            </w:pPr>
+            <w:r>
+              <w:rPr>
+                <w:rFonts w:ascii="Latin Modern Roman 8" w:hAnsi="Latin Modern Roman 8" w:cs="Times New Roman"/>
+                <w:u w:val="single"/>
+              </w:rPr>
+              <w:t>Output:</w:t>
+            </w:r>
+          </w:p>
+        </w:tc>
+      </w:tr>
+      <w:tr>
+        <w:trPr>
+          <w:trHeight w:val="2294"/>
+        </w:trPr>
+        <w:tc>
+          <w:tcPr>
+            <w:tcW w:w="3235" w:type="dxa"/>
+          </w:tcPr>
+          <w:p>
+            <w:pPr>
+              <w:rPr>
+                <w:rFonts w:ascii="Latin Modern Roman 8" w:hAnsi="Latin Modern Roman 8" w:cs="Times New Roman"/>
+              </w:rPr>
+            </w:pPr>
+            <w:r>
+              <w:rPr>
+                <w:rFonts w:ascii="Latin Modern Roman 8" w:hAnsi="Latin Modern Roman 8" w:cs="Times New Roman"/>
+                <w:noProof/>
+              </w:rPr>
+              <w:drawing>
+                <wp:inline distT="0" distB="0" distL="0" distR="0" wp14:anchorId="21E8C05E" wp14:editId="269E697C">
+                  <wp:extent cx="1536700" cy="711200"/>
+                  <wp:effectExtent l="0" t="0" r="0" b="0"/>
+                  <wp:docPr id="18" name="Picture 18"/>
+                  <wp:cNvGraphicFramePr>
+                    <a:graphicFrameLocks xmlns:a="http://schemas.openxmlformats.org/drawingml/2006/main" noChangeAspect="1"/>
+                  </wp:cNvGraphicFramePr>
+                  <a:graphic xmlns:a="http://schemas.openxmlformats.org/drawingml/2006/main">
+                    <a:graphicData uri="http://schemas.openxmlformats.org/drawingml/2006/picture">
+                      <pic:pic xmlns:pic="http://schemas.openxmlformats.org/drawingml/2006/picture">
+                        <pic:nvPicPr>
+                          <pic:cNvPr id="18" name="Screen Shot 2021-10-02 at 8.53.36 PM.png"/>
+                          <pic:cNvPicPr/>
+                        </pic:nvPicPr>
+                        <pic:blipFill>
+                          <a:blip r:embed="rId15">
+                            <a:extLst>
+                              <a:ext uri="{28A0092B-C50C-407E-A947-70E740481C1C}">
+                                <a14:useLocalDpi xmlns:a14="http://schemas.microsoft.com/office/drawing/2010/main" val="0"/>
+                              </a:ext>
+                            </a:extLst>
+                          </a:blip>
+                          <a:stretch>
+                            <a:fillRect/>
+                          </a:stretch>
+                        </pic:blipFill>
+                        <pic:spPr>
+                          <a:xfrm>
+                            <a:off x="0" y="0"/>
+                            <a:ext cx="1536700" cy="711200"/>
+                          </a:xfrm>
+                          <a:prstGeom prst="rect">
+                            <a:avLst/>
+                          </a:prstGeom>
+                        </pic:spPr>
+                      </pic:pic>
+                    </a:graphicData>
+                  </a:graphic>
+                </wp:inline>
+              </w:drawing>
+            </w:r>
+          </w:p>
+        </w:tc>
+        <w:tc>
+          <w:tcPr>
+            <w:tcW w:w="6210" w:type="dxa"/>
+          </w:tcPr>
+          <w:p>
+            <w:pPr>
+              <w:rPr>
+                <w:rFonts w:ascii="Latin Modern Roman 8" w:hAnsi="Latin Modern Roman 8" w:cs="Times New Roman"/>
+              </w:rPr>
+            </w:pPr>
+            <w:r>
+              <w:rPr>
+                <w:rFonts w:ascii="Latin Modern Roman 8" w:hAnsi="Latin Modern Roman 8" w:cs="Times New Roman"/>
+                <w:noProof/>
+              </w:rPr>
+              <w:drawing>
+                <wp:inline distT="0" distB="0" distL="0" distR="0" wp14:anchorId="50E087BC" wp14:editId="7EA182A3">
+                  <wp:extent cx="3621386" cy="1309050"/>
+                  <wp:effectExtent l="0" t="0" r="0" b="0"/>
+                  <wp:docPr id="19" name="Picture 19"/>
+                  <wp:cNvGraphicFramePr>
+                    <a:graphicFrameLocks xmlns:a="http://schemas.openxmlformats.org/drawingml/2006/main" noChangeAspect="1"/>
+                  </wp:cNvGraphicFramePr>
+                  <a:graphic xmlns:a="http://schemas.openxmlformats.org/drawingml/2006/main">
+                    <a:graphicData uri="http://schemas.openxmlformats.org/drawingml/2006/picture">
+                      <pic:pic xmlns:pic="http://schemas.openxmlformats.org/drawingml/2006/picture">
+                        <pic:nvPicPr>
+                          <pic:cNvPr id="19" name="Screen Shot 2021-10-02 at 8.54.41 PM.png"/>
+                          <pic:cNvPicPr/>
+                        </pic:nvPicPr>
+                        <pic:blipFill>
+                          <a:blip r:embed="rId16">
+                            <a:extLst>
+                              <a:ext uri="{28A0092B-C50C-407E-A947-70E740481C1C}">
+                                <a14:useLocalDpi xmlns:a14="http://schemas.microsoft.com/office/drawing/2010/main" val="0"/>
+                              </a:ext>
+                            </a:extLst>
+                          </a:blip>
+                          <a:stretch>
+                            <a:fillRect/>
+                          </a:stretch>
+                        </pic:blipFill>
+                        <pic:spPr>
+                          <a:xfrm>
+                            <a:off x="0" y="0"/>
+                            <a:ext cx="3669448" cy="1326423"/>
+                          </a:xfrm>
+                          <a:prstGeom prst="rect">
+                            <a:avLst/>
+                          </a:prstGeom>
+                        </pic:spPr>
+                      </pic:pic>
+                    </a:graphicData>
+                  </a:graphic>
+                </wp:inline>
+              </w:drawing>
+            </w:r>
+            <w:r>
+              <w:rPr>
+                <w:rFonts w:ascii="Latin Modern Roman 8" w:hAnsi="Latin Modern Roman 8" w:cs="Times New Roman"/>
+              </w:rPr>
+              <w:tab/>
+            </w:r>
+          </w:p>
+        </w:tc>
+      </w:tr>
+    </w:tbl>
+    <w:p>
+      <w:pPr>
+        <w:pStyle w:val="ListParagraph"/>
+        <w:rPr>
+          <w:rFonts w:ascii="Latin Modern Roman 8" w:hAnsi="Latin Modern Roman 8" w:cs="Times New Roman"/>
+        </w:rPr>
+      </w:pPr>
+    </w:p>
+    <w:p>
+      <w:pPr>
+        <w:pStyle w:val="ListParagraph"/>
+        <w:numPr>
+          <w:ilvl w:val="0"/>
+          <w:numId w:val="3"/>
+        </w:numPr>
+        <w:rPr>
+          <w:rFonts w:ascii="Latin Modern Roman 8" w:hAnsi="Latin Modern Roman 8" w:cs="Times New Roman"/>
+        </w:rPr>
+      </w:pPr>
+      <w:r>
+        <w:rPr>
+          <w:rFonts w:ascii="Latin Modern Roman 8" w:hAnsi="Latin Modern Roman 8" w:cs="Times New Roman"/>
+          <w:u w:val="single"/>
+        </w:rPr>
+        <w:t>When the k for beam search is very large, it surpasses the node limit.</w:t>
+      </w:r>
+    </w:p>
+    <w:p>
+      <w:pPr>
+        <w:rPr>
+          <w:rFonts w:ascii="Latin Modern Roman 8" w:hAnsi="Latin Modern Roman 8" w:cs="Times New Roman"/>
+        </w:rPr>
+      </w:pPr>
+      <w:r>
+        <w:rPr>
+          <w:rFonts w:ascii="Latin Modern Roman 8" w:hAnsi="Latin Modern Roman 8" w:cs="Times New Roman"/>
+        </w:rPr>
+        <w:t>Here, I run the same search under the same conditions on the same state twice, except on the second time, I give k = 70.  This is very large compared to 12.  This leads to ineffective pruning, the proliferation of useless nodes, and a surpassing of the node limit much sooner than on the more limited version.  Consequently, k = 12 succeeds and k = 70 does not</w:t>
+      </w:r>
+      <w:r>
+        <w:rPr>
+          <w:rFonts w:ascii="Latin Modern Roman 8" w:hAnsi="Latin Modern Roman 8" w:cs="Times New Roman"/>
+        </w:rPr>
+        <w:t>:</w:t>
+      </w:r>
+    </w:p>
+    <w:tbl>
+      <w:tblPr>
+        <w:tblStyle w:val="TableGrid"/>
+        <w:tblW w:w="9445" w:type="dxa"/>
+        <w:tblLook w:val="04A0" w:firstRow="1" w:lastRow="0" w:firstColumn="1" w:lastColumn="0" w:noHBand="0" w:noVBand="1"/>
+      </w:tblPr>
+      <w:tblGrid>
+        <w:gridCol w:w="3235"/>
+        <w:gridCol w:w="6210"/>
+      </w:tblGrid>
+      <w:tr>
+        <w:trPr>
+          <w:trHeight w:val="206"/>
+        </w:trPr>
+        <w:tc>
+          <w:tcPr>
+            <w:tcW w:w="3235" w:type="dxa"/>
+          </w:tcPr>
+          <w:p>
+            <w:pPr>
+              <w:rPr>
+                <w:rFonts w:ascii="Latin Modern Roman 8" w:hAnsi="Latin Modern Roman 8" w:cs="Times New Roman"/>
+                <w:u w:val="single"/>
+              </w:rPr>
+            </w:pPr>
+            <w:r>
+              <w:rPr>
+                <w:rFonts w:ascii="Latin Modern Roman 8" w:hAnsi="Latin Modern Roman 8" w:cs="Times New Roman"/>
+                <w:u w:val="single"/>
+              </w:rPr>
+              <w:t>Text Input:</w:t>
+            </w:r>
+          </w:p>
+        </w:tc>
+        <w:tc>
+          <w:tcPr>
+            <w:tcW w:w="6210" w:type="dxa"/>
+          </w:tcPr>
+          <w:p>
+            <w:pPr>
+              <w:rPr>
+                <w:rFonts w:ascii="Latin Modern Roman 8" w:hAnsi="Latin Modern Roman 8" w:cs="Times New Roman"/>
+                <w:u w:val="single"/>
+              </w:rPr>
+            </w:pPr>
+            <w:r>
+              <w:rPr>
+                <w:rFonts w:ascii="Latin Modern Roman 8" w:hAnsi="Latin Modern Roman 8" w:cs="Times New Roman"/>
+                <w:u w:val="single"/>
+              </w:rPr>
+              <w:t>Output:</w:t>
+            </w:r>
+          </w:p>
+        </w:tc>
+      </w:tr>
+      <w:tr>
+        <w:trPr>
+          <w:trHeight w:val="2294"/>
+        </w:trPr>
+        <w:tc>
+          <w:tcPr>
+            <w:tcW w:w="3235" w:type="dxa"/>
+          </w:tcPr>
+          <w:p>
+            <w:pPr>
+              <w:rPr>
+                <w:rFonts w:ascii="Latin Modern Roman 8" w:hAnsi="Latin Modern Roman 8" w:cs="Times New Roman"/>
+              </w:rPr>
+            </w:pPr>
+            <w:r>
+              <w:rPr>
+                <w:rFonts w:ascii="Latin Modern Roman 8" w:hAnsi="Latin Modern Roman 8" w:cs="Times New Roman"/>
+                <w:noProof/>
+              </w:rPr>
+              <w:drawing>
+                <wp:inline distT="0" distB="0" distL="0" distR="0" wp14:anchorId="6C87DE6D" wp14:editId="747B1672">
+                  <wp:extent cx="1676400" cy="1346200"/>
+                  <wp:effectExtent l="0" t="0" r="0" b="0"/>
+                  <wp:docPr id="24" name="Picture 24"/>
+                  <wp:cNvGraphicFramePr>
+                    <a:graphicFrameLocks xmlns:a="http://schemas.openxmlformats.org/drawingml/2006/main" noChangeAspect="1"/>
+                  </wp:cNvGraphicFramePr>
+                  <a:graphic xmlns:a="http://schemas.openxmlformats.org/drawingml/2006/main">
+                    <a:graphicData uri="http://schemas.openxmlformats.org/drawingml/2006/picture">
+                      <pic:pic xmlns:pic="http://schemas.openxmlformats.org/drawingml/2006/picture">
+                        <pic:nvPicPr>
+                          <pic:cNvPr id="24" name="Screen Shot 2021-10-02 at 9.02.55 PM.png"/>
+                          <pic:cNvPicPr/>
+                        </pic:nvPicPr>
+                        <pic:blipFill>
+                          <a:blip r:embed="rId17">
+                            <a:extLst>
+                              <a:ext uri="{28A0092B-C50C-407E-A947-70E740481C1C}">
+                                <a14:useLocalDpi xmlns:a14="http://schemas.microsoft.com/office/drawing/2010/main" val="0"/>
+                              </a:ext>
+                            </a:extLst>
+                          </a:blip>
+                          <a:stretch>
+                            <a:fillRect/>
+                          </a:stretch>
+                        </pic:blipFill>
+                        <pic:spPr>
+                          <a:xfrm>
+                            <a:off x="0" y="0"/>
+                            <a:ext cx="1676400" cy="1346200"/>
+                          </a:xfrm>
+                          <a:prstGeom prst="rect">
+                            <a:avLst/>
+                          </a:prstGeom>
+                        </pic:spPr>
+                      </pic:pic>
+                    </a:graphicData>
+                  </a:graphic>
+                </wp:inline>
+              </w:drawing>
+            </w:r>
+          </w:p>
+        </w:tc>
+        <w:tc>
+          <w:tcPr>
+            <w:tcW w:w="6210" w:type="dxa"/>
+          </w:tcPr>
+          <w:p>
+            <w:pPr>
+              <w:rPr>
+                <w:rFonts w:ascii="Latin Modern Roman 8" w:hAnsi="Latin Modern Roman 8" w:cs="Times New Roman"/>
+              </w:rPr>
+            </w:pPr>
+            <w:r>
+              <w:rPr>
+                <w:rFonts w:ascii="Latin Modern Roman 8" w:hAnsi="Latin Modern Roman 8" w:cs="Times New Roman"/>
+                <w:noProof/>
+              </w:rPr>
+              <w:drawing>
+                <wp:inline distT="0" distB="0" distL="0" distR="0" wp14:anchorId="26532FC2" wp14:editId="26ED2A93">
+                  <wp:extent cx="3534487" cy="3615224"/>
+                  <wp:effectExtent l="0" t="0" r="0" b="4445"/>
+                  <wp:docPr id="25" name="Picture 25"/>
+                  <wp:cNvGraphicFramePr>
+                    <a:graphicFrameLocks xmlns:a="http://schemas.openxmlformats.org/drawingml/2006/main" noChangeAspect="1"/>
+                  </wp:cNvGraphicFramePr>
+                  <a:graphic xmlns:a="http://schemas.openxmlformats.org/drawingml/2006/main">
+                    <a:graphicData uri="http://schemas.openxmlformats.org/drawingml/2006/picture">
+                      <pic:pic xmlns:pic="http://schemas.openxmlformats.org/drawingml/2006/picture">
+                        <pic:nvPicPr>
+                          <pic:cNvPr id="25" name="Screen Shot 2021-10-02 at 9.03.14 PM.png"/>
+                          <pic:cNvPicPr/>
+                        </pic:nvPicPr>
+                        <pic:blipFill>
+                          <a:blip r:embed="rId18">
+                            <a:extLst>
+                              <a:ext uri="{28A0092B-C50C-407E-A947-70E740481C1C}">
+                                <a14:useLocalDpi xmlns:a14="http://schemas.microsoft.com/office/drawing/2010/main" val="0"/>
+                              </a:ext>
+                            </a:extLst>
+                          </a:blip>
+                          <a:stretch>
+                            <a:fillRect/>
+                          </a:stretch>
+                        </pic:blipFill>
+                        <pic:spPr>
+                          <a:xfrm>
+                            <a:off x="0" y="0"/>
+                            <a:ext cx="3564353" cy="3645772"/>
+                          </a:xfrm>
+                          <a:prstGeom prst="rect">
+                            <a:avLst/>
+                          </a:prstGeom>
+                        </pic:spPr>
+                      </pic:pic>
+                    </a:graphicData>
+                  </a:graphic>
+                </wp:inline>
+              </w:drawing>
+            </w:r>
+          </w:p>
+        </w:tc>
+      </w:tr>
+    </w:tbl>
+    <w:p>
+      <w:pPr>
+        <w:rPr>
+          <w:rFonts w:ascii="Latin Modern Roman 8" w:hAnsi="Latin Modern Roman 8" w:cs="Times New Roman"/>
+        </w:rPr>
+      </w:pPr>
+    </w:p>
+    <w:p>
+      <w:pPr>
+        <w:rPr>
+          <w:rFonts w:ascii="Latin Modern Roman 8" w:hAnsi="Latin Modern Roman 8" w:cs="Times New Roman"/>
+        </w:rPr>
+      </w:pPr>
+    </w:p>
+    <w:p>
+      <w:pPr>
+        <w:rPr>
+          <w:rFonts w:ascii="Latin Modern Roman 8" w:hAnsi="Latin Modern Roman 8" w:cs="Times New Roman"/>
+        </w:rPr>
+      </w:pPr>
+      <w:r>
+        <w:rPr>
+          <w:rFonts w:ascii="Latin Modern Roman 8" w:hAnsi="Latin Modern Roman 8" w:cs="Times New Roman"/>
+          <w:b/>
+        </w:rPr>
+        <w:lastRenderedPageBreak/>
+        <w:t xml:space="preserve">Note: </w:t>
+      </w:r>
+      <w:r>
+        <w:rPr>
+          <w:rFonts w:ascii="Latin Modern Roman 8" w:hAnsi="Latin Modern Roman 8" w:cs="Times New Roman"/>
+        </w:rPr>
+        <w:t>these examples are included in my test file, “</w:t>
+      </w:r>
+      <w:r>
+        <w:rPr>
+          <w:rFonts w:ascii="Latin Modern Mono 8" w:hAnsi="Latin Modern Mono 8" w:cs="Times New Roman"/>
+        </w:rPr>
+        <w:t>P1_jkm100_test_file.txt</w:t>
+      </w:r>
+      <w:r>
+        <w:rPr>
+          <w:rFonts w:ascii="Latin Modern Roman 8" w:hAnsi="Latin Modern Roman 8" w:cs="Times New Roman"/>
+        </w:rPr>
+        <w:t>”, in the order they appeared.  Additionally, my RNG seed is set</w:t>
+      </w:r>
+      <w:r>
+        <w:rPr>
+          <w:rFonts w:ascii="Latin Modern Roman 8" w:hAnsi="Latin Modern Roman 8" w:cs="Times New Roman"/>
+        </w:rPr>
+        <w:t xml:space="preserve"> when the program is first run</w:t>
+      </w:r>
+      <w:r>
+        <w:rPr>
+          <w:rFonts w:ascii="Latin Modern Roman 8" w:hAnsi="Latin Modern Roman 8" w:cs="Times New Roman"/>
+        </w:rPr>
+        <w:t xml:space="preserve">, so </w:t>
+      </w:r>
+      <w:r>
+        <w:rPr>
+          <w:rFonts w:ascii="Latin Modern Roman 8" w:hAnsi="Latin Modern Roman 8" w:cs="Times New Roman"/>
+        </w:rPr>
+        <w:t>the same results should appear.</w:t>
+      </w:r>
+      <w:bookmarkStart w:id="0" w:name="_GoBack"/>
+      <w:bookmarkEnd w:id="0"/>
+    </w:p>
+    <w:p>
+      <w:pPr>
+        <w:rPr>
+          <w:rFonts w:ascii="Latin Modern Roman 8" w:hAnsi="Latin Modern Roman 8" w:cs="Times New Roman"/>
+        </w:rPr>
+      </w:pPr>
+    </w:p>
+    <w:p>
+      <w:pPr>
         <w:rPr>
           <w:rFonts w:ascii="Latin Modern Roman 8" w:hAnsi="Latin Modern Roman 8" w:cs="Times New Roman"/>
           <w:b/>
           <w:sz w:val="28"/>
           <w:szCs w:val="28"/>
         </w:rPr>
-        <w:t>3. Experiments</w:t>
-      </w:r>
-    </w:p>
-    <w:p>
-      <w:pPr>
+      </w:pPr>
+      <w:r>
         <w:rPr>
           <w:rFonts w:ascii="Latin Modern Roman 8" w:hAnsi="Latin Modern Roman 8" w:cs="Times New Roman"/>
           <w:b/>
           <w:sz w:val="28"/>
           <w:szCs w:val="28"/>
         </w:rPr>
-      </w:pPr>
-      <w:r>
+        <w:t>3. Experiments</w:t>
+      </w:r>
+    </w:p>
+    <w:p>
+      <w:pPr>
         <w:rPr>
           <w:rFonts w:ascii="Latin Modern Roman 8" w:hAnsi="Latin Modern Roman 8" w:cs="Times New Roman"/>
           <w:b/>
           <w:sz w:val="28"/>
           <w:szCs w:val="28"/>
         </w:rPr>
+      </w:pPr>
+    </w:p>
+    <w:p>
+      <w:pPr>
+        <w:rPr>
+          <w:rFonts w:ascii="Latin Modern Roman 8" w:hAnsi="Latin Modern Roman 8" w:cs="Times New Roman"/>
+          <w:b/>
+          <w:sz w:val="28"/>
+          <w:szCs w:val="28"/>
+        </w:rPr>
+      </w:pPr>
+      <w:r>
+        <w:rPr>
+          <w:rFonts w:ascii="Latin Modern Roman 8" w:hAnsi="Latin Modern Roman 8" w:cs="Times New Roman"/>
+          <w:b/>
+          <w:sz w:val="28"/>
+          <w:szCs w:val="28"/>
+        </w:rPr>
         <w:t>4. Discussion</w:t>
       </w:r>
     </w:p>
@@ -2229,6 +3982,16 @@
         <w:rPr>
           <w:rFonts w:ascii="Latin Modern Roman 8" w:hAnsi="Latin Modern Roman 8" w:cs="Times New Roman"/>
           <w:b/>
+          <w:sz w:val="28"/>
+          <w:szCs w:val="28"/>
+        </w:rPr>
+      </w:pPr>
+    </w:p>
+    <w:p>
+      <w:pPr>
+        <w:rPr>
+          <w:rFonts w:ascii="Latin Modern Roman 8" w:hAnsi="Latin Modern Roman 8" w:cs="Times New Roman"/>
+          <w:b/>
         </w:rPr>
       </w:pPr>
       <w:r>
@@ -2243,13 +4006,57 @@
       <w:pPr>
         <w:rPr>
           <w:rFonts w:ascii="Latin Modern Roman 8" w:hAnsi="Latin Modern Roman 8" w:cs="Times New Roman"/>
-        </w:rPr>
-      </w:pPr>
-      <w:r>
-        <w:rPr>
-          <w:rFonts w:ascii="Latin Modern Roman 8" w:hAnsi="Latin Modern Roman 8" w:cs="Times New Roman"/>
-        </w:rPr>
-        <w:t xml:space="preserve">A* search is optimal, because it will not give up searching until the priority queue has no better options to pursue, implying that it will only return a solution after it has discovered the shortest one.  Meanwhile the beam search has nothing to check for this, and returns the first solution it encounters.  </w:t>
+          <w:b/>
+        </w:rPr>
+      </w:pPr>
+    </w:p>
+    <w:p>
+      <w:pPr>
+        <w:rPr>
+          <w:rFonts w:ascii="Latin Modern Roman 8" w:hAnsi="Latin Modern Roman 8" w:cs="Times New Roman"/>
+        </w:rPr>
+      </w:pPr>
+      <w:r>
+        <w:rPr>
+          <w:rFonts w:ascii="Latin Modern Roman 8" w:hAnsi="Latin Modern Roman 8" w:cs="Times New Roman"/>
+        </w:rPr>
+        <w:t xml:space="preserve">A* search is optimal, because it </w:t>
+      </w:r>
+      <w:r>
+        <w:rPr>
+          <w:rFonts w:ascii="Latin Modern Roman 8" w:hAnsi="Latin Modern Roman 8" w:cs="Times New Roman"/>
+        </w:rPr>
+        <w:t>always checks nodes with the lowest evaluation first, which implies that if it found a solution that solution would have the lowest path cost of any solution (given that the heuristic is admissible)</w:t>
+      </w:r>
+      <w:r>
+        <w:rPr>
+          <w:rFonts w:ascii="Latin Modern Roman 8" w:hAnsi="Latin Modern Roman 8" w:cs="Times New Roman"/>
+        </w:rPr>
+        <w:t xml:space="preserve">.  Meanwhile the beam search </w:t>
+      </w:r>
+      <w:r>
+        <w:rPr>
+          <w:rFonts w:ascii="Latin Modern Roman 8" w:hAnsi="Latin Modern Roman 8" w:cs="Times New Roman"/>
+        </w:rPr>
+        <w:t>does not necessarily have to return the shortest path</w:t>
+      </w:r>
+      <w:r>
+        <w:rPr>
+          <w:rFonts w:ascii="Latin Modern Roman 8" w:hAnsi="Latin Modern Roman 8" w:cs="Times New Roman"/>
+        </w:rPr>
+        <w:t xml:space="preserve">. </w:t>
+      </w:r>
+      <w:r>
+        <w:rPr>
+          <w:rFonts w:ascii="Latin Modern Roman 8" w:hAnsi="Latin Modern Roman 8" w:cs="Times New Roman"/>
+        </w:rPr>
+        <w:t xml:space="preserve"> It returns the first solution it runs into, which could easily be a nonoptimal one, considering the fact that a whole set of nodes are given children and checked upon every iteration of the while loop, not just the one with the shortest path. </w:t>
+      </w:r>
+      <w:r>
+        <w:rPr>
+          <w:rFonts w:ascii="Latin Modern Roman 8" w:hAnsi="Latin Modern Roman 8" w:cs="Times New Roman"/>
+        </w:rPr>
+        <w:t xml:space="preserve"> </w:t>
       </w:r>
       <w:r>
         <w:rPr>
@@ -2322,7 +4129,19 @@
         <w:rPr>
           <w:rFonts w:ascii="Latin Modern Roman 8" w:hAnsi="Latin Modern Roman 8" w:cs="Times New Roman"/>
         </w:rPr>
-        <w:t>, which becomes large very quickly</w:t>
+        <w:t>, which becomes large very</w:t>
+      </w:r>
+      <w:r>
+        <w:rPr>
+          <w:rFonts w:ascii="Latin Modern Roman 8" w:hAnsi="Latin Modern Roman 8" w:cs="Times New Roman"/>
+        </w:rPr>
+        <w:t xml:space="preserve"> </w:t>
+      </w:r>
+      <w:r>
+        <w:rPr>
+          <w:rFonts w:ascii="Latin Modern Roman 8" w:hAnsi="Latin Modern Roman 8" w:cs="Times New Roman"/>
+        </w:rPr>
+        <w:t>quickly</w:t>
       </w:r>
       <w:r>
         <w:rPr>
@@ -2346,10 +4165,130 @@
         <w:rPr>
           <w:rFonts w:ascii="Latin Modern Roman 8" w:hAnsi="Latin Modern Roman 8" w:cs="Times New Roman"/>
         </w:rPr>
-        <w:t xml:space="preserve">  So for this problem, whe</w:t>
-      </w:r>
-      <w:bookmarkStart w:id="0" w:name="_GoBack"/>
-      <w:bookmarkEnd w:id="0"/>
+        <w:t xml:space="preserve">  </w:t>
+      </w:r>
+      <w:r>
+        <w:rPr>
+          <w:rFonts w:ascii="Latin Modern Roman 8" w:hAnsi="Latin Modern Roman 8" w:cs="Times New Roman"/>
+        </w:rPr>
+        <w:t xml:space="preserve">In conclusion, in </w:t>
+      </w:r>
+      <w:r>
+        <w:rPr>
+          <w:rFonts w:ascii="Latin Modern Roman 8" w:hAnsi="Latin Modern Roman 8" w:cs="Times New Roman"/>
+        </w:rPr>
+        <w:t>this pr</w:t>
+      </w:r>
+      <w:r>
+        <w:rPr>
+          <w:rFonts w:ascii="Latin Modern Roman 8" w:hAnsi="Latin Modern Roman 8" w:cs="Times New Roman"/>
+        </w:rPr>
+        <w:t xml:space="preserve">oblem of the 8-puzzle, optimality is not the object of the game, simply finding a solution is.  </w:t>
+      </w:r>
+      <w:proofErr w:type="gramStart"/>
+      <w:r>
+        <w:rPr>
+          <w:rFonts w:ascii="Latin Modern Roman 8" w:hAnsi="Latin Modern Roman 8" w:cs="Times New Roman"/>
+        </w:rPr>
+        <w:t>Therefore</w:t>
+      </w:r>
+      <w:proofErr w:type="gramEnd"/>
+      <w:r>
+        <w:rPr>
+          <w:rFonts w:ascii="Latin Modern Roman 8" w:hAnsi="Latin Modern Roman 8" w:cs="Times New Roman"/>
+        </w:rPr>
+        <w:t xml:space="preserve"> I would choose beam search based upon its ability to preserve computing resources and find a solution </w:t>
+      </w:r>
+      <w:r>
+        <w:rPr>
+          <w:rFonts w:ascii="Latin Modern Roman 8" w:hAnsi="Latin Modern Roman 8" w:cs="Times New Roman"/>
+        </w:rPr>
+        <w:t>quickly.</w:t>
+      </w:r>
+    </w:p>
+    <w:p>
+      <w:pPr>
+        <w:rPr>
+          <w:rFonts w:ascii="Latin Modern Roman 8" w:hAnsi="Latin Modern Roman 8" w:cs="Times New Roman"/>
+        </w:rPr>
+      </w:pPr>
+    </w:p>
+    <w:p>
+      <w:pPr>
+        <w:rPr>
+          <w:rFonts w:ascii="Latin Modern Roman 8" w:hAnsi="Latin Modern Roman 8" w:cs="Times New Roman"/>
+          <w:b/>
+        </w:rPr>
+      </w:pPr>
+      <w:r>
+        <w:rPr>
+          <w:rFonts w:ascii="Latin Modern Roman 8" w:hAnsi="Latin Modern Roman 8" w:cs="Times New Roman"/>
+          <w:b/>
+        </w:rPr>
+        <w:t>b</w:t>
+      </w:r>
+      <w:r>
+        <w:rPr>
+          <w:rFonts w:ascii="Latin Modern Roman 8" w:hAnsi="Latin Modern Roman 8" w:cs="Times New Roman"/>
+          <w:b/>
+        </w:rPr>
+        <w:t>.</w:t>
+      </w:r>
+    </w:p>
+    <w:p>
+      <w:pPr>
+        <w:rPr>
+          <w:rFonts w:ascii="Latin Modern Roman 8" w:hAnsi="Latin Modern Roman 8" w:cs="Times New Roman"/>
+          <w:b/>
+        </w:rPr>
+      </w:pPr>
+    </w:p>
+    <w:p>
+      <w:pPr>
+        <w:rPr>
+          <w:rFonts w:ascii="Latin Modern Roman 8" w:hAnsi="Latin Modern Roman 8" w:cs="Times New Roman"/>
+        </w:rPr>
+      </w:pPr>
+      <w:r>
+        <w:rPr>
+          <w:rFonts w:ascii="Latin Modern Roman 8" w:hAnsi="Latin Modern Roman 8" w:cs="Times New Roman"/>
+        </w:rPr>
+        <w:t xml:space="preserve">Implementing both of these algorithms presented a very big challenge for me.  I would get to a point where I thought I wrote them properly, and then upon scrolling through random test cases, find a starting position that failed and made no sense.  The most difficulty I had probably came from not having my heuristic 2 correct for a very long time.  I initially had it calculating the Manhattan distance as opposed to the Euclidean distance.  And not only that, but it also treated the </w:t>
+      </w:r>
+      <w:r>
+        <w:rPr>
+          <w:rFonts w:ascii="Latin Modern Roman 8" w:hAnsi="Latin Modern Roman 8" w:cs="Times New Roman"/>
+        </w:rPr>
+        <w:lastRenderedPageBreak/>
+        <w:t>blank tile as a tile for which to calculate the distance.  Both of these errors contributed to its gross inadmissibility, which messed up both my beam and A*(h2) in quite a few instances.</w:t>
+      </w:r>
+    </w:p>
+    <w:p>
+      <w:pPr>
+        <w:rPr>
+          <w:rFonts w:ascii="Latin Modern Roman 8" w:hAnsi="Latin Modern Roman 8" w:cs="Times New Roman"/>
+        </w:rPr>
+      </w:pPr>
+    </w:p>
+    <w:p>
+      <w:pPr>
+        <w:rPr>
+          <w:rFonts w:ascii="Latin Modern Roman 8" w:hAnsi="Latin Modern Roman 8" w:cs="Times New Roman"/>
+        </w:rPr>
+      </w:pPr>
+      <w:r>
+        <w:rPr>
+          <w:rFonts w:ascii="Latin Modern Roman 8" w:hAnsi="Latin Modern Roman 8" w:cs="Times New Roman"/>
+        </w:rPr>
+        <w:t>Another thing that I found difficult was envisioning the proper way to organize my program.  I wasted a lot of time on this assignment refactoring my code for silly constraints that I should have foreseen.  I believe that if I had drawn out a modular diagram and written some pseudocode to begin with, I would have not made stupid mistakes such as designing several of my functions without the existence of a node object in mind.  For projects as big as this, diving straight into the coding is definitely not the best approach, especially when certain parts of the algorithm are still unclear.  So, for my next project, I definitely plan to allocate more time to pre-planning.</w:t>
+      </w:r>
+    </w:p>
+    <w:p>
+      <w:pPr>
+        <w:rPr>
+          <w:rFonts w:ascii="Latin Modern Roman 8" w:hAnsi="Latin Modern Roman 8" w:cs="Times New Roman"/>
+        </w:rPr>
+      </w:pPr>
     </w:p>
     <w:sectPr>
       <w:pgSz w:w="12240" w:h="15840"/>
@@ -2359,6 +4298,287 @@
     </w:sectPr>
   </w:body>
 </w:document>
+</file>
+
+<file path=word/numbering.xml><?xml version="1.0" encoding="utf-8"?>
+<w:numbering xmlns:wpc="http://schemas.microsoft.com/office/word/2010/wordprocessingCanvas" xmlns:cx="http://schemas.microsoft.com/office/drawing/2014/chartex" xmlns:cx1="http://schemas.microsoft.com/office/drawing/2015/9/8/chartex" xmlns:cx2="http://schemas.microsoft.com/office/drawing/2015/10/21/chartex" xmlns:cx3="http://schemas.microsoft.com/office/drawing/2016/5/9/chartex" xmlns:cx4="http://schemas.microsoft.com/office/drawing/2016/5/10/chartex" xmlns:cx5="http://schemas.microsoft.com/office/drawing/2016/5/11/chartex" xmlns:cx6="http://schemas.microsoft.com/office/drawing/2016/5/12/chartex" xmlns:cx7="http://schemas.microsoft.com/office/drawing/2016/5/13/chartex" xmlns:cx8="http://schemas.microsoft.com/office/drawing/2016/5/14/chartex" xmlns:mc="http://schemas.openxmlformats.org/markup-compatibility/2006" xmlns:aink="http://schemas.microsoft.com/office/drawing/2016/ink" xmlns:am3d="http://schemas.microsoft.com/office/drawing/2017/model3d" xmlns:o="urn:schemas-microsoft-com:office:office" xmlns:r="http://schemas.openxmlformats.org/officeDocument/2006/relationships" xmlns:m="http://schemas.openxmlformats.org/officeDocument/2006/math" xmlns:v="urn:schemas-microsoft-com:vml" xmlns:wp14="http://schemas.microsoft.com/office/word/2010/wordprocessingDrawing" xmlns:wp="http://schemas.openxmlformats.org/drawingml/2006/wordprocessingDrawing" xmlns:w10="urn:schemas-microsoft-com:office:word" xmlns:w="http://schemas.openxmlformats.org/wordprocessingml/2006/main" xmlns:w14="http://schemas.microsoft.com/office/word/2010/wordml" xmlns:w15="http://schemas.microsoft.com/office/word/2012/wordml" xmlns:w16cid="http://schemas.microsoft.com/office/word/2016/wordml/cid" xmlns:w16se="http://schemas.microsoft.com/office/word/2015/wordml/symex" xmlns:wpg="http://schemas.microsoft.com/office/word/2010/wordprocessingGroup" xmlns:wpi="http://schemas.microsoft.com/office/word/2010/wordprocessingInk" xmlns:wne="http://schemas.microsoft.com/office/word/2006/wordml" xmlns:wps="http://schemas.microsoft.com/office/word/2010/wordprocessingShape" mc:Ignorable="w14 w15 w16se w16cid wp14">
+  <w:abstractNum w:abstractNumId="0" w15:restartNumberingAfterBreak="0">
+    <w:nsid w:val="092C2088"/>
+    <w:multiLevelType w:val="hybridMultilevel"/>
+    <w:tmpl w:val="6ECE62CA"/>
+    <w:lvl w:ilvl="0" w:tplc="04090019">
+      <w:start w:val="1"/>
+      <w:numFmt w:val="lowerLetter"/>
+      <w:lvlText w:val="%1."/>
+      <w:lvlJc w:val="left"/>
+      <w:pPr>
+        <w:ind w:left="720" w:hanging="360"/>
+      </w:pPr>
+      <w:rPr>
+        <w:rFonts w:hint="default"/>
+      </w:rPr>
+    </w:lvl>
+    <w:lvl w:ilvl="1" w:tplc="04090019" w:tentative="1">
+      <w:start w:val="1"/>
+      <w:numFmt w:val="lowerLetter"/>
+      <w:lvlText w:val="%2."/>
+      <w:lvlJc w:val="left"/>
+      <w:pPr>
+        <w:ind w:left="1440" w:hanging="360"/>
+      </w:pPr>
+    </w:lvl>
+    <w:lvl w:ilvl="2" w:tplc="0409001B" w:tentative="1">
+      <w:start w:val="1"/>
+      <w:numFmt w:val="lowerRoman"/>
+      <w:lvlText w:val="%3."/>
+      <w:lvlJc w:val="right"/>
+      <w:pPr>
+        <w:ind w:left="2160" w:hanging="180"/>
+      </w:pPr>
+    </w:lvl>
+    <w:lvl w:ilvl="3" w:tplc="0409000F" w:tentative="1">
+      <w:start w:val="1"/>
+      <w:numFmt w:val="decimal"/>
+      <w:lvlText w:val="%4."/>
+      <w:lvlJc w:val="left"/>
+      <w:pPr>
+        <w:ind w:left="2880" w:hanging="360"/>
+      </w:pPr>
+    </w:lvl>
+    <w:lvl w:ilvl="4" w:tplc="04090019" w:tentative="1">
+      <w:start w:val="1"/>
+      <w:numFmt w:val="lowerLetter"/>
+      <w:lvlText w:val="%5."/>
+      <w:lvlJc w:val="left"/>
+      <w:pPr>
+        <w:ind w:left="3600" w:hanging="360"/>
+      </w:pPr>
+    </w:lvl>
+    <w:lvl w:ilvl="5" w:tplc="0409001B" w:tentative="1">
+      <w:start w:val="1"/>
+      <w:numFmt w:val="lowerRoman"/>
+      <w:lvlText w:val="%6."/>
+      <w:lvlJc w:val="right"/>
+      <w:pPr>
+        <w:ind w:left="4320" w:hanging="180"/>
+      </w:pPr>
+    </w:lvl>
+    <w:lvl w:ilvl="6" w:tplc="0409000F" w:tentative="1">
+      <w:start w:val="1"/>
+      <w:numFmt w:val="decimal"/>
+      <w:lvlText w:val="%7."/>
+      <w:lvlJc w:val="left"/>
+      <w:pPr>
+        <w:ind w:left="5040" w:hanging="360"/>
+      </w:pPr>
+    </w:lvl>
+    <w:lvl w:ilvl="7" w:tplc="04090019" w:tentative="1">
+      <w:start w:val="1"/>
+      <w:numFmt w:val="lowerLetter"/>
+      <w:lvlText w:val="%8."/>
+      <w:lvlJc w:val="left"/>
+      <w:pPr>
+        <w:ind w:left="5760" w:hanging="360"/>
+      </w:pPr>
+    </w:lvl>
+    <w:lvl w:ilvl="8" w:tplc="0409001B" w:tentative="1">
+      <w:start w:val="1"/>
+      <w:numFmt w:val="lowerRoman"/>
+      <w:lvlText w:val="%9."/>
+      <w:lvlJc w:val="right"/>
+      <w:pPr>
+        <w:ind w:left="6480" w:hanging="180"/>
+      </w:pPr>
+    </w:lvl>
+  </w:abstractNum>
+  <w:abstractNum w:abstractNumId="1" w15:restartNumberingAfterBreak="0">
+    <w:nsid w:val="12340BA0"/>
+    <w:multiLevelType w:val="hybridMultilevel"/>
+    <w:tmpl w:val="E3C0BCA0"/>
+    <w:lvl w:ilvl="0" w:tplc="04090017">
+      <w:start w:val="1"/>
+      <w:numFmt w:val="lowerLetter"/>
+      <w:lvlText w:val="%1)"/>
+      <w:lvlJc w:val="left"/>
+      <w:pPr>
+        <w:ind w:left="720" w:hanging="360"/>
+      </w:pPr>
+      <w:rPr>
+        <w:rFonts w:hint="default"/>
+      </w:rPr>
+    </w:lvl>
+    <w:lvl w:ilvl="1" w:tplc="04090019" w:tentative="1">
+      <w:start w:val="1"/>
+      <w:numFmt w:val="lowerLetter"/>
+      <w:lvlText w:val="%2."/>
+      <w:lvlJc w:val="left"/>
+      <w:pPr>
+        <w:ind w:left="1440" w:hanging="360"/>
+      </w:pPr>
+    </w:lvl>
+    <w:lvl w:ilvl="2" w:tplc="0409001B" w:tentative="1">
+      <w:start w:val="1"/>
+      <w:numFmt w:val="lowerRoman"/>
+      <w:lvlText w:val="%3."/>
+      <w:lvlJc w:val="right"/>
+      <w:pPr>
+        <w:ind w:left="2160" w:hanging="180"/>
+      </w:pPr>
+    </w:lvl>
+    <w:lvl w:ilvl="3" w:tplc="0409000F" w:tentative="1">
+      <w:start w:val="1"/>
+      <w:numFmt w:val="decimal"/>
+      <w:lvlText w:val="%4."/>
+      <w:lvlJc w:val="left"/>
+      <w:pPr>
+        <w:ind w:left="2880" w:hanging="360"/>
+      </w:pPr>
+    </w:lvl>
+    <w:lvl w:ilvl="4" w:tplc="04090019" w:tentative="1">
+      <w:start w:val="1"/>
+      <w:numFmt w:val="lowerLetter"/>
+      <w:lvlText w:val="%5."/>
+      <w:lvlJc w:val="left"/>
+      <w:pPr>
+        <w:ind w:left="3600" w:hanging="360"/>
+      </w:pPr>
+    </w:lvl>
+    <w:lvl w:ilvl="5" w:tplc="0409001B" w:tentative="1">
+      <w:start w:val="1"/>
+      <w:numFmt w:val="lowerRoman"/>
+      <w:lvlText w:val="%6."/>
+      <w:lvlJc w:val="right"/>
+      <w:pPr>
+        <w:ind w:left="4320" w:hanging="180"/>
+      </w:pPr>
+    </w:lvl>
+    <w:lvl w:ilvl="6" w:tplc="0409000F" w:tentative="1">
+      <w:start w:val="1"/>
+      <w:numFmt w:val="decimal"/>
+      <w:lvlText w:val="%7."/>
+      <w:lvlJc w:val="left"/>
+      <w:pPr>
+        <w:ind w:left="5040" w:hanging="360"/>
+      </w:pPr>
+    </w:lvl>
+    <w:lvl w:ilvl="7" w:tplc="04090019" w:tentative="1">
+      <w:start w:val="1"/>
+      <w:numFmt w:val="lowerLetter"/>
+      <w:lvlText w:val="%8."/>
+      <w:lvlJc w:val="left"/>
+      <w:pPr>
+        <w:ind w:left="5760" w:hanging="360"/>
+      </w:pPr>
+    </w:lvl>
+    <w:lvl w:ilvl="8" w:tplc="0409001B" w:tentative="1">
+      <w:start w:val="1"/>
+      <w:numFmt w:val="lowerRoman"/>
+      <w:lvlText w:val="%9."/>
+      <w:lvlJc w:val="right"/>
+      <w:pPr>
+        <w:ind w:left="6480" w:hanging="180"/>
+      </w:pPr>
+    </w:lvl>
+  </w:abstractNum>
+  <w:abstractNum w:abstractNumId="2" w15:restartNumberingAfterBreak="0">
+    <w:nsid w:val="416218EB"/>
+    <w:multiLevelType w:val="hybridMultilevel"/>
+    <w:tmpl w:val="B49C43A4"/>
+    <w:lvl w:ilvl="0" w:tplc="04090019">
+      <w:start w:val="1"/>
+      <w:numFmt w:val="lowerLetter"/>
+      <w:lvlText w:val="%1."/>
+      <w:lvlJc w:val="left"/>
+      <w:pPr>
+        <w:ind w:left="720" w:hanging="360"/>
+      </w:pPr>
+      <w:rPr>
+        <w:rFonts w:hint="default"/>
+      </w:rPr>
+    </w:lvl>
+    <w:lvl w:ilvl="1" w:tplc="04090019" w:tentative="1">
+      <w:start w:val="1"/>
+      <w:numFmt w:val="lowerLetter"/>
+      <w:lvlText w:val="%2."/>
+      <w:lvlJc w:val="left"/>
+      <w:pPr>
+        <w:ind w:left="1440" w:hanging="360"/>
+      </w:pPr>
+    </w:lvl>
+    <w:lvl w:ilvl="2" w:tplc="0409001B" w:tentative="1">
+      <w:start w:val="1"/>
+      <w:numFmt w:val="lowerRoman"/>
+      <w:lvlText w:val="%3."/>
+      <w:lvlJc w:val="right"/>
+      <w:pPr>
+        <w:ind w:left="2160" w:hanging="180"/>
+      </w:pPr>
+    </w:lvl>
+    <w:lvl w:ilvl="3" w:tplc="0409000F" w:tentative="1">
+      <w:start w:val="1"/>
+      <w:numFmt w:val="decimal"/>
+      <w:lvlText w:val="%4."/>
+      <w:lvlJc w:val="left"/>
+      <w:pPr>
+        <w:ind w:left="2880" w:hanging="360"/>
+      </w:pPr>
+    </w:lvl>
+    <w:lvl w:ilvl="4" w:tplc="04090019" w:tentative="1">
+      <w:start w:val="1"/>
+      <w:numFmt w:val="lowerLetter"/>
+      <w:lvlText w:val="%5."/>
+      <w:lvlJc w:val="left"/>
+      <w:pPr>
+        <w:ind w:left="3600" w:hanging="360"/>
+      </w:pPr>
+    </w:lvl>
+    <w:lvl w:ilvl="5" w:tplc="0409001B" w:tentative="1">
+      <w:start w:val="1"/>
+      <w:numFmt w:val="lowerRoman"/>
+      <w:lvlText w:val="%6."/>
+      <w:lvlJc w:val="right"/>
+      <w:pPr>
+        <w:ind w:left="4320" w:hanging="180"/>
+      </w:pPr>
+    </w:lvl>
+    <w:lvl w:ilvl="6" w:tplc="0409000F" w:tentative="1">
+      <w:start w:val="1"/>
+      <w:numFmt w:val="decimal"/>
+      <w:lvlText w:val="%7."/>
+      <w:lvlJc w:val="left"/>
+      <w:pPr>
+        <w:ind w:left="5040" w:hanging="360"/>
+      </w:pPr>
+    </w:lvl>
+    <w:lvl w:ilvl="7" w:tplc="04090019" w:tentative="1">
+      <w:start w:val="1"/>
+      <w:numFmt w:val="lowerLetter"/>
+      <w:lvlText w:val="%8."/>
+      <w:lvlJc w:val="left"/>
+      <w:pPr>
+        <w:ind w:left="5760" w:hanging="360"/>
+      </w:pPr>
+    </w:lvl>
+    <w:lvl w:ilvl="8" w:tplc="0409001B" w:tentative="1">
+      <w:start w:val="1"/>
+      <w:numFmt w:val="lowerRoman"/>
+      <w:lvlText w:val="%9."/>
+      <w:lvlJc w:val="right"/>
+      <w:pPr>
+        <w:ind w:left="6480" w:hanging="180"/>
+      </w:pPr>
+    </w:lvl>
+  </w:abstractNum>
+  <w:num w:numId="1">
+    <w:abstractNumId w:val="2"/>
+  </w:num>
+  <w:num w:numId="2">
+    <w:abstractNumId w:val="0"/>
+  </w:num>
+  <w:num w:numId="3">
+    <w:abstractNumId w:val="1"/>
+  </w:num>
+</w:numbering>
 </file>
 
 <file path=word/styles.xml><?xml version="1.0" encoding="utf-8"?>
@@ -2791,6 +5011,22 @@
       <w:contextualSpacing/>
     </w:pPr>
   </w:style>
+  <w:style w:type="table" w:styleId="TableGrid">
+    <w:name w:val="Table Grid"/>
+    <w:basedOn w:val="TableNormal"/>
+    <w:uiPriority w:val="39"/>
+    <w:rsid w:val="00352A24"/>
+    <w:tblPr>
+      <w:tblBorders>
+        <w:top w:val="single" w:sz="4" w:space="0" w:color="auto"/>
+        <w:left w:val="single" w:sz="4" w:space="0" w:color="auto"/>
+        <w:bottom w:val="single" w:sz="4" w:space="0" w:color="auto"/>
+        <w:right w:val="single" w:sz="4" w:space="0" w:color="auto"/>
+        <w:insideH w:val="single" w:sz="4" w:space="0" w:color="auto"/>
+        <w:insideV w:val="single" w:sz="4" w:space="0" w:color="auto"/>
+      </w:tblBorders>
+    </w:tblPr>
+  </w:style>
 </w:styles>
 </file>
 

</xml_diff>